<commit_message>
GDD changed for SecondPlayable
</commit_message>
<xml_diff>
--- a/Sky Rat GDD.docx
+++ b/Sky Rat GDD.docx
@@ -328,29 +328,17 @@
                   <w:rPr>
                     <w:sz w:val="24"/>
                     <w:szCs w:val="24"/>
+                    <w:highlight w:val="yellow"/>
                   </w:rPr>
-                  <w:t>Version #</w:t>
+                  <w:t>Version #1.</w:t>
                 </w:r>
                 <w:r>
                   <w:rPr>
                     <w:sz w:val="24"/>
                     <w:szCs w:val="24"/>
+                    <w:highlight w:val="yellow"/>
                   </w:rPr>
-                  <w:t>1.</w:t>
-                </w:r>
-                <w:r>
-                  <w:rPr>
-                    <w:sz w:val="24"/>
-                    <w:szCs w:val="24"/>
-                  </w:rPr>
-                  <w:t>1</w:t>
-                </w:r>
-                <w:r>
-                  <w:rPr>
-                    <w:sz w:val="24"/>
-                    <w:szCs w:val="24"/>
-                  </w:rPr>
-                  <w:t>0</w:t>
+                  <w:t>42</w:t>
                 </w:r>
               </w:p>
               <w:p>
@@ -505,7 +493,25 @@
                     <w:szCs w:val="28"/>
                     <w:u w:val="single"/>
                   </w:rPr>
-                  <w:t>Cameron Akey (101166181)</w:t>
+                  <w:t xml:space="preserve">Cameron </w:t>
+                </w:r>
+                <w:proofErr w:type="spellStart"/>
+                <w:r>
+                  <w:rPr>
+                    <w:sz w:val="28"/>
+                    <w:szCs w:val="28"/>
+                    <w:u w:val="single"/>
+                  </w:rPr>
+                  <w:t>Akey</w:t>
+                </w:r>
+                <w:proofErr w:type="spellEnd"/>
+                <w:r>
+                  <w:rPr>
+                    <w:sz w:val="28"/>
+                    <w:szCs w:val="28"/>
+                    <w:u w:val="single"/>
+                  </w:rPr>
+                  <w:t xml:space="preserve"> (101166181)</w:t>
                 </w:r>
               </w:p>
             </w:tc>
@@ -537,7 +543,43 @@
                     <w:szCs w:val="28"/>
                     <w:u w:val="single"/>
                   </w:rPr>
-                  <w:t>Tran Thien Phu (101160213)</w:t>
+                  <w:t xml:space="preserve">Tran </w:t>
+                </w:r>
+                <w:proofErr w:type="spellStart"/>
+                <w:r>
+                  <w:rPr>
+                    <w:sz w:val="28"/>
+                    <w:szCs w:val="28"/>
+                    <w:u w:val="single"/>
+                  </w:rPr>
+                  <w:t>Thien</w:t>
+                </w:r>
+                <w:proofErr w:type="spellEnd"/>
+                <w:r>
+                  <w:rPr>
+                    <w:sz w:val="28"/>
+                    <w:szCs w:val="28"/>
+                    <w:u w:val="single"/>
+                  </w:rPr>
+                  <w:t xml:space="preserve"> </w:t>
+                </w:r>
+                <w:proofErr w:type="spellStart"/>
+                <w:r>
+                  <w:rPr>
+                    <w:sz w:val="28"/>
+                    <w:szCs w:val="28"/>
+                    <w:u w:val="single"/>
+                  </w:rPr>
+                  <w:t>Phu</w:t>
+                </w:r>
+                <w:proofErr w:type="spellEnd"/>
+                <w:r>
+                  <w:rPr>
+                    <w:sz w:val="28"/>
+                    <w:szCs w:val="28"/>
+                    <w:u w:val="single"/>
+                  </w:rPr>
+                  <w:t xml:space="preserve"> (101160213)</w:t>
                 </w:r>
               </w:p>
             </w:tc>
@@ -601,7 +643,25 @@
                     <w:szCs w:val="28"/>
                     <w:u w:val="single"/>
                   </w:rPr>
-                  <w:t>Luka Ivicevic (101131244)</w:t>
+                  <w:t xml:space="preserve">Luka </w:t>
+                </w:r>
+                <w:proofErr w:type="spellStart"/>
+                <w:r>
+                  <w:rPr>
+                    <w:sz w:val="28"/>
+                    <w:szCs w:val="28"/>
+                    <w:u w:val="single"/>
+                  </w:rPr>
+                  <w:t>Ivicevic</w:t>
+                </w:r>
+                <w:proofErr w:type="spellEnd"/>
+                <w:r>
+                  <w:rPr>
+                    <w:sz w:val="28"/>
+                    <w:szCs w:val="28"/>
+                    <w:u w:val="single"/>
+                  </w:rPr>
+                  <w:t xml:space="preserve"> (101131244)</w:t>
                 </w:r>
               </w:p>
             </w:tc>
@@ -700,6 +760,34 @@
         </w:rPr>
         <w:t>Table of Contents</w:t>
       </w:r>
+      <w:r>
+        <w:rPr>
+          <w:b/>
+          <w:sz w:val="24"/>
+          <w:szCs w:val="24"/>
+          <w:u w:val="single"/>
+        </w:rPr>
+        <w:t xml:space="preserve"> </w:t>
+      </w:r>
+    </w:p>
+    <w:p>
+      <w:pPr>
+        <w:jc w:val="center"/>
+        <w:rPr>
+          <w:b/>
+          <w:sz w:val="24"/>
+          <w:szCs w:val="24"/>
+          <w:u w:val="single"/>
+        </w:rPr>
+      </w:pPr>
+      <w:r>
+        <w:rPr>
+          <w:b/>
+          <w:sz w:val="24"/>
+          <w:szCs w:val="24"/>
+        </w:rPr>
+        <w:t>(Highlighted content is updated for the Release)</w:t>
+      </w:r>
     </w:p>
     <w:p>
       <w:pPr>
@@ -745,7 +833,7 @@
           <w:szCs w:val="24"/>
           <w:u w:val="single"/>
         </w:rPr>
-        <w:instrText>HYPERLINK  \l "one_six"</w:instrText>
+        <w:instrText>HYPERLINK  \l "GameOverview"</w:instrText>
       </w:r>
       <w:r>
         <w:rPr>
@@ -755,6 +843,15 @@
           <w:szCs w:val="24"/>
           <w:u w:val="single"/>
         </w:rPr>
+      </w:r>
+      <w:r>
+        <w:rPr>
+          <w:b/>
+          <w:bCs/>
+          <w:sz w:val="24"/>
+          <w:szCs w:val="24"/>
+          <w:u w:val="single"/>
+        </w:rPr>
         <w:fldChar w:fldCharType="separate"/>
       </w:r>
       <w:r>
@@ -765,7 +862,27 @@
           <w:sz w:val="24"/>
           <w:szCs w:val="24"/>
         </w:rPr>
-        <w:t xml:space="preserve">Game Overview </w:t>
+        <w:t>Ga</w:t>
+      </w:r>
+      <w:r>
+        <w:rPr>
+          <w:rStyle w:val="Hyperlink"/>
+          <w:b/>
+          <w:bCs/>
+          <w:sz w:val="24"/>
+          <w:szCs w:val="24"/>
+        </w:rPr>
+        <w:t>m</w:t>
+      </w:r>
+      <w:r>
+        <w:rPr>
+          <w:rStyle w:val="Hyperlink"/>
+          <w:b/>
+          <w:bCs/>
+          <w:sz w:val="24"/>
+          <w:szCs w:val="24"/>
+        </w:rPr>
+        <w:t xml:space="preserve">e Overview </w:t>
       </w:r>
     </w:p>
     <w:p>
@@ -781,6 +898,7 @@
           <w:bCs/>
           <w:sz w:val="24"/>
           <w:szCs w:val="24"/>
+          <w:highlight w:val="yellow"/>
         </w:rPr>
       </w:pPr>
       <w:r>
@@ -799,6 +917,7 @@
           <w:bCs/>
           <w:sz w:val="24"/>
           <w:szCs w:val="24"/>
+          <w:highlight w:val="yellow"/>
         </w:rPr>
         <w:fldChar w:fldCharType="begin"/>
       </w:r>
@@ -808,15 +927,26 @@
           <w:bCs/>
           <w:sz w:val="24"/>
           <w:szCs w:val="24"/>
-        </w:rPr>
-        <w:instrText>HYPERLINK  \l "one_six"</w:instrText>
-      </w:r>
-      <w:r>
-        <w:rPr>
-          <w:b/>
-          <w:bCs/>
-          <w:sz w:val="24"/>
-          <w:szCs w:val="24"/>
+          <w:highlight w:val="yellow"/>
+        </w:rPr>
+        <w:instrText>HYPERLINK  \l "GamePlayMechanics"</w:instrText>
+      </w:r>
+      <w:r>
+        <w:rPr>
+          <w:b/>
+          <w:bCs/>
+          <w:sz w:val="24"/>
+          <w:szCs w:val="24"/>
+          <w:highlight w:val="yellow"/>
+        </w:rPr>
+      </w:r>
+      <w:r>
+        <w:rPr>
+          <w:b/>
+          <w:bCs/>
+          <w:sz w:val="24"/>
+          <w:szCs w:val="24"/>
+          <w:highlight w:val="yellow"/>
         </w:rPr>
         <w:fldChar w:fldCharType="separate"/>
       </w:r>
@@ -827,6 +957,7 @@
           <w:bCs/>
           <w:sz w:val="24"/>
           <w:szCs w:val="24"/>
+          <w:highlight w:val="yellow"/>
         </w:rPr>
         <w:t>Game Play Mechanics</w:t>
       </w:r>
@@ -852,6 +983,7 @@
           <w:bCs/>
           <w:sz w:val="24"/>
           <w:szCs w:val="24"/>
+          <w:highlight w:val="yellow"/>
         </w:rPr>
         <w:fldChar w:fldCharType="end"/>
       </w:r>
@@ -873,7 +1005,16 @@
           <w:szCs w:val="24"/>
           <w:u w:val="single"/>
         </w:rPr>
-        <w:instrText xml:space="preserve"> HYPERLINK  \l "one_six" </w:instrText>
+        <w:instrText>HYPERLINK  \l "GameDynamics"</w:instrText>
+      </w:r>
+      <w:r>
+        <w:rPr>
+          <w:b/>
+          <w:bCs/>
+          <w:sz w:val="24"/>
+          <w:szCs w:val="24"/>
+          <w:u w:val="single"/>
+        </w:rPr>
       </w:r>
       <w:r>
         <w:rPr>
@@ -940,7 +1081,16 @@
           <w:szCs w:val="24"/>
           <w:u w:val="single"/>
         </w:rPr>
-        <w:instrText xml:space="preserve"> HYPERLINK  \l "one_six" </w:instrText>
+        <w:instrText>HYPERLINK  \l "GameAsthetics"</w:instrText>
+      </w:r>
+      <w:r>
+        <w:rPr>
+          <w:b/>
+          <w:bCs/>
+          <w:sz w:val="24"/>
+          <w:szCs w:val="24"/>
+          <w:u w:val="single"/>
+        </w:rPr>
       </w:r>
       <w:r>
         <w:rPr>
@@ -1006,7 +1156,16 @@
           <w:szCs w:val="24"/>
           <w:u w:val="single"/>
         </w:rPr>
-        <w:instrText xml:space="preserve"> HYPERLINK  \l "one_six" </w:instrText>
+        <w:instrText>HYPERLINK  \l "Camera"</w:instrText>
+      </w:r>
+      <w:r>
+        <w:rPr>
+          <w:b/>
+          <w:bCs/>
+          <w:sz w:val="24"/>
+          <w:szCs w:val="24"/>
+          <w:u w:val="single"/>
+        </w:rPr>
       </w:r>
       <w:r>
         <w:rPr>
@@ -1042,6 +1201,7 @@
           <w:bCs/>
           <w:sz w:val="24"/>
           <w:szCs w:val="24"/>
+          <w:highlight w:val="yellow"/>
         </w:rPr>
       </w:pPr>
       <w:r>
@@ -1060,6 +1220,7 @@
           <w:bCs/>
           <w:sz w:val="24"/>
           <w:szCs w:val="24"/>
+          <w:highlight w:val="yellow"/>
         </w:rPr>
         <w:fldChar w:fldCharType="begin"/>
       </w:r>
@@ -1069,15 +1230,26 @@
           <w:bCs/>
           <w:sz w:val="24"/>
           <w:szCs w:val="24"/>
-        </w:rPr>
-        <w:instrText>HYPERLINK  \l "one_six"</w:instrText>
-      </w:r>
-      <w:r>
-        <w:rPr>
-          <w:b/>
-          <w:bCs/>
-          <w:sz w:val="24"/>
-          <w:szCs w:val="24"/>
+          <w:highlight w:val="yellow"/>
+        </w:rPr>
+        <w:instrText>HYPERLINK  \l "Controls"</w:instrText>
+      </w:r>
+      <w:r>
+        <w:rPr>
+          <w:b/>
+          <w:bCs/>
+          <w:sz w:val="24"/>
+          <w:szCs w:val="24"/>
+          <w:highlight w:val="yellow"/>
+        </w:rPr>
+      </w:r>
+      <w:r>
+        <w:rPr>
+          <w:b/>
+          <w:bCs/>
+          <w:sz w:val="24"/>
+          <w:szCs w:val="24"/>
+          <w:highlight w:val="yellow"/>
         </w:rPr>
         <w:fldChar w:fldCharType="separate"/>
       </w:r>
@@ -1088,6 +1260,7 @@
           <w:bCs/>
           <w:sz w:val="24"/>
           <w:szCs w:val="24"/>
+          <w:highlight w:val="yellow"/>
         </w:rPr>
         <w:t xml:space="preserve">Control </w:t>
       </w:r>
@@ -1105,14 +1278,16 @@
           <w:bCs/>
           <w:sz w:val="24"/>
           <w:szCs w:val="24"/>
-        </w:rPr>
-      </w:pPr>
-      <w:r>
-        <w:rPr>
-          <w:b/>
-          <w:bCs/>
-          <w:sz w:val="24"/>
-          <w:szCs w:val="24"/>
+          <w:highlight w:val="yellow"/>
+        </w:rPr>
+      </w:pPr>
+      <w:r>
+        <w:rPr>
+          <w:b/>
+          <w:bCs/>
+          <w:sz w:val="24"/>
+          <w:szCs w:val="24"/>
+          <w:highlight w:val="yellow"/>
         </w:rPr>
         <w:fldChar w:fldCharType="end"/>
       </w:r>
@@ -1132,7 +1307,15 @@
           <w:sz w:val="24"/>
           <w:szCs w:val="24"/>
         </w:rPr>
-        <w:instrText>HYPERLINK  \l "one_six"</w:instrText>
+        <w:instrText>HYPERLINK  \l "Saving_Loading"</w:instrText>
+      </w:r>
+      <w:r>
+        <w:rPr>
+          <w:b/>
+          <w:bCs/>
+          <w:sz w:val="24"/>
+          <w:szCs w:val="24"/>
+        </w:rPr>
       </w:r>
       <w:r>
         <w:rPr>
@@ -1150,8 +1333,31 @@
           <w:bCs/>
           <w:sz w:val="24"/>
           <w:szCs w:val="24"/>
-        </w:rPr>
-        <w:t>Saving and Loading</w:t>
+          <w:highlight w:val="yellow"/>
+        </w:rPr>
+        <w:t>Saving and</w:t>
+      </w:r>
+      <w:r>
+        <w:rPr>
+          <w:rStyle w:val="Hyperlink"/>
+          <w:b/>
+          <w:bCs/>
+          <w:sz w:val="24"/>
+          <w:szCs w:val="24"/>
+          <w:highlight w:val="yellow"/>
+        </w:rPr>
+        <w:t xml:space="preserve"> </w:t>
+      </w:r>
+      <w:r>
+        <w:rPr>
+          <w:rStyle w:val="Hyperlink"/>
+          <w:b/>
+          <w:bCs/>
+          <w:sz w:val="24"/>
+          <w:szCs w:val="24"/>
+          <w:highlight w:val="yellow"/>
+        </w:rPr>
+        <w:t>Loading</w:t>
       </w:r>
     </w:p>
     <w:p>
@@ -1194,7 +1400,15 @@
           <w:sz w:val="24"/>
           <w:szCs w:val="24"/>
         </w:rPr>
-        <w:instrText>HYPERLINK  \l "eight"</w:instrText>
+        <w:instrText>HYPERLINK  \l "Interface_Sketch"</w:instrText>
+      </w:r>
+      <w:r>
+        <w:rPr>
+          <w:b/>
+          <w:bCs/>
+          <w:sz w:val="24"/>
+          <w:szCs w:val="24"/>
+        </w:rPr>
       </w:r>
       <w:r>
         <w:rPr>
@@ -1229,6 +1443,7 @@
           <w:bCs/>
           <w:sz w:val="24"/>
           <w:szCs w:val="24"/>
+          <w:highlight w:val="yellow"/>
         </w:rPr>
       </w:pPr>
       <w:r>
@@ -1246,6 +1461,7 @@
           <w:bCs/>
           <w:sz w:val="24"/>
           <w:szCs w:val="24"/>
+          <w:highlight w:val="yellow"/>
         </w:rPr>
         <w:fldChar w:fldCharType="begin"/>
       </w:r>
@@ -1255,15 +1471,26 @@
           <w:bCs/>
           <w:sz w:val="24"/>
           <w:szCs w:val="24"/>
-        </w:rPr>
-        <w:instrText>HYPERLINK  \l "NIne_Ten"</w:instrText>
-      </w:r>
-      <w:r>
-        <w:rPr>
-          <w:b/>
-          <w:bCs/>
-          <w:sz w:val="24"/>
-          <w:szCs w:val="24"/>
+          <w:highlight w:val="yellow"/>
+        </w:rPr>
+        <w:instrText>HYPERLINK  \l "MenuScreen_Description"</w:instrText>
+      </w:r>
+      <w:r>
+        <w:rPr>
+          <w:b/>
+          <w:bCs/>
+          <w:sz w:val="24"/>
+          <w:szCs w:val="24"/>
+          <w:highlight w:val="yellow"/>
+        </w:rPr>
+      </w:r>
+      <w:r>
+        <w:rPr>
+          <w:b/>
+          <w:bCs/>
+          <w:sz w:val="24"/>
+          <w:szCs w:val="24"/>
+          <w:highlight w:val="yellow"/>
         </w:rPr>
         <w:fldChar w:fldCharType="separate"/>
       </w:r>
@@ -1274,6 +1501,7 @@
           <w:bCs/>
           <w:sz w:val="24"/>
           <w:szCs w:val="24"/>
+          <w:highlight w:val="yellow"/>
         </w:rPr>
         <w:t>Menu and Screen Descriptions</w:t>
       </w:r>
@@ -1299,6 +1527,7 @@
           <w:bCs/>
           <w:sz w:val="24"/>
           <w:szCs w:val="24"/>
+          <w:highlight w:val="yellow"/>
         </w:rPr>
         <w:fldChar w:fldCharType="end"/>
       </w:r>
@@ -1318,7 +1547,15 @@
           <w:sz w:val="24"/>
           <w:szCs w:val="24"/>
         </w:rPr>
-        <w:instrText>HYPERLINK  \l "NIne_Ten"</w:instrText>
+        <w:instrText>HYPERLINK  \l "Game_World"</w:instrText>
+      </w:r>
+      <w:r>
+        <w:rPr>
+          <w:b/>
+          <w:bCs/>
+          <w:sz w:val="24"/>
+          <w:szCs w:val="24"/>
+        </w:rPr>
       </w:r>
       <w:r>
         <w:rPr>
@@ -1353,6 +1590,7 @@
           <w:bCs/>
           <w:sz w:val="24"/>
           <w:szCs w:val="24"/>
+          <w:highlight w:val="yellow"/>
         </w:rPr>
       </w:pPr>
       <w:r>
@@ -1370,6 +1608,7 @@
           <w:bCs/>
           <w:sz w:val="24"/>
           <w:szCs w:val="24"/>
+          <w:highlight w:val="yellow"/>
         </w:rPr>
         <w:fldChar w:fldCharType="begin"/>
       </w:r>
@@ -1379,15 +1618,26 @@
           <w:bCs/>
           <w:sz w:val="24"/>
           <w:szCs w:val="24"/>
-        </w:rPr>
-        <w:instrText>HYPERLINK  \l "eleven_fourteen"</w:instrText>
-      </w:r>
-      <w:r>
-        <w:rPr>
-          <w:b/>
-          <w:bCs/>
-          <w:sz w:val="24"/>
-          <w:szCs w:val="24"/>
+          <w:highlight w:val="yellow"/>
+        </w:rPr>
+        <w:instrText>HYPERLINK  \l "Level"</w:instrText>
+      </w:r>
+      <w:r>
+        <w:rPr>
+          <w:b/>
+          <w:bCs/>
+          <w:sz w:val="24"/>
+          <w:szCs w:val="24"/>
+          <w:highlight w:val="yellow"/>
+        </w:rPr>
+      </w:r>
+      <w:r>
+        <w:rPr>
+          <w:b/>
+          <w:bCs/>
+          <w:sz w:val="24"/>
+          <w:szCs w:val="24"/>
+          <w:highlight w:val="yellow"/>
         </w:rPr>
         <w:fldChar w:fldCharType="separate"/>
       </w:r>
@@ -1398,6 +1648,7 @@
           <w:bCs/>
           <w:sz w:val="24"/>
           <w:szCs w:val="24"/>
+          <w:highlight w:val="yellow"/>
         </w:rPr>
         <w:t>Levels</w:t>
       </w:r>
@@ -1423,6 +1674,7 @@
           <w:bCs/>
           <w:sz w:val="24"/>
           <w:szCs w:val="24"/>
+          <w:highlight w:val="yellow"/>
         </w:rPr>
         <w:fldChar w:fldCharType="end"/>
       </w:r>
@@ -1442,7 +1694,15 @@
           <w:sz w:val="24"/>
           <w:szCs w:val="24"/>
         </w:rPr>
-        <w:instrText>HYPERLINK  \l "eleven_fourteen"</w:instrText>
+        <w:instrText>HYPERLINK  \l "Game_Progression"</w:instrText>
+      </w:r>
+      <w:r>
+        <w:rPr>
+          <w:b/>
+          <w:bCs/>
+          <w:sz w:val="24"/>
+          <w:szCs w:val="24"/>
+        </w:rPr>
       </w:r>
       <w:r>
         <w:rPr>
@@ -1504,7 +1764,16 @@
           <w:szCs w:val="24"/>
           <w:u w:val="single"/>
         </w:rPr>
-        <w:instrText xml:space="preserve"> HYPERLINK  \l "eleven_fourteen" </w:instrText>
+        <w:instrText>HYPERLINK  \l "Characters"</w:instrText>
+      </w:r>
+      <w:r>
+        <w:rPr>
+          <w:b/>
+          <w:bCs/>
+          <w:sz w:val="24"/>
+          <w:szCs w:val="24"/>
+          <w:u w:val="single"/>
+        </w:rPr>
       </w:r>
       <w:r>
         <w:rPr>
@@ -1568,7 +1837,16 @@
           <w:szCs w:val="24"/>
           <w:u w:val="single"/>
         </w:rPr>
-        <w:instrText xml:space="preserve"> HYPERLINK  \l "eleven_fourteen" </w:instrText>
+        <w:instrText>HYPERLINK  \l "Enemies"</w:instrText>
+      </w:r>
+      <w:r>
+        <w:rPr>
+          <w:b/>
+          <w:bCs/>
+          <w:sz w:val="24"/>
+          <w:szCs w:val="24"/>
+          <w:u w:val="single"/>
+        </w:rPr>
       </w:r>
       <w:r>
         <w:rPr>
@@ -1632,7 +1910,16 @@
           <w:sz w:val="24"/>
           <w:szCs w:val="24"/>
         </w:rPr>
-        <w:instrText xml:space="preserve"> HYPERLINK  \l "Fifteen_TwentyOne" </w:instrText>
+        <w:instrText>HYPERLINK  \l "Items"</w:instrText>
+      </w:r>
+      <w:r>
+        <w:rPr>
+          <w:rStyle w:val="Hyperlink"/>
+          <w:b/>
+          <w:bCs/>
+          <w:sz w:val="24"/>
+          <w:szCs w:val="24"/>
+        </w:rPr>
       </w:r>
       <w:r>
         <w:rPr>
@@ -1698,7 +1985,16 @@
           <w:sz w:val="24"/>
           <w:szCs w:val="24"/>
         </w:rPr>
-        <w:instrText>HYPERLINK  \l "Fifteen_TwentyOne"</w:instrText>
+        <w:instrText>HYPERLINK  \l "Abilities"</w:instrText>
+      </w:r>
+      <w:r>
+        <w:rPr>
+          <w:rStyle w:val="Hyperlink"/>
+          <w:b/>
+          <w:bCs/>
+          <w:sz w:val="24"/>
+          <w:szCs w:val="24"/>
+        </w:rPr>
       </w:r>
       <w:r>
         <w:rPr>
@@ -1762,7 +2058,15 @@
           <w:sz w:val="24"/>
           <w:szCs w:val="24"/>
         </w:rPr>
-        <w:instrText>HYPERLINK  \l "Fifteen_TwentyOne"</w:instrText>
+        <w:instrText>HYPERLINK  \l "Script"</w:instrText>
+      </w:r>
+      <w:r>
+        <w:rPr>
+          <w:b/>
+          <w:bCs/>
+          <w:sz w:val="24"/>
+          <w:szCs w:val="24"/>
+        </w:rPr>
       </w:r>
       <w:r>
         <w:rPr>
@@ -1795,6 +2099,7 @@
           <w:rStyle w:val="Hyperlink"/>
           <w:b/>
           <w:bCs/>
+          <w:highlight w:val="yellow"/>
         </w:rPr>
       </w:pPr>
       <w:r>
@@ -1812,6 +2117,7 @@
           <w:bCs/>
           <w:sz w:val="24"/>
           <w:szCs w:val="24"/>
+          <w:highlight w:val="yellow"/>
           <w:u w:val="single"/>
         </w:rPr>
         <w:fldChar w:fldCharType="begin"/>
@@ -1822,18 +2128,30 @@
           <w:bCs/>
           <w:sz w:val="24"/>
           <w:szCs w:val="24"/>
+          <w:highlight w:val="yellow"/>
           <w:u w:val="single"/>
         </w:rPr>
-        <w:instrText xml:space="preserve"> HYPERLINK  \l "Fifteen_TwentyOne" </w:instrText>
-      </w:r>
-      <w:r>
-        <w:rPr>
-          <w:b/>
-          <w:bCs/>
-          <w:sz w:val="24"/>
-          <w:szCs w:val="24"/>
+        <w:instrText>HYPERLINK  \l "Scoring"</w:instrText>
+      </w:r>
+      <w:r>
+        <w:rPr>
+          <w:b/>
+          <w:bCs/>
+          <w:sz w:val="24"/>
+          <w:szCs w:val="24"/>
+          <w:highlight w:val="yellow"/>
           <w:u w:val="single"/>
         </w:rPr>
+      </w:r>
+      <w:r>
+        <w:rPr>
+          <w:b/>
+          <w:bCs/>
+          <w:sz w:val="24"/>
+          <w:szCs w:val="24"/>
+          <w:highlight w:val="yellow"/>
+          <w:u w:val="single"/>
+        </w:rPr>
         <w:fldChar w:fldCharType="separate"/>
       </w:r>
       <w:r>
@@ -1843,6 +2161,7 @@
           <w:bCs/>
           <w:sz w:val="24"/>
           <w:szCs w:val="24"/>
+          <w:highlight w:val="yellow"/>
         </w:rPr>
         <w:t>Scoring</w:t>
       </w:r>
@@ -1868,6 +2187,7 @@
           <w:bCs/>
           <w:sz w:val="24"/>
           <w:szCs w:val="24"/>
+          <w:highlight w:val="yellow"/>
           <w:u w:val="single"/>
         </w:rPr>
         <w:fldChar w:fldCharType="end"/>
@@ -1890,7 +2210,16 @@
           <w:sz w:val="24"/>
           <w:szCs w:val="24"/>
         </w:rPr>
-        <w:instrText>HYPERLINK  \l "Fifteen_TwentyOne"</w:instrText>
+        <w:instrText>HYPERLINK  \l "CheatCodes"</w:instrText>
+      </w:r>
+      <w:r>
+        <w:rPr>
+          <w:rStyle w:val="Hyperlink"/>
+          <w:b/>
+          <w:bCs/>
+          <w:sz w:val="24"/>
+          <w:szCs w:val="24"/>
+        </w:rPr>
       </w:r>
       <w:r>
         <w:rPr>
@@ -1954,7 +2283,15 @@
           <w:sz w:val="24"/>
           <w:szCs w:val="24"/>
         </w:rPr>
-        <w:instrText>HYPERLINK  \l "Fifteen_TwentyOne"</w:instrText>
+        <w:instrText>HYPERLINK  \l "SoundIndex"</w:instrText>
+      </w:r>
+      <w:r>
+        <w:rPr>
+          <w:b/>
+          <w:bCs/>
+          <w:sz w:val="24"/>
+          <w:szCs w:val="24"/>
+        </w:rPr>
       </w:r>
       <w:r>
         <w:rPr>
@@ -2016,7 +2353,15 @@
           <w:sz w:val="24"/>
           <w:szCs w:val="24"/>
         </w:rPr>
-        <w:instrText>HYPERLINK  \l "Fifteen_TwentyOne"</w:instrText>
+        <w:instrText>HYPERLINK  \l "StoryIndex"</w:instrText>
+      </w:r>
+      <w:r>
+        <w:rPr>
+          <w:b/>
+          <w:bCs/>
+          <w:sz w:val="24"/>
+          <w:szCs w:val="24"/>
+        </w:rPr>
       </w:r>
       <w:r>
         <w:rPr>
@@ -2078,7 +2423,15 @@
           <w:sz w:val="24"/>
           <w:szCs w:val="24"/>
         </w:rPr>
-        <w:instrText>HYPERLINK  \l "TwentyTwo"</w:instrText>
+        <w:instrText>HYPERLINK  \l "Art_Multimedia"</w:instrText>
+      </w:r>
+      <w:r>
+        <w:rPr>
+          <w:b/>
+          <w:bCs/>
+          <w:sz w:val="24"/>
+          <w:szCs w:val="24"/>
+        </w:rPr>
       </w:r>
       <w:r>
         <w:rPr>
@@ -2142,7 +2495,16 @@
           <w:sz w:val="24"/>
           <w:szCs w:val="24"/>
         </w:rPr>
-        <w:instrText>HYPERLINK  \l "TwentyThree_Four"</w:instrText>
+        <w:instrText>HYPERLINK  \l "DesignNotes"</w:instrText>
+      </w:r>
+      <w:r>
+        <w:rPr>
+          <w:rStyle w:val="Hyperlink"/>
+          <w:b/>
+          <w:bCs/>
+          <w:sz w:val="24"/>
+          <w:szCs w:val="24"/>
+        </w:rPr>
       </w:r>
       <w:r>
         <w:rPr>
@@ -2189,8 +2551,6 @@
         </w:rPr>
         <w:fldChar w:fldCharType="end"/>
       </w:r>
-      <w:bookmarkStart w:id="0" w:name="sixteen_twentyfour"/>
-      <w:bookmarkEnd w:id="0"/>
       <w:r>
         <w:rPr>
           <w:b/>
@@ -2207,7 +2567,15 @@
           <w:sz w:val="24"/>
           <w:szCs w:val="24"/>
         </w:rPr>
-        <w:instrText>HYPERLINK  \l "TwentyThree_Four"</w:instrText>
+        <w:instrText>HYPERLINK  \l "FutureFeatures"</w:instrText>
+      </w:r>
+      <w:r>
+        <w:rPr>
+          <w:b/>
+          <w:bCs/>
+          <w:sz w:val="24"/>
+          <w:szCs w:val="24"/>
+        </w:rPr>
       </w:r>
       <w:r>
         <w:rPr>
@@ -2226,7 +2594,27 @@
           <w:sz w:val="24"/>
           <w:szCs w:val="24"/>
         </w:rPr>
-        <w:t>Future Features</w:t>
+        <w:t>Future Fea</w:t>
+      </w:r>
+      <w:r>
+        <w:rPr>
+          <w:rStyle w:val="Hyperlink"/>
+          <w:b/>
+          <w:bCs/>
+          <w:sz w:val="24"/>
+          <w:szCs w:val="24"/>
+        </w:rPr>
+        <w:t>t</w:t>
+      </w:r>
+      <w:r>
+        <w:rPr>
+          <w:rStyle w:val="Hyperlink"/>
+          <w:b/>
+          <w:bCs/>
+          <w:sz w:val="24"/>
+          <w:szCs w:val="24"/>
+        </w:rPr>
+        <w:t>ures</w:t>
       </w:r>
     </w:p>
     <w:p>
@@ -2340,12 +2728,45 @@
     </w:p>
     <w:p>
       <w:pPr>
+        <w:pStyle w:val="ListParagraph"/>
+        <w:numPr>
+          <w:ilvl w:val="0"/>
+          <w:numId w:val="6"/>
+        </w:numPr>
         <w:rPr>
           <w:rStyle w:val="Hyperlink"/>
-          <w:sz w:val="24"/>
-          <w:szCs w:val="24"/>
-        </w:rPr>
-      </w:pPr>
+          <w:color w:val="FF0000"/>
+          <w:sz w:val="24"/>
+          <w:szCs w:val="24"/>
+        </w:rPr>
+      </w:pPr>
+      <w:r>
+        <w:rPr>
+          <w:rStyle w:val="Hyperlink"/>
+          <w:color w:val="FF0000"/>
+          <w:sz w:val="24"/>
+          <w:szCs w:val="24"/>
+        </w:rPr>
+        <w:t xml:space="preserve">Working </w:t>
+      </w:r>
+      <w:r>
+        <w:rPr>
+          <w:rStyle w:val="Hyperlink"/>
+          <w:color w:val="FF0000"/>
+          <w:sz w:val="24"/>
+          <w:szCs w:val="24"/>
+        </w:rPr>
+        <w:t>for</w:t>
+      </w:r>
+      <w:r>
+        <w:rPr>
+          <w:rStyle w:val="Hyperlink"/>
+          <w:color w:val="FF0000"/>
+          <w:sz w:val="24"/>
+          <w:szCs w:val="24"/>
+        </w:rPr>
+        <w:t xml:space="preserve"> First Playable.</w:t>
+      </w:r>
     </w:p>
     <w:p>
       <w:pPr>
@@ -2353,7 +2774,7 @@
         <w:widowControl w:val="0"/>
         <w:numPr>
           <w:ilvl w:val="0"/>
-          <w:numId w:val="5"/>
+          <w:numId w:val="6"/>
         </w:numPr>
         <w:autoSpaceDE w:val="0"/>
         <w:autoSpaceDN w:val="0"/>
@@ -2369,7 +2790,7 @@
         <w:rPr>
           <w:sz w:val="24"/>
         </w:rPr>
-        <w:t>Initial Commit</w:t>
+        <w:t>Initial Commit [Jan20] Commit 1.</w:t>
       </w:r>
     </w:p>
     <w:p>
@@ -2378,7 +2799,7 @@
         <w:widowControl w:val="0"/>
         <w:numPr>
           <w:ilvl w:val="0"/>
-          <w:numId w:val="5"/>
+          <w:numId w:val="6"/>
         </w:numPr>
         <w:autoSpaceDE w:val="0"/>
         <w:autoSpaceDN w:val="0"/>
@@ -2394,7 +2815,7 @@
         <w:rPr>
           <w:sz w:val="24"/>
         </w:rPr>
-        <w:t>Added Scripts for Game Controllers</w:t>
+        <w:t>Added Scripts for Game Controllers [Jan23] Commit 4.</w:t>
       </w:r>
     </w:p>
     <w:p>
@@ -2403,7 +2824,7 @@
         <w:widowControl w:val="0"/>
         <w:numPr>
           <w:ilvl w:val="0"/>
-          <w:numId w:val="5"/>
+          <w:numId w:val="6"/>
         </w:numPr>
         <w:autoSpaceDE w:val="0"/>
         <w:autoSpaceDN w:val="0"/>
@@ -2419,7 +2840,7 @@
         <w:rPr>
           <w:sz w:val="24"/>
         </w:rPr>
-        <w:t>Added Sample Map</w:t>
+        <w:t>Added Sample Map [Jan27] Commit 5.</w:t>
       </w:r>
     </w:p>
     <w:p>
@@ -2428,7 +2849,7 @@
         <w:widowControl w:val="0"/>
         <w:numPr>
           <w:ilvl w:val="0"/>
-          <w:numId w:val="5"/>
+          <w:numId w:val="6"/>
         </w:numPr>
         <w:autoSpaceDE w:val="0"/>
         <w:autoSpaceDN w:val="0"/>
@@ -2444,7 +2865,7 @@
         <w:rPr>
           <w:sz w:val="24"/>
         </w:rPr>
-        <w:t>Added GDD</w:t>
+        <w:t>Added GDD [Jan27] Commit 6.</w:t>
       </w:r>
     </w:p>
     <w:p>
@@ -2453,7 +2874,7 @@
         <w:widowControl w:val="0"/>
         <w:numPr>
           <w:ilvl w:val="0"/>
-          <w:numId w:val="5"/>
+          <w:numId w:val="6"/>
         </w:numPr>
         <w:autoSpaceDE w:val="0"/>
         <w:autoSpaceDN w:val="0"/>
@@ -2469,7 +2890,7 @@
         <w:rPr>
           <w:sz w:val="24"/>
         </w:rPr>
-        <w:t>Added Movement, Swipe controls, Sliding Left/Right</w:t>
+        <w:t>Added Movement, Swipe controls, Sliding Left/Right [Feb3] Commit 10.</w:t>
       </w:r>
     </w:p>
     <w:p>
@@ -2478,7 +2899,7 @@
         <w:widowControl w:val="0"/>
         <w:numPr>
           <w:ilvl w:val="0"/>
-          <w:numId w:val="5"/>
+          <w:numId w:val="6"/>
         </w:numPr>
         <w:autoSpaceDE w:val="0"/>
         <w:autoSpaceDN w:val="0"/>
@@ -2494,7 +2915,7 @@
         <w:rPr>
           <w:sz w:val="24"/>
         </w:rPr>
-        <w:t>Added Sound Assets</w:t>
+        <w:t>Added Sound Assets [Feb4] Commit 12.</w:t>
       </w:r>
     </w:p>
     <w:p>
@@ -2503,7 +2924,7 @@
         <w:widowControl w:val="0"/>
         <w:numPr>
           <w:ilvl w:val="0"/>
-          <w:numId w:val="5"/>
+          <w:numId w:val="6"/>
         </w:numPr>
         <w:autoSpaceDE w:val="0"/>
         <w:autoSpaceDN w:val="0"/>
@@ -2519,7 +2940,7 @@
         <w:rPr>
           <w:sz w:val="24"/>
         </w:rPr>
-        <w:t>Imported the final Assets.</w:t>
+        <w:t>Imported the final Assets. [Feb4] Commit 13.</w:t>
       </w:r>
     </w:p>
     <w:p>
@@ -2528,7 +2949,7 @@
         <w:widowControl w:val="0"/>
         <w:numPr>
           <w:ilvl w:val="0"/>
-          <w:numId w:val="5"/>
+          <w:numId w:val="6"/>
         </w:numPr>
         <w:autoSpaceDE w:val="0"/>
         <w:autoSpaceDN w:val="0"/>
@@ -2544,7 +2965,7 @@
         <w:rPr>
           <w:sz w:val="24"/>
         </w:rPr>
-        <w:t>Created Level</w:t>
+        <w:t>Created Level [Feb5] Commit 14.</w:t>
       </w:r>
     </w:p>
     <w:p>
@@ -2553,7 +2974,7 @@
         <w:widowControl w:val="0"/>
         <w:numPr>
           <w:ilvl w:val="0"/>
-          <w:numId w:val="5"/>
+          <w:numId w:val="6"/>
         </w:numPr>
         <w:autoSpaceDE w:val="0"/>
         <w:autoSpaceDN w:val="0"/>
@@ -2569,13 +2990,7 @@
         <w:rPr>
           <w:sz w:val="24"/>
         </w:rPr>
-        <w:t xml:space="preserve">Added Camera Movement, Turning Controls, and upgraded </w:t>
-      </w:r>
-      <w:r>
-        <w:rPr>
-          <w:sz w:val="24"/>
-        </w:rPr>
-        <w:t>Level.</w:t>
+        <w:t>Added Camera Movement, Turning Controls, and upgraded Level. [Feb6] Commit 16.</w:t>
       </w:r>
     </w:p>
     <w:p>
@@ -2584,7 +2999,7 @@
         <w:widowControl w:val="0"/>
         <w:numPr>
           <w:ilvl w:val="0"/>
-          <w:numId w:val="5"/>
+          <w:numId w:val="6"/>
         </w:numPr>
         <w:autoSpaceDE w:val="0"/>
         <w:autoSpaceDN w:val="0"/>
@@ -2600,7 +3015,426 @@
         <w:rPr>
           <w:sz w:val="24"/>
         </w:rPr>
-        <w:t>Added Pause UI</w:t>
+        <w:t>Added Pause UI [Feb7] Commit 17.</w:t>
+      </w:r>
+    </w:p>
+    <w:p>
+      <w:pPr>
+        <w:pStyle w:val="ListParagraph"/>
+        <w:widowControl w:val="0"/>
+        <w:numPr>
+          <w:ilvl w:val="0"/>
+          <w:numId w:val="6"/>
+        </w:numPr>
+        <w:autoSpaceDE w:val="0"/>
+        <w:autoSpaceDN w:val="0"/>
+        <w:spacing w:before="43" w:after="0" w:line="240" w:lineRule="auto"/>
+        <w:contextualSpacing w:val="0"/>
+        <w:rPr>
+          <w:b/>
+          <w:bCs/>
+          <w:sz w:val="24"/>
+        </w:rPr>
+      </w:pPr>
+      <w:r>
+        <w:rPr>
+          <w:sz w:val="24"/>
+        </w:rPr>
+        <w:t>Pause Menu UI fix [Feb7] Commit 19.</w:t>
+      </w:r>
+    </w:p>
+    <w:p>
+      <w:pPr>
+        <w:pStyle w:val="ListParagraph"/>
+        <w:widowControl w:val="0"/>
+        <w:numPr>
+          <w:ilvl w:val="0"/>
+          <w:numId w:val="6"/>
+        </w:numPr>
+        <w:autoSpaceDE w:val="0"/>
+        <w:autoSpaceDN w:val="0"/>
+        <w:spacing w:before="43" w:after="0" w:line="240" w:lineRule="auto"/>
+        <w:contextualSpacing w:val="0"/>
+        <w:rPr>
+          <w:b/>
+          <w:bCs/>
+          <w:sz w:val="24"/>
+        </w:rPr>
+      </w:pPr>
+      <w:r>
+        <w:rPr>
+          <w:sz w:val="24"/>
+        </w:rPr>
+        <w:t>Moving Platform Script Refactoring [Feb7] Commit 23.</w:t>
+      </w:r>
+    </w:p>
+    <w:p>
+      <w:pPr>
+        <w:pStyle w:val="ListParagraph"/>
+        <w:widowControl w:val="0"/>
+        <w:numPr>
+          <w:ilvl w:val="0"/>
+          <w:numId w:val="6"/>
+        </w:numPr>
+        <w:autoSpaceDE w:val="0"/>
+        <w:autoSpaceDN w:val="0"/>
+        <w:spacing w:before="43" w:after="0" w:line="240" w:lineRule="auto"/>
+        <w:contextualSpacing w:val="0"/>
+        <w:rPr>
+          <w:rStyle w:val="Hyperlink"/>
+          <w:b/>
+          <w:bCs/>
+          <w:color w:val="auto"/>
+          <w:sz w:val="24"/>
+          <w:u w:val="none"/>
+        </w:rPr>
+      </w:pPr>
+      <w:r>
+        <w:rPr>
+          <w:sz w:val="24"/>
+        </w:rPr>
+        <w:t>Added Options Scene [Feb7] Commit 29.</w:t>
+      </w:r>
+    </w:p>
+    <w:p>
+      <w:pPr>
+        <w:pStyle w:val="ListParagraph"/>
+        <w:numPr>
+          <w:ilvl w:val="0"/>
+          <w:numId w:val="6"/>
+        </w:numPr>
+        <w:rPr>
+          <w:rStyle w:val="Hyperlink"/>
+          <w:color w:val="FF0000"/>
+          <w:sz w:val="24"/>
+          <w:szCs w:val="24"/>
+        </w:rPr>
+      </w:pPr>
+      <w:r>
+        <w:rPr>
+          <w:rStyle w:val="Hyperlink"/>
+          <w:color w:val="FF0000"/>
+          <w:sz w:val="24"/>
+          <w:szCs w:val="24"/>
+        </w:rPr>
+        <w:t>Working for Second Playable</w:t>
+      </w:r>
+    </w:p>
+    <w:p>
+      <w:pPr>
+        <w:pStyle w:val="ListParagraph"/>
+        <w:widowControl w:val="0"/>
+        <w:numPr>
+          <w:ilvl w:val="0"/>
+          <w:numId w:val="6"/>
+        </w:numPr>
+        <w:autoSpaceDE w:val="0"/>
+        <w:autoSpaceDN w:val="0"/>
+        <w:spacing w:before="43" w:after="0" w:line="240" w:lineRule="auto"/>
+        <w:contextualSpacing w:val="0"/>
+        <w:rPr>
+          <w:b/>
+          <w:bCs/>
+          <w:sz w:val="24"/>
+        </w:rPr>
+      </w:pPr>
+      <w:r>
+        <w:rPr>
+          <w:sz w:val="24"/>
+        </w:rPr>
+        <w:t>Animations Added [Feb11] Commit 31.</w:t>
+      </w:r>
+    </w:p>
+    <w:p>
+      <w:pPr>
+        <w:pStyle w:val="ListParagraph"/>
+        <w:widowControl w:val="0"/>
+        <w:numPr>
+          <w:ilvl w:val="0"/>
+          <w:numId w:val="6"/>
+        </w:numPr>
+        <w:autoSpaceDE w:val="0"/>
+        <w:autoSpaceDN w:val="0"/>
+        <w:spacing w:before="43" w:after="0" w:line="240" w:lineRule="auto"/>
+        <w:contextualSpacing w:val="0"/>
+        <w:rPr>
+          <w:b/>
+          <w:bCs/>
+          <w:sz w:val="24"/>
+        </w:rPr>
+      </w:pPr>
+      <w:r>
+        <w:rPr>
+          <w:sz w:val="24"/>
+        </w:rPr>
+        <w:t>UI fixes and Health bar fixes [Feb15] Commit 33.</w:t>
+      </w:r>
+    </w:p>
+    <w:p>
+      <w:pPr>
+        <w:pStyle w:val="ListParagraph"/>
+        <w:widowControl w:val="0"/>
+        <w:numPr>
+          <w:ilvl w:val="0"/>
+          <w:numId w:val="6"/>
+        </w:numPr>
+        <w:autoSpaceDE w:val="0"/>
+        <w:autoSpaceDN w:val="0"/>
+        <w:spacing w:before="43" w:after="0" w:line="240" w:lineRule="auto"/>
+        <w:contextualSpacing w:val="0"/>
+        <w:rPr>
+          <w:b/>
+          <w:bCs/>
+          <w:sz w:val="24"/>
+        </w:rPr>
+      </w:pPr>
+      <w:r>
+        <w:rPr>
+          <w:sz w:val="24"/>
+        </w:rPr>
+        <w:t>Sound Added [Feb15] Commit 35.</w:t>
+      </w:r>
+    </w:p>
+    <w:p>
+      <w:pPr>
+        <w:pStyle w:val="ListParagraph"/>
+        <w:widowControl w:val="0"/>
+        <w:numPr>
+          <w:ilvl w:val="0"/>
+          <w:numId w:val="6"/>
+        </w:numPr>
+        <w:autoSpaceDE w:val="0"/>
+        <w:autoSpaceDN w:val="0"/>
+        <w:spacing w:before="43" w:after="0" w:line="240" w:lineRule="auto"/>
+        <w:contextualSpacing w:val="0"/>
+        <w:rPr>
+          <w:b/>
+          <w:bCs/>
+          <w:sz w:val="24"/>
+        </w:rPr>
+      </w:pPr>
+      <w:r>
+        <w:rPr>
+          <w:sz w:val="24"/>
+        </w:rPr>
+        <w:t>Level Adjustments [Feb15] Commit 36.</w:t>
+      </w:r>
+    </w:p>
+    <w:p>
+      <w:pPr>
+        <w:pStyle w:val="ListParagraph"/>
+        <w:widowControl w:val="0"/>
+        <w:numPr>
+          <w:ilvl w:val="0"/>
+          <w:numId w:val="6"/>
+        </w:numPr>
+        <w:autoSpaceDE w:val="0"/>
+        <w:autoSpaceDN w:val="0"/>
+        <w:spacing w:before="43" w:after="0" w:line="240" w:lineRule="auto"/>
+        <w:contextualSpacing w:val="0"/>
+        <w:rPr>
+          <w:b/>
+          <w:bCs/>
+          <w:sz w:val="24"/>
+        </w:rPr>
+      </w:pPr>
+      <w:r>
+        <w:rPr>
+          <w:sz w:val="24"/>
+        </w:rPr>
+        <w:t>Patrolling Enemy Implementation [Feb16] Commit 38.</w:t>
+      </w:r>
+    </w:p>
+    <w:p>
+      <w:pPr>
+        <w:pStyle w:val="ListParagraph"/>
+        <w:widowControl w:val="0"/>
+        <w:numPr>
+          <w:ilvl w:val="0"/>
+          <w:numId w:val="6"/>
+        </w:numPr>
+        <w:autoSpaceDE w:val="0"/>
+        <w:autoSpaceDN w:val="0"/>
+        <w:spacing w:before="43" w:after="0" w:line="240" w:lineRule="auto"/>
+        <w:contextualSpacing w:val="0"/>
+        <w:rPr>
+          <w:b/>
+          <w:bCs/>
+          <w:sz w:val="24"/>
+        </w:rPr>
+      </w:pPr>
+      <w:r>
+        <w:rPr>
+          <w:sz w:val="24"/>
+        </w:rPr>
+        <w:t>Hierarchy cleanup [Feb16] Commit 41.</w:t>
+      </w:r>
+    </w:p>
+    <w:p>
+      <w:pPr>
+        <w:pStyle w:val="ListParagraph"/>
+        <w:widowControl w:val="0"/>
+        <w:numPr>
+          <w:ilvl w:val="0"/>
+          <w:numId w:val="6"/>
+        </w:numPr>
+        <w:autoSpaceDE w:val="0"/>
+        <w:autoSpaceDN w:val="0"/>
+        <w:spacing w:before="43" w:after="0" w:line="240" w:lineRule="auto"/>
+        <w:contextualSpacing w:val="0"/>
+        <w:rPr>
+          <w:rStyle w:val="Hyperlink"/>
+          <w:b/>
+          <w:bCs/>
+          <w:color w:val="auto"/>
+          <w:sz w:val="24"/>
+          <w:u w:val="none"/>
+        </w:rPr>
+      </w:pPr>
+      <w:r>
+        <w:rPr>
+          <w:sz w:val="24"/>
+        </w:rPr>
+        <w:t>Update Gameplay/Inventory and added Win Scene. [Feb16] Commit 42.</w:t>
+      </w:r>
+    </w:p>
+    <w:p>
+      <w:pPr>
+        <w:pStyle w:val="ListParagraph"/>
+        <w:numPr>
+          <w:ilvl w:val="0"/>
+          <w:numId w:val="6"/>
+        </w:numPr>
+        <w:rPr>
+          <w:rStyle w:val="Hyperlink"/>
+          <w:color w:val="FF0000"/>
+          <w:sz w:val="24"/>
+          <w:szCs w:val="24"/>
+        </w:rPr>
+      </w:pPr>
+      <w:r>
+        <w:rPr>
+          <w:rStyle w:val="Hyperlink"/>
+          <w:color w:val="FF0000"/>
+          <w:sz w:val="24"/>
+          <w:szCs w:val="24"/>
+        </w:rPr>
+        <w:t>Working for Third Playable</w:t>
+      </w:r>
+    </w:p>
+    <w:p>
+      <w:pPr>
+        <w:pStyle w:val="ListParagraph"/>
+        <w:rPr>
+          <w:rStyle w:val="Hyperlink"/>
+          <w:color w:val="FF0000"/>
+          <w:sz w:val="24"/>
+          <w:szCs w:val="24"/>
+        </w:rPr>
+      </w:pPr>
+    </w:p>
+    <w:p>
+      <w:pPr>
+        <w:pStyle w:val="ListParagraph"/>
+        <w:numPr>
+          <w:ilvl w:val="0"/>
+          <w:numId w:val="6"/>
+        </w:numPr>
+        <w:rPr>
+          <w:rStyle w:val="Hyperlink"/>
+          <w:color w:val="FF0000"/>
+          <w:sz w:val="24"/>
+          <w:szCs w:val="24"/>
+        </w:rPr>
+      </w:pPr>
+      <w:r>
+        <w:rPr>
+          <w:rStyle w:val="Hyperlink"/>
+          <w:color w:val="FF0000"/>
+          <w:sz w:val="24"/>
+          <w:szCs w:val="24"/>
+        </w:rPr>
+        <w:t>Working for Alpha</w:t>
+      </w:r>
+    </w:p>
+    <w:p>
+      <w:pPr>
+        <w:rPr>
+          <w:rStyle w:val="Hyperlink"/>
+          <w:color w:val="FF0000"/>
+          <w:sz w:val="24"/>
+          <w:szCs w:val="24"/>
+        </w:rPr>
+      </w:pPr>
+    </w:p>
+    <w:p>
+      <w:pPr>
+        <w:pStyle w:val="ListParagraph"/>
+        <w:numPr>
+          <w:ilvl w:val="0"/>
+          <w:numId w:val="6"/>
+        </w:numPr>
+        <w:rPr>
+          <w:rStyle w:val="Hyperlink"/>
+          <w:color w:val="FF0000"/>
+          <w:sz w:val="24"/>
+          <w:szCs w:val="24"/>
+        </w:rPr>
+      </w:pPr>
+      <w:r>
+        <w:rPr>
+          <w:rStyle w:val="Hyperlink"/>
+          <w:color w:val="FF0000"/>
+          <w:sz w:val="24"/>
+          <w:szCs w:val="24"/>
+        </w:rPr>
+        <w:t>Working for Beta</w:t>
+      </w:r>
+    </w:p>
+    <w:p>
+      <w:pPr>
+        <w:pStyle w:val="ListParagraph"/>
+        <w:rPr>
+          <w:rStyle w:val="Hyperlink"/>
+          <w:color w:val="FF0000"/>
+          <w:sz w:val="24"/>
+          <w:szCs w:val="24"/>
+        </w:rPr>
+      </w:pPr>
+    </w:p>
+    <w:p>
+      <w:pPr>
+        <w:pStyle w:val="ListParagraph"/>
+        <w:rPr>
+          <w:rStyle w:val="Hyperlink"/>
+          <w:color w:val="FF0000"/>
+          <w:sz w:val="24"/>
+          <w:szCs w:val="24"/>
+        </w:rPr>
+      </w:pPr>
+    </w:p>
+    <w:p>
+      <w:pPr>
+        <w:pStyle w:val="ListParagraph"/>
+        <w:numPr>
+          <w:ilvl w:val="0"/>
+          <w:numId w:val="6"/>
+        </w:numPr>
+        <w:rPr>
+          <w:rStyle w:val="Hyperlink"/>
+          <w:color w:val="FF0000"/>
+          <w:sz w:val="24"/>
+          <w:szCs w:val="24"/>
+        </w:rPr>
+      </w:pPr>
+      <w:r>
+        <w:rPr>
+          <w:rStyle w:val="Hyperlink"/>
+          <w:color w:val="FF0000"/>
+          <w:sz w:val="24"/>
+          <w:szCs w:val="24"/>
+        </w:rPr>
+        <w:t>Working on Final Submission.</w:t>
       </w:r>
     </w:p>
     <w:p>
@@ -2620,15 +3454,6 @@
     <w:p>
       <w:pPr>
         <w:rPr>
-          <w:b/>
-          <w:bCs/>
-          <w:sz w:val="24"/>
-        </w:rPr>
-      </w:pPr>
-    </w:p>
-    <w:p>
-      <w:pPr>
-        <w:rPr>
           <w:sz w:val="24"/>
           <w:szCs w:val="24"/>
         </w:rPr>
@@ -2649,8 +3474,6 @@
           <w:szCs w:val="24"/>
         </w:rPr>
       </w:pPr>
-      <w:bookmarkStart w:id="1" w:name="one_six"/>
-      <w:bookmarkEnd w:id="1"/>
     </w:p>
     <w:p>
       <w:pPr>
@@ -2665,7 +3488,8 @@
           <w:szCs w:val="24"/>
         </w:rPr>
       </w:pPr>
-      <w:bookmarkStart w:id="2" w:name="_Hlk62518241"/>
+      <w:bookmarkStart w:id="0" w:name="_Hlk62518241"/>
+      <w:bookmarkStart w:id="1" w:name="GameOverview"/>
       <w:r>
         <w:rPr>
           <w:b/>
@@ -2683,32 +3507,24 @@
         <w:t xml:space="preserve"> </w:t>
       </w:r>
     </w:p>
-    <w:p>
-      <w:pPr>
-        <w:pStyle w:val="ListParagraph"/>
-        <w:rPr>
-          <w:b/>
-          <w:sz w:val="24"/>
-          <w:szCs w:val="24"/>
-        </w:rPr>
-      </w:pPr>
-      <w:r>
-        <w:rPr>
-          <w:i/>
-        </w:rPr>
-        <w:t xml:space="preserve">You are a pigeon trying to escape from a hawk. It is an “endless” runner game, so there </w:t>
-      </w:r>
-      <w:r>
-        <w:t>will be no win scenario. Instead of literally being endless, the game level will be around a large, looped track, giving the feel of endlessness without the pain of procedural generation. Speed will increase as time goes on.</w:t>
-      </w:r>
-    </w:p>
-    <w:p>
-      <w:pPr>
-        <w:rPr>
-          <w:b/>
-          <w:sz w:val="24"/>
-          <w:szCs w:val="24"/>
-        </w:rPr>
+    <w:bookmarkEnd w:id="1"/>
+    <w:p>
+      <w:pPr>
+        <w:pStyle w:val="ListParagraph"/>
+      </w:pPr>
+      <w:r>
+        <w:rPr>
+          <w:i/>
+        </w:rPr>
+        <w:t>You are a pigeon trying to escape from a hawk. It is an “endless” runner game</w:t>
+      </w:r>
+      <w:r>
+        <w:t>. Instead of literally being endless, the game level will be around a large, looped track, giving the feel of endlessness without the pain of procedural generation. Speed will increase as time goes on.</w:t>
+      </w:r>
+    </w:p>
+    <w:p>
+      <w:pPr>
+        <w:pStyle w:val="ListParagraph"/>
       </w:pPr>
     </w:p>
     <w:p>
@@ -2724,6 +3540,7 @@
           <w:szCs w:val="24"/>
         </w:rPr>
       </w:pPr>
+      <w:bookmarkStart w:id="2" w:name="GamePlayMechanics"/>
       <w:r>
         <w:rPr>
           <w:b/>
@@ -2733,6 +3550,7 @@
         <w:t>Game Play Mechanics</w:t>
       </w:r>
     </w:p>
+    <w:bookmarkEnd w:id="2"/>
     <w:p>
       <w:pPr>
         <w:pStyle w:val="ListParagraph"/>
@@ -2773,6 +3591,40 @@
           <w:szCs w:val="24"/>
         </w:rPr>
         <w:t xml:space="preserve"> can.</w:t>
+      </w:r>
+    </w:p>
+    <w:p>
+      <w:pPr>
+        <w:pStyle w:val="ListParagraph"/>
+        <w:rPr>
+          <w:i/>
+        </w:rPr>
+      </w:pPr>
+      <w:r>
+        <w:rPr>
+          <w:i/>
+          <w:highlight w:val="yellow"/>
+        </w:rPr>
+        <w:t>UPDATE</w:t>
+      </w:r>
+    </w:p>
+    <w:p>
+      <w:pPr>
+        <w:pStyle w:val="ListParagraph"/>
+        <w:rPr>
+          <w:rFonts w:cstheme="minorHAnsi"/>
+          <w:b/>
+          <w:color w:val="000000" w:themeColor="text1"/>
+          <w:sz w:val="24"/>
+          <w:szCs w:val="24"/>
+        </w:rPr>
+      </w:pPr>
+      <w:r>
+        <w:rPr>
+          <w:rFonts w:cstheme="minorHAnsi"/>
+          <w:color w:val="000000" w:themeColor="text1"/>
+        </w:rPr>
+        <w:t>The player begins the game running. There will be 6 checkpoints in the level. Checkpoints will function in a standard manner: once a checkpoint has been passed, if the player dies the game can start from the last checkpoint. An inventory will include collected coins and powerups. There will also be scoring dependent on how far through the level the player has gone. There will be 2 platform categories: normal and self-destructing. Self-destructing platforms will be destroyed 1 second after the player has touched them. Each of these categories includes platforms that move up and down, left, and right, and rotating platforms. After every lap, the players speed increases. If the player eats a mushroom, health decreases by 50%. After every lap, pickups will be randomly regenerated around the lap.</w:t>
       </w:r>
     </w:p>
     <w:p>
@@ -2798,6 +3650,7 @@
           <w:szCs w:val="24"/>
         </w:rPr>
       </w:pPr>
+      <w:bookmarkStart w:id="3" w:name="GameDynamics"/>
       <w:r>
         <w:rPr>
           <w:b/>
@@ -2809,6 +3662,7 @@
         <w:t>Game Dynamics</w:t>
       </w:r>
     </w:p>
+    <w:bookmarkEnd w:id="3"/>
     <w:p>
       <w:pPr>
         <w:ind w:left="720"/>
@@ -2840,18 +3694,6 @@
         </w:rPr>
         <w:t>Bird.</w:t>
       </w:r>
-    </w:p>
-    <w:p>
-      <w:pPr>
-        <w:ind w:left="720"/>
-        <w:rPr>
-          <w:bCs/>
-          <w:i/>
-          <w:iCs/>
-          <w:sz w:val="24"/>
-          <w:szCs w:val="24"/>
-        </w:rPr>
-      </w:pPr>
     </w:p>
     <w:p>
       <w:pPr>
@@ -2868,6 +3710,7 @@
           <w:szCs w:val="24"/>
         </w:rPr>
       </w:pPr>
+      <w:bookmarkStart w:id="4" w:name="GameAsthetics"/>
       <w:r>
         <w:rPr>
           <w:b/>
@@ -2877,6 +3720,7 @@
         <w:t>Game Aesthetics</w:t>
       </w:r>
     </w:p>
+    <w:bookmarkEnd w:id="4"/>
     <w:p>
       <w:pPr>
         <w:ind w:left="720"/>
@@ -2910,6 +3754,7 @@
           <w:szCs w:val="24"/>
         </w:rPr>
       </w:pPr>
+      <w:bookmarkStart w:id="5" w:name="Camera"/>
       <w:r>
         <w:rPr>
           <w:b/>
@@ -2927,6 +3772,7 @@
         <w:t xml:space="preserve"> </w:t>
       </w:r>
     </w:p>
+    <w:bookmarkEnd w:id="5"/>
     <w:p>
       <w:pPr>
         <w:pStyle w:val="ListParagraph"/>
@@ -2947,8 +3793,9 @@
     </w:p>
     <w:p>
       <w:pPr>
-        <w:rPr>
-          <w:b/>
+        <w:pStyle w:val="ListParagraph"/>
+        <w:rPr>
+          <w:i/>
           <w:sz w:val="24"/>
           <w:szCs w:val="24"/>
         </w:rPr>
@@ -2967,6 +3814,7 @@
           <w:szCs w:val="24"/>
         </w:rPr>
       </w:pPr>
+      <w:bookmarkStart w:id="6" w:name="Controls"/>
       <w:r>
         <w:rPr>
           <w:b/>
@@ -2976,23 +3824,80 @@
         <w:t>Controls</w:t>
       </w:r>
     </w:p>
-    <w:p>
-      <w:pPr>
-        <w:pStyle w:val="ListParagraph"/>
-        <w:rPr>
-          <w:i/>
-          <w:sz w:val="24"/>
-          <w:szCs w:val="24"/>
-        </w:rPr>
-      </w:pPr>
-      <w:r>
-        <w:rPr>
-          <w:i/>
-          <w:sz w:val="24"/>
-          <w:szCs w:val="24"/>
-        </w:rPr>
-        <w:t xml:space="preserve">Player can swipe left/right to change the direction and swipe up and down to jump or slide/duck. </w:t>
-      </w:r>
+    <w:bookmarkEnd w:id="6"/>
+    <w:p>
+      <w:pPr>
+        <w:pStyle w:val="ListParagraph"/>
+        <w:rPr>
+          <w:i/>
+          <w:sz w:val="24"/>
+          <w:szCs w:val="24"/>
+        </w:rPr>
+      </w:pPr>
+      <w:r>
+        <w:rPr>
+          <w:i/>
+          <w:sz w:val="24"/>
+          <w:szCs w:val="24"/>
+        </w:rPr>
+        <w:t>Player can swipe left/right to change the direction and swipe up to jump.</w:t>
+      </w:r>
+    </w:p>
+    <w:p>
+      <w:pPr>
+        <w:pStyle w:val="ListParagraph"/>
+        <w:rPr>
+          <w:i/>
+          <w:sz w:val="24"/>
+          <w:szCs w:val="24"/>
+        </w:rPr>
+      </w:pPr>
+      <w:proofErr w:type="gramStart"/>
+      <w:r>
+        <w:rPr>
+          <w:i/>
+          <w:sz w:val="24"/>
+          <w:szCs w:val="24"/>
+          <w:highlight w:val="yellow"/>
+        </w:rPr>
+        <w:t>update</w:t>
+      </w:r>
+      <w:r>
+        <w:rPr>
+          <w:i/>
+          <w:sz w:val="24"/>
+          <w:szCs w:val="24"/>
+        </w:rPr>
+        <w:t xml:space="preserve"> :</w:t>
+      </w:r>
+      <w:proofErr w:type="gramEnd"/>
+      <w:r>
+        <w:rPr>
+          <w:i/>
+          <w:sz w:val="24"/>
+          <w:szCs w:val="24"/>
+        </w:rPr>
+        <w:t xml:space="preserve"> no ducking for now maybe we can add that later.</w:t>
+      </w:r>
+    </w:p>
+    <w:p>
+      <w:pPr>
+        <w:pStyle w:val="ListParagraph"/>
+        <w:rPr>
+          <w:i/>
+          <w:sz w:val="24"/>
+          <w:szCs w:val="24"/>
+        </w:rPr>
+      </w:pPr>
+    </w:p>
+    <w:p>
+      <w:pPr>
+        <w:rPr>
+          <w:b/>
+          <w:sz w:val="24"/>
+          <w:szCs w:val="24"/>
+        </w:rPr>
+      </w:pPr>
     </w:p>
     <w:p>
       <w:pPr>
@@ -3016,15 +3921,18 @@
           <w:szCs w:val="24"/>
         </w:rPr>
       </w:pPr>
-      <w:r>
-        <w:rPr>
-          <w:b/>
-          <w:sz w:val="24"/>
-          <w:szCs w:val="24"/>
-        </w:rPr>
+      <w:bookmarkStart w:id="7" w:name="Saving_Loading"/>
+      <w:r>
+        <w:rPr>
+          <w:b/>
+          <w:sz w:val="24"/>
+          <w:szCs w:val="24"/>
+        </w:rPr>
+        <w:lastRenderedPageBreak/>
         <w:t>Saving and Loading</w:t>
       </w:r>
     </w:p>
+    <w:bookmarkEnd w:id="7"/>
     <w:p>
       <w:pPr>
         <w:pStyle w:val="BodyText"/>
@@ -3032,30 +3940,44 @@
         <w:ind w:left="880" w:right="1119"/>
       </w:pPr>
       <w:r>
-        <w:t>As it is an endless runner there will not be any checkpoints to save player stats. Nevertheless, when the player dies, they can save their score if it is a high score.</w:t>
-      </w:r>
-    </w:p>
-    <w:p>
-      <w:pPr>
-        <w:rPr>
-          <w:b/>
-          <w:sz w:val="24"/>
-          <w:szCs w:val="24"/>
-        </w:rPr>
-      </w:pPr>
-    </w:p>
-    <w:p>
-      <w:pPr>
-        <w:rPr>
-          <w:b/>
-          <w:sz w:val="24"/>
-          <w:szCs w:val="24"/>
-        </w:rPr>
-      </w:pPr>
-      <w:bookmarkStart w:id="3" w:name="Seven"/>
-      <w:bookmarkStart w:id="4" w:name="eight"/>
-      <w:bookmarkEnd w:id="3"/>
-      <w:bookmarkEnd w:id="4"/>
+        <w:t xml:space="preserve">As it is an endless runner there will </w:t>
+      </w:r>
+      <w:r>
+        <w:rPr>
+          <w:highlight w:val="yellow"/>
+        </w:rPr>
+        <w:t>not be any checkpoints</w:t>
+      </w:r>
+      <w:r>
+        <w:t xml:space="preserve"> to save player stats</w:t>
+      </w:r>
+      <w:r>
+        <w:rPr>
+          <w:highlight w:val="yellow"/>
+        </w:rPr>
+        <w:t>.</w:t>
+      </w:r>
+      <w:r>
+        <w:rPr>
+          <w:highlight w:val="yellow"/>
+        </w:rPr>
+        <w:t xml:space="preserve"> We will be adding checkpoints for saving game because of the requirements</w:t>
+      </w:r>
+      <w:r>
+        <w:t xml:space="preserve">. </w:t>
+      </w:r>
+      <w:r>
+        <w:t>when the player dies, they can save their score if it is a high score.</w:t>
+      </w:r>
+    </w:p>
+    <w:p>
+      <w:pPr>
+        <w:rPr>
+          <w:b/>
+          <w:sz w:val="24"/>
+          <w:szCs w:val="24"/>
+        </w:rPr>
+      </w:pPr>
     </w:p>
     <w:p>
       <w:pPr>
@@ -3070,6 +3992,7 @@
           <w:szCs w:val="24"/>
         </w:rPr>
       </w:pPr>
+      <w:bookmarkStart w:id="8" w:name="Interface_Sketch"/>
       <w:r>
         <w:rPr>
           <w:noProof/>
@@ -3138,24 +4061,154 @@
         <w:t xml:space="preserve"> Sketch</w:t>
       </w:r>
     </w:p>
-    <w:p>
+    <w:bookmarkEnd w:id="8"/>
+    <w:p>
+      <w:pPr>
+        <w:rPr>
+          <w:b/>
+          <w:sz w:val="24"/>
+          <w:szCs w:val="24"/>
+        </w:rPr>
+      </w:pPr>
+    </w:p>
+    <w:p>
+      <w:pPr>
+        <w:pStyle w:val="ListParagraph"/>
+        <w:numPr>
+          <w:ilvl w:val="0"/>
+          <w:numId w:val="1"/>
+        </w:numPr>
+        <w:rPr>
+          <w:b/>
+          <w:sz w:val="24"/>
+          <w:szCs w:val="24"/>
+        </w:rPr>
+      </w:pPr>
+      <w:bookmarkStart w:id="9" w:name="MenuScreen_Description"/>
+      <w:r>
+        <w:rPr>
+          <w:b/>
+          <w:sz w:val="24"/>
+          <w:szCs w:val="24"/>
+        </w:rPr>
+        <w:t>Menu and Screen Descriptions</w:t>
+      </w:r>
+    </w:p>
+    <w:bookmarkEnd w:id="9"/>
+    <w:p>
+      <w:pPr>
+        <w:spacing w:before="52"/>
+        <w:ind w:left="880" w:right="475"/>
+        <w:rPr>
+          <w:sz w:val="24"/>
+        </w:rPr>
+      </w:pPr>
+      <w:r>
+        <w:rPr>
+          <w:sz w:val="24"/>
+        </w:rPr>
+        <w:t xml:space="preserve">The Main Menu (Picture 1) is a simple layout where the player taps anywhere on the screen to begin playing the game. This is to help with miss clicks that can often occur using mobile controls. The Options button (bottom left) and the Credits button (bottom right) are small buttons, as it is often less likely for a player to want to visit either. The Level screens have minimal UI blocking the player's vision of upcoming </w:t>
+      </w:r>
+      <w:r>
+        <w:rPr>
+          <w:sz w:val="24"/>
+        </w:rPr>
+        <w:t>obstacles, with</w:t>
+      </w:r>
+      <w:r>
+        <w:rPr>
+          <w:sz w:val="24"/>
+        </w:rPr>
+        <w:t xml:space="preserve"> the pause button and timer in the top left corner. The Level Complete screen is a relaxing blue to help deal with the frustration that can often come from infinite runners.</w:t>
+      </w:r>
+    </w:p>
+    <w:p>
+      <w:pPr>
+        <w:pStyle w:val="ListParagraph"/>
+        <w:rPr>
+          <w:i/>
+          <w:highlight w:val="yellow"/>
+        </w:rPr>
+      </w:pPr>
+    </w:p>
+    <w:p>
+      <w:pPr>
+        <w:pStyle w:val="ListParagraph"/>
+        <w:rPr>
+          <w:i/>
+          <w:highlight w:val="yellow"/>
+        </w:rPr>
+      </w:pPr>
+    </w:p>
+    <w:p>
+      <w:pPr>
+        <w:pStyle w:val="ListParagraph"/>
+        <w:rPr>
+          <w:i/>
+          <w:highlight w:val="yellow"/>
+        </w:rPr>
+      </w:pPr>
+    </w:p>
+    <w:p>
+      <w:pPr>
+        <w:pStyle w:val="ListParagraph"/>
+        <w:rPr>
+          <w:i/>
+          <w:highlight w:val="yellow"/>
+        </w:rPr>
+      </w:pPr>
+    </w:p>
+    <w:p>
+      <w:pPr>
+        <w:pStyle w:val="ListParagraph"/>
+        <w:rPr>
+          <w:i/>
+        </w:rPr>
+      </w:pPr>
+      <w:r>
+        <w:rPr>
+          <w:i/>
+          <w:highlight w:val="yellow"/>
+        </w:rPr>
+        <w:t>UPDATE</w:t>
+      </w:r>
+    </w:p>
+    <w:p>
+      <w:pPr>
+        <w:spacing w:before="52"/>
+        <w:ind w:left="880" w:right="475"/>
+        <w:rPr>
+          <w:b/>
+          <w:bCs/>
+          <w:sz w:val="24"/>
+        </w:rPr>
+      </w:pPr>
       <w:r>
         <w:rPr>
           <w:noProof/>
+          <w:sz w:val="24"/>
         </w:rPr>
         <w:drawing>
-          <wp:anchor distT="0" distB="0" distL="0" distR="0" simplePos="0" relativeHeight="251662336" behindDoc="0" locked="0" layoutInCell="1" allowOverlap="1" wp14:anchorId="3E0B8396" wp14:editId="342D6229">
+          <wp:anchor distT="0" distB="0" distL="114300" distR="114300" simplePos="0" relativeHeight="251670528" behindDoc="1" locked="0" layoutInCell="1" allowOverlap="1" wp14:anchorId="636CD57B" wp14:editId="7DD4F74C">
             <wp:simplePos x="0" y="0"/>
             <wp:positionH relativeFrom="margin">
               <wp:align>left</wp:align>
             </wp:positionH>
             <wp:positionV relativeFrom="paragraph">
-              <wp:posOffset>3362739</wp:posOffset>
+              <wp:posOffset>343535</wp:posOffset>
             </wp:positionV>
-            <wp:extent cx="5540284" cy="3231832"/>
-            <wp:effectExtent l="0" t="0" r="3810" b="6985"/>
-            <wp:wrapTopAndBottom/>
-            <wp:docPr id="20" name="image3.jpeg"/>
+            <wp:extent cx="2800350" cy="3035300"/>
+            <wp:effectExtent l="0" t="0" r="0" b="0"/>
+            <wp:wrapTight wrapText="bothSides">
+              <wp:wrapPolygon edited="0">
+                <wp:start x="0" y="0"/>
+                <wp:lineTo x="0" y="21419"/>
+                <wp:lineTo x="21453" y="21419"/>
+                <wp:lineTo x="21453" y="0"/>
+                <wp:lineTo x="0" y="0"/>
+              </wp:wrapPolygon>
+            </wp:wrapTight>
+            <wp:docPr id="8" name="Picture 8"/>
             <wp:cNvGraphicFramePr>
               <a:graphicFrameLocks xmlns:a="http://schemas.openxmlformats.org/drawingml/2006/main" noChangeAspect="1"/>
             </wp:cNvGraphicFramePr>
@@ -3163,54 +4216,103 @@
               <a:graphicData uri="http://schemas.openxmlformats.org/drawingml/2006/picture">
                 <pic:pic xmlns:pic="http://schemas.openxmlformats.org/drawingml/2006/picture">
                   <pic:nvPicPr>
-                    <pic:cNvPr id="6" name="image3.jpeg"/>
-                    <pic:cNvPicPr/>
+                    <pic:cNvPr id="0" name="Picture 1"/>
+                    <pic:cNvPicPr>
+                      <a:picLocks noChangeAspect="1" noChangeArrowheads="1"/>
+                    </pic:cNvPicPr>
                   </pic:nvPicPr>
                   <pic:blipFill>
-                    <a:blip r:embed="rId15" cstate="print"/>
+                    <a:blip r:embed="rId15">
+                      <a:extLst>
+                        <a:ext uri="{28A0092B-C50C-407E-A947-70E740481C1C}">
+                          <a14:useLocalDpi xmlns:a14="http://schemas.microsoft.com/office/drawing/2010/main" val="0"/>
+                        </a:ext>
+                      </a:extLst>
+                    </a:blip>
+                    <a:srcRect/>
                     <a:stretch>
                       <a:fillRect/>
                     </a:stretch>
                   </pic:blipFill>
-                  <pic:spPr>
+                  <pic:spPr bwMode="auto">
                     <a:xfrm>
                       <a:off x="0" y="0"/>
-                      <a:ext cx="5540284" cy="3231832"/>
+                      <a:ext cx="2800350" cy="3035300"/>
                     </a:xfrm>
                     <a:prstGeom prst="rect">
                       <a:avLst/>
                     </a:prstGeom>
+                    <a:noFill/>
+                    <a:ln>
+                      <a:noFill/>
+                    </a:ln>
                   </pic:spPr>
                 </pic:pic>
               </a:graphicData>
             </a:graphic>
-            <wp14:sizeRelV relativeFrom="margin">
-              <wp14:pctHeight>0</wp14:pctHeight>
-            </wp14:sizeRelV>
+            <wp14:sizeRelH relativeFrom="margin">
+              <wp14:pctWidth>0</wp14:pctWidth>
+            </wp14:sizeRelH>
           </wp:anchor>
         </w:drawing>
       </w:r>
-    </w:p>
-    <w:p/>
-    <w:p>
+      <w:r>
+        <w:rPr>
+          <w:b/>
+          <w:bCs/>
+          <w:sz w:val="24"/>
+        </w:rPr>
+        <w:t xml:space="preserve">Logo Scene  </w:t>
+      </w:r>
+      <w:r>
+        <w:rPr>
+          <w:sz w:val="24"/>
+        </w:rPr>
+        <w:t xml:space="preserve">                                                                           </w:t>
+      </w:r>
+      <w:r>
+        <w:rPr>
+          <w:b/>
+          <w:bCs/>
+          <w:sz w:val="24"/>
+        </w:rPr>
+        <w:t xml:space="preserve">Main Menu </w:t>
+      </w:r>
+    </w:p>
+    <w:p>
+      <w:pPr>
+        <w:spacing w:before="52"/>
+        <w:ind w:left="880" w:right="475"/>
+        <w:rPr>
+          <w:sz w:val="24"/>
+        </w:rPr>
+      </w:pPr>
       <w:r>
         <w:rPr>
           <w:noProof/>
-        </w:rPr>
-        <w:lastRenderedPageBreak/>
+          <w:sz w:val="24"/>
+        </w:rPr>
         <w:drawing>
-          <wp:anchor distT="0" distB="0" distL="0" distR="0" simplePos="0" relativeHeight="251664384" behindDoc="0" locked="0" layoutInCell="1" allowOverlap="1" wp14:anchorId="579BC79D" wp14:editId="44249CC9">
+          <wp:anchor distT="0" distB="0" distL="114300" distR="114300" simplePos="0" relativeHeight="251665408" behindDoc="0" locked="0" layoutInCell="1" allowOverlap="1" wp14:anchorId="67D84DB6" wp14:editId="0765F82C">
             <wp:simplePos x="0" y="0"/>
             <wp:positionH relativeFrom="margin">
-              <wp:align>left</wp:align>
+              <wp:align>right</wp:align>
             </wp:positionH>
             <wp:positionV relativeFrom="paragraph">
-              <wp:posOffset>3622703</wp:posOffset>
+              <wp:posOffset>15240</wp:posOffset>
             </wp:positionV>
-            <wp:extent cx="5525135" cy="3649345"/>
-            <wp:effectExtent l="0" t="0" r="0" b="8255"/>
-            <wp:wrapTopAndBottom/>
-            <wp:docPr id="23" name="image5.jpeg"/>
+            <wp:extent cx="2914650" cy="3028950"/>
+            <wp:effectExtent l="0" t="0" r="0" b="0"/>
+            <wp:wrapThrough wrapText="bothSides">
+              <wp:wrapPolygon edited="0">
+                <wp:start x="0" y="0"/>
+                <wp:lineTo x="0" y="21464"/>
+                <wp:lineTo x="21459" y="21464"/>
+                <wp:lineTo x="21459" y="0"/>
+                <wp:lineTo x="0" y="0"/>
+              </wp:wrapPolygon>
+            </wp:wrapThrough>
+            <wp:docPr id="11" name="Picture 11"/>
             <wp:cNvGraphicFramePr>
               <a:graphicFrameLocks xmlns:a="http://schemas.openxmlformats.org/drawingml/2006/main" noChangeAspect="1"/>
             </wp:cNvGraphicFramePr>
@@ -3218,74 +4320,36 @@
               <a:graphicData uri="http://schemas.openxmlformats.org/drawingml/2006/picture">
                 <pic:pic xmlns:pic="http://schemas.openxmlformats.org/drawingml/2006/picture">
                   <pic:nvPicPr>
-                    <pic:cNvPr id="10" name="image5.jpeg"/>
-                    <pic:cNvPicPr/>
+                    <pic:cNvPr id="0" name="Picture 2"/>
+                    <pic:cNvPicPr>
+                      <a:picLocks noChangeAspect="1" noChangeArrowheads="1"/>
+                    </pic:cNvPicPr>
                   </pic:nvPicPr>
                   <pic:blipFill>
-                    <a:blip r:embed="rId16" cstate="print"/>
+                    <a:blip r:embed="rId16" cstate="print">
+                      <a:extLst>
+                        <a:ext uri="{28A0092B-C50C-407E-A947-70E740481C1C}">
+                          <a14:useLocalDpi xmlns:a14="http://schemas.microsoft.com/office/drawing/2010/main" val="0"/>
+                        </a:ext>
+                      </a:extLst>
+                    </a:blip>
+                    <a:srcRect/>
                     <a:stretch>
                       <a:fillRect/>
                     </a:stretch>
                   </pic:blipFill>
-                  <pic:spPr>
+                  <pic:spPr bwMode="auto">
                     <a:xfrm>
                       <a:off x="0" y="0"/>
-                      <a:ext cx="5542284" cy="3660976"/>
+                      <a:ext cx="2914650" cy="3028950"/>
                     </a:xfrm>
                     <a:prstGeom prst="rect">
                       <a:avLst/>
                     </a:prstGeom>
-                  </pic:spPr>
-                </pic:pic>
-              </a:graphicData>
-            </a:graphic>
-            <wp14:sizeRelV relativeFrom="margin">
-              <wp14:pctHeight>0</wp14:pctHeight>
-            </wp14:sizeRelV>
-          </wp:anchor>
-        </w:drawing>
-      </w:r>
-      <w:r>
-        <w:rPr>
-          <w:noProof/>
-        </w:rPr>
-        <w:drawing>
-          <wp:anchor distT="0" distB="0" distL="0" distR="0" simplePos="0" relativeHeight="251663360" behindDoc="0" locked="0" layoutInCell="1" allowOverlap="1" wp14:anchorId="29C8E64F" wp14:editId="418ECD81">
-            <wp:simplePos x="0" y="0"/>
-            <wp:positionH relativeFrom="margin">
-              <wp:align>left</wp:align>
-            </wp:positionH>
-            <wp:positionV relativeFrom="paragraph">
-              <wp:posOffset>83378</wp:posOffset>
-            </wp:positionV>
-            <wp:extent cx="5532120" cy="3394710"/>
-            <wp:effectExtent l="0" t="0" r="0" b="0"/>
-            <wp:wrapTopAndBottom/>
-            <wp:docPr id="7" name="image4.jpeg"/>
-            <wp:cNvGraphicFramePr>
-              <a:graphicFrameLocks xmlns:a="http://schemas.openxmlformats.org/drawingml/2006/main" noChangeAspect="1"/>
-            </wp:cNvGraphicFramePr>
-            <a:graphic xmlns:a="http://schemas.openxmlformats.org/drawingml/2006/main">
-              <a:graphicData uri="http://schemas.openxmlformats.org/drawingml/2006/picture">
-                <pic:pic xmlns:pic="http://schemas.openxmlformats.org/drawingml/2006/picture">
-                  <pic:nvPicPr>
-                    <pic:cNvPr id="8" name="image4.jpeg"/>
-                    <pic:cNvPicPr/>
-                  </pic:nvPicPr>
-                  <pic:blipFill>
-                    <a:blip r:embed="rId17" cstate="print"/>
-                    <a:stretch>
-                      <a:fillRect/>
-                    </a:stretch>
-                  </pic:blipFill>
-                  <pic:spPr>
-                    <a:xfrm>
-                      <a:off x="0" y="0"/>
-                      <a:ext cx="5539227" cy="3399569"/>
-                    </a:xfrm>
-                    <a:prstGeom prst="rect">
-                      <a:avLst/>
-                    </a:prstGeom>
+                    <a:noFill/>
+                    <a:ln>
+                      <a:noFill/>
+                    </a:ln>
                   </pic:spPr>
                 </pic:pic>
               </a:graphicData>
@@ -3300,27 +4364,440 @@
         </w:drawing>
       </w:r>
     </w:p>
-    <w:p/>
-    <w:p>
-      <w:pPr>
-        <w:pStyle w:val="ListParagraph"/>
-        <w:rPr>
-          <w:i/>
-          <w:sz w:val="24"/>
-          <w:szCs w:val="24"/>
-        </w:rPr>
-      </w:pPr>
-    </w:p>
-    <w:p>
-      <w:pPr>
-        <w:rPr>
-          <w:b/>
-          <w:sz w:val="24"/>
-          <w:szCs w:val="24"/>
-        </w:rPr>
-      </w:pPr>
-      <w:bookmarkStart w:id="5" w:name="NIne_Ten"/>
-      <w:bookmarkEnd w:id="5"/>
+    <w:p>
+      <w:pPr>
+        <w:spacing w:before="52"/>
+        <w:ind w:right="475"/>
+        <w:rPr>
+          <w:b/>
+          <w:bCs/>
+          <w:sz w:val="24"/>
+        </w:rPr>
+      </w:pPr>
+      <w:r>
+        <w:rPr>
+          <w:b/>
+          <w:bCs/>
+          <w:noProof/>
+          <w:sz w:val="24"/>
+        </w:rPr>
+        <w:drawing>
+          <wp:anchor distT="0" distB="0" distL="114300" distR="114300" simplePos="0" relativeHeight="251667456" behindDoc="0" locked="0" layoutInCell="1" allowOverlap="1" wp14:anchorId="1518E928" wp14:editId="3451296C">
+            <wp:simplePos x="0" y="0"/>
+            <wp:positionH relativeFrom="column">
+              <wp:posOffset>3111500</wp:posOffset>
+            </wp:positionH>
+            <wp:positionV relativeFrom="paragraph">
+              <wp:posOffset>400050</wp:posOffset>
+            </wp:positionV>
+            <wp:extent cx="3117850" cy="3416300"/>
+            <wp:effectExtent l="0" t="0" r="6350" b="0"/>
+            <wp:wrapThrough wrapText="bothSides">
+              <wp:wrapPolygon edited="0">
+                <wp:start x="0" y="0"/>
+                <wp:lineTo x="0" y="21439"/>
+                <wp:lineTo x="21512" y="21439"/>
+                <wp:lineTo x="21512" y="0"/>
+                <wp:lineTo x="0" y="0"/>
+              </wp:wrapPolygon>
+            </wp:wrapThrough>
+            <wp:docPr id="24" name="Picture 24"/>
+            <wp:cNvGraphicFramePr>
+              <a:graphicFrameLocks xmlns:a="http://schemas.openxmlformats.org/drawingml/2006/main" noChangeAspect="1"/>
+            </wp:cNvGraphicFramePr>
+            <a:graphic xmlns:a="http://schemas.openxmlformats.org/drawingml/2006/main">
+              <a:graphicData uri="http://schemas.openxmlformats.org/drawingml/2006/picture">
+                <pic:pic xmlns:pic="http://schemas.openxmlformats.org/drawingml/2006/picture">
+                  <pic:nvPicPr>
+                    <pic:cNvPr id="0" name="Picture 4"/>
+                    <pic:cNvPicPr>
+                      <a:picLocks noChangeAspect="1" noChangeArrowheads="1"/>
+                    </pic:cNvPicPr>
+                  </pic:nvPicPr>
+                  <pic:blipFill>
+                    <a:blip r:embed="rId17" cstate="print">
+                      <a:extLst>
+                        <a:ext uri="{28A0092B-C50C-407E-A947-70E740481C1C}">
+                          <a14:useLocalDpi xmlns:a14="http://schemas.microsoft.com/office/drawing/2010/main" val="0"/>
+                        </a:ext>
+                      </a:extLst>
+                    </a:blip>
+                    <a:srcRect/>
+                    <a:stretch>
+                      <a:fillRect/>
+                    </a:stretch>
+                  </pic:blipFill>
+                  <pic:spPr bwMode="auto">
+                    <a:xfrm>
+                      <a:off x="0" y="0"/>
+                      <a:ext cx="3117850" cy="3416300"/>
+                    </a:xfrm>
+                    <a:prstGeom prst="rect">
+                      <a:avLst/>
+                    </a:prstGeom>
+                    <a:noFill/>
+                    <a:ln>
+                      <a:noFill/>
+                    </a:ln>
+                  </pic:spPr>
+                </pic:pic>
+              </a:graphicData>
+            </a:graphic>
+            <wp14:sizeRelH relativeFrom="margin">
+              <wp14:pctWidth>0</wp14:pctWidth>
+            </wp14:sizeRelH>
+            <wp14:sizeRelV relativeFrom="margin">
+              <wp14:pctHeight>0</wp14:pctHeight>
+            </wp14:sizeRelV>
+          </wp:anchor>
+        </w:drawing>
+      </w:r>
+      <w:r>
+        <w:rPr>
+          <w:b/>
+          <w:bCs/>
+          <w:noProof/>
+          <w:sz w:val="24"/>
+        </w:rPr>
+        <w:drawing>
+          <wp:anchor distT="0" distB="0" distL="114300" distR="114300" simplePos="0" relativeHeight="251666432" behindDoc="1" locked="0" layoutInCell="1" allowOverlap="1" wp14:anchorId="527B8CDA" wp14:editId="40A39A02">
+            <wp:simplePos x="0" y="0"/>
+            <wp:positionH relativeFrom="margin">
+              <wp:posOffset>-171450</wp:posOffset>
+            </wp:positionH>
+            <wp:positionV relativeFrom="paragraph">
+              <wp:posOffset>393700</wp:posOffset>
+            </wp:positionV>
+            <wp:extent cx="3162300" cy="3435350"/>
+            <wp:effectExtent l="0" t="0" r="0" b="0"/>
+            <wp:wrapTight wrapText="bothSides">
+              <wp:wrapPolygon edited="0">
+                <wp:start x="0" y="0"/>
+                <wp:lineTo x="0" y="21440"/>
+                <wp:lineTo x="21470" y="21440"/>
+                <wp:lineTo x="21470" y="0"/>
+                <wp:lineTo x="0" y="0"/>
+              </wp:wrapPolygon>
+            </wp:wrapTight>
+            <wp:docPr id="12" name="Picture 12"/>
+            <wp:cNvGraphicFramePr>
+              <a:graphicFrameLocks xmlns:a="http://schemas.openxmlformats.org/drawingml/2006/main" noChangeAspect="1"/>
+            </wp:cNvGraphicFramePr>
+            <a:graphic xmlns:a="http://schemas.openxmlformats.org/drawingml/2006/main">
+              <a:graphicData uri="http://schemas.openxmlformats.org/drawingml/2006/picture">
+                <pic:pic xmlns:pic="http://schemas.openxmlformats.org/drawingml/2006/picture">
+                  <pic:nvPicPr>
+                    <pic:cNvPr id="0" name="Picture 3"/>
+                    <pic:cNvPicPr>
+                      <a:picLocks noChangeAspect="1" noChangeArrowheads="1"/>
+                    </pic:cNvPicPr>
+                  </pic:nvPicPr>
+                  <pic:blipFill>
+                    <a:blip r:embed="rId18">
+                      <a:extLst>
+                        <a:ext uri="{28A0092B-C50C-407E-A947-70E740481C1C}">
+                          <a14:useLocalDpi xmlns:a14="http://schemas.microsoft.com/office/drawing/2010/main" val="0"/>
+                        </a:ext>
+                      </a:extLst>
+                    </a:blip>
+                    <a:srcRect/>
+                    <a:stretch>
+                      <a:fillRect/>
+                    </a:stretch>
+                  </pic:blipFill>
+                  <pic:spPr bwMode="auto">
+                    <a:xfrm>
+                      <a:off x="0" y="0"/>
+                      <a:ext cx="3162300" cy="3435350"/>
+                    </a:xfrm>
+                    <a:prstGeom prst="rect">
+                      <a:avLst/>
+                    </a:prstGeom>
+                    <a:noFill/>
+                    <a:ln>
+                      <a:noFill/>
+                    </a:ln>
+                  </pic:spPr>
+                </pic:pic>
+              </a:graphicData>
+            </a:graphic>
+            <wp14:sizeRelH relativeFrom="margin">
+              <wp14:pctWidth>0</wp14:pctWidth>
+            </wp14:sizeRelH>
+            <wp14:sizeRelV relativeFrom="margin">
+              <wp14:pctHeight>0</wp14:pctHeight>
+            </wp14:sizeRelV>
+          </wp:anchor>
+        </w:drawing>
+      </w:r>
+      <w:r>
+        <w:rPr>
+          <w:b/>
+          <w:bCs/>
+          <w:sz w:val="24"/>
+        </w:rPr>
+        <w:t>Options from Main Menu</w:t>
+      </w:r>
+      <w:r>
+        <w:rPr>
+          <w:sz w:val="24"/>
+        </w:rPr>
+        <w:t xml:space="preserve">    </w:t>
+      </w:r>
+      <w:r>
+        <w:rPr>
+          <w:b/>
+          <w:bCs/>
+          <w:sz w:val="24"/>
+        </w:rPr>
+        <w:t xml:space="preserve">       </w:t>
+      </w:r>
+      <w:r>
+        <w:rPr>
+          <w:b/>
+          <w:bCs/>
+          <w:sz w:val="24"/>
+        </w:rPr>
+        <w:t xml:space="preserve">                 </w:t>
+      </w:r>
+      <w:r>
+        <w:rPr>
+          <w:b/>
+          <w:bCs/>
+          <w:sz w:val="24"/>
+        </w:rPr>
+        <w:t>Game Scene</w:t>
+      </w:r>
+      <w:r>
+        <w:rPr>
+          <w:b/>
+          <w:bCs/>
+          <w:sz w:val="24"/>
+        </w:rPr>
+        <w:t xml:space="preserve"> // Inventory </w:t>
+      </w:r>
+      <w:r>
+        <w:rPr>
+          <w:b/>
+          <w:bCs/>
+          <w:sz w:val="24"/>
+        </w:rPr>
+        <w:t>System in</w:t>
+      </w:r>
+      <w:r>
+        <w:rPr>
+          <w:b/>
+          <w:bCs/>
+          <w:sz w:val="24"/>
+        </w:rPr>
+        <w:t xml:space="preserve"> bottom Left</w:t>
+      </w:r>
+    </w:p>
+    <w:p>
+      <w:pPr>
+        <w:spacing w:before="52"/>
+        <w:ind w:left="880" w:right="475"/>
+        <w:rPr>
+          <w:sz w:val="24"/>
+        </w:rPr>
+      </w:pPr>
+      <w:r>
+        <w:rPr>
+          <w:sz w:val="24"/>
+        </w:rPr>
+        <w:lastRenderedPageBreak/>
+        <w:t xml:space="preserve"> </w:t>
+      </w:r>
+    </w:p>
+    <w:p>
+      <w:pPr>
+        <w:spacing w:before="52"/>
+        <w:ind w:left="880" w:right="475"/>
+        <w:rPr>
+          <w:b/>
+          <w:bCs/>
+          <w:sz w:val="24"/>
+        </w:rPr>
+      </w:pPr>
+      <w:r>
+        <w:rPr>
+          <w:b/>
+          <w:bCs/>
+          <w:sz w:val="24"/>
+        </w:rPr>
+        <w:t>Win Scene</w:t>
+      </w:r>
+      <w:r>
+        <w:rPr>
+          <w:b/>
+          <w:bCs/>
+          <w:sz w:val="24"/>
+        </w:rPr>
+        <w:t xml:space="preserve">                                                                       Options from Game Scene</w:t>
+      </w:r>
+    </w:p>
+    <w:p>
+      <w:pPr>
+        <w:spacing w:before="52"/>
+        <w:ind w:left="880" w:right="475"/>
+        <w:rPr>
+          <w:sz w:val="24"/>
+        </w:rPr>
+      </w:pPr>
+      <w:r>
+        <w:rPr>
+          <w:b/>
+          <w:bCs/>
+          <w:noProof/>
+          <w:sz w:val="24"/>
+        </w:rPr>
+        <w:drawing>
+          <wp:anchor distT="0" distB="0" distL="114300" distR="114300" simplePos="0" relativeHeight="251668480" behindDoc="1" locked="0" layoutInCell="1" allowOverlap="1" wp14:anchorId="11497737" wp14:editId="73EBCFAB">
+            <wp:simplePos x="0" y="0"/>
+            <wp:positionH relativeFrom="column">
+              <wp:posOffset>2952750</wp:posOffset>
+            </wp:positionH>
+            <wp:positionV relativeFrom="paragraph">
+              <wp:posOffset>190500</wp:posOffset>
+            </wp:positionV>
+            <wp:extent cx="3429000" cy="3162300"/>
+            <wp:effectExtent l="0" t="0" r="0" b="0"/>
+            <wp:wrapTight wrapText="bothSides">
+              <wp:wrapPolygon edited="0">
+                <wp:start x="0" y="0"/>
+                <wp:lineTo x="0" y="21470"/>
+                <wp:lineTo x="21480" y="21470"/>
+                <wp:lineTo x="21480" y="0"/>
+                <wp:lineTo x="0" y="0"/>
+              </wp:wrapPolygon>
+            </wp:wrapTight>
+            <wp:docPr id="25" name="Picture 25"/>
+            <wp:cNvGraphicFramePr>
+              <a:graphicFrameLocks xmlns:a="http://schemas.openxmlformats.org/drawingml/2006/main" noChangeAspect="1"/>
+            </wp:cNvGraphicFramePr>
+            <a:graphic xmlns:a="http://schemas.openxmlformats.org/drawingml/2006/main">
+              <a:graphicData uri="http://schemas.openxmlformats.org/drawingml/2006/picture">
+                <pic:pic xmlns:pic="http://schemas.openxmlformats.org/drawingml/2006/picture">
+                  <pic:nvPicPr>
+                    <pic:cNvPr id="0" name="Picture 5"/>
+                    <pic:cNvPicPr>
+                      <a:picLocks noChangeAspect="1" noChangeArrowheads="1"/>
+                    </pic:cNvPicPr>
+                  </pic:nvPicPr>
+                  <pic:blipFill>
+                    <a:blip r:embed="rId19" cstate="print">
+                      <a:extLst>
+                        <a:ext uri="{28A0092B-C50C-407E-A947-70E740481C1C}">
+                          <a14:useLocalDpi xmlns:a14="http://schemas.microsoft.com/office/drawing/2010/main" val="0"/>
+                        </a:ext>
+                      </a:extLst>
+                    </a:blip>
+                    <a:srcRect/>
+                    <a:stretch>
+                      <a:fillRect/>
+                    </a:stretch>
+                  </pic:blipFill>
+                  <pic:spPr bwMode="auto">
+                    <a:xfrm>
+                      <a:off x="0" y="0"/>
+                      <a:ext cx="3429000" cy="3162300"/>
+                    </a:xfrm>
+                    <a:prstGeom prst="rect">
+                      <a:avLst/>
+                    </a:prstGeom>
+                    <a:noFill/>
+                    <a:ln>
+                      <a:noFill/>
+                    </a:ln>
+                  </pic:spPr>
+                </pic:pic>
+              </a:graphicData>
+            </a:graphic>
+            <wp14:sizeRelH relativeFrom="margin">
+              <wp14:pctWidth>0</wp14:pctWidth>
+            </wp14:sizeRelH>
+            <wp14:sizeRelV relativeFrom="margin">
+              <wp14:pctHeight>0</wp14:pctHeight>
+            </wp14:sizeRelV>
+          </wp:anchor>
+        </w:drawing>
+      </w:r>
+      <w:r>
+        <w:rPr>
+          <w:noProof/>
+          <w:sz w:val="24"/>
+        </w:rPr>
+        <w:drawing>
+          <wp:anchor distT="0" distB="0" distL="114300" distR="114300" simplePos="0" relativeHeight="251669504" behindDoc="1" locked="0" layoutInCell="1" allowOverlap="1" wp14:anchorId="52283318" wp14:editId="481B4379">
+            <wp:simplePos x="0" y="0"/>
+            <wp:positionH relativeFrom="margin">
+              <wp:posOffset>-161925</wp:posOffset>
+            </wp:positionH>
+            <wp:positionV relativeFrom="paragraph">
+              <wp:posOffset>180975</wp:posOffset>
+            </wp:positionV>
+            <wp:extent cx="2762250" cy="3200400"/>
+            <wp:effectExtent l="0" t="0" r="0" b="0"/>
+            <wp:wrapTight wrapText="bothSides">
+              <wp:wrapPolygon edited="0">
+                <wp:start x="0" y="0"/>
+                <wp:lineTo x="0" y="21471"/>
+                <wp:lineTo x="21451" y="21471"/>
+                <wp:lineTo x="21451" y="0"/>
+                <wp:lineTo x="0" y="0"/>
+              </wp:wrapPolygon>
+            </wp:wrapTight>
+            <wp:docPr id="26" name="Picture 26"/>
+            <wp:cNvGraphicFramePr>
+              <a:graphicFrameLocks xmlns:a="http://schemas.openxmlformats.org/drawingml/2006/main" noChangeAspect="1"/>
+            </wp:cNvGraphicFramePr>
+            <a:graphic xmlns:a="http://schemas.openxmlformats.org/drawingml/2006/main">
+              <a:graphicData uri="http://schemas.openxmlformats.org/drawingml/2006/picture">
+                <pic:pic xmlns:pic="http://schemas.openxmlformats.org/drawingml/2006/picture">
+                  <pic:nvPicPr>
+                    <pic:cNvPr id="0" name="Picture 6"/>
+                    <pic:cNvPicPr>
+                      <a:picLocks noChangeAspect="1" noChangeArrowheads="1"/>
+                    </pic:cNvPicPr>
+                  </pic:nvPicPr>
+                  <pic:blipFill>
+                    <a:blip r:embed="rId20" cstate="print">
+                      <a:extLst>
+                        <a:ext uri="{28A0092B-C50C-407E-A947-70E740481C1C}">
+                          <a14:useLocalDpi xmlns:a14="http://schemas.microsoft.com/office/drawing/2010/main" val="0"/>
+                        </a:ext>
+                      </a:extLst>
+                    </a:blip>
+                    <a:srcRect/>
+                    <a:stretch>
+                      <a:fillRect/>
+                    </a:stretch>
+                  </pic:blipFill>
+                  <pic:spPr bwMode="auto">
+                    <a:xfrm>
+                      <a:off x="0" y="0"/>
+                      <a:ext cx="2762250" cy="3200400"/>
+                    </a:xfrm>
+                    <a:prstGeom prst="rect">
+                      <a:avLst/>
+                    </a:prstGeom>
+                    <a:noFill/>
+                    <a:ln>
+                      <a:noFill/>
+                    </a:ln>
+                  </pic:spPr>
+                </pic:pic>
+              </a:graphicData>
+            </a:graphic>
+            <wp14:sizeRelH relativeFrom="margin">
+              <wp14:pctWidth>0</wp14:pctWidth>
+            </wp14:sizeRelH>
+            <wp14:sizeRelV relativeFrom="margin">
+              <wp14:pctHeight>0</wp14:pctHeight>
+            </wp14:sizeRelV>
+          </wp:anchor>
+        </w:drawing>
+      </w:r>
     </w:p>
     <w:p>
       <w:pPr>
@@ -3335,55 +4812,7 @@
           <w:szCs w:val="24"/>
         </w:rPr>
       </w:pPr>
-      <w:r>
-        <w:rPr>
-          <w:b/>
-          <w:sz w:val="24"/>
-          <w:szCs w:val="24"/>
-        </w:rPr>
-        <w:t>Menu and Screen Descriptions</w:t>
-      </w:r>
-    </w:p>
-    <w:p>
-      <w:pPr>
-        <w:spacing w:before="52"/>
-        <w:ind w:left="880" w:right="475"/>
-        <w:rPr>
-          <w:sz w:val="24"/>
-        </w:rPr>
-      </w:pPr>
-      <w:r>
-        <w:rPr>
-          <w:sz w:val="24"/>
-        </w:rPr>
-        <w:t xml:space="preserve">The Main Menu (Picture 1) is a simple layout where the player taps anywhere on the screen to begin playing the game. This is to help with miss clicks that can often occur using mobile controls. The Options button (bottom left) and the Credits button (bottom right) are small buttons, as it is often less likely for a player to want to visit either. The Level screens have minimal UI blocking the player's vision of upcoming </w:t>
-      </w:r>
-      <w:r>
-        <w:rPr>
-          <w:sz w:val="24"/>
-        </w:rPr>
-        <w:t>obstacles, with</w:t>
-      </w:r>
-      <w:r>
-        <w:rPr>
-          <w:sz w:val="24"/>
-        </w:rPr>
-        <w:t xml:space="preserve"> the pause button and timer in the top left corner. The Level Complete screen is a relaxing blue to help deal with the frustration that can often come from infinite runners.</w:t>
-      </w:r>
-    </w:p>
-    <w:p>
-      <w:pPr>
-        <w:pStyle w:val="ListParagraph"/>
-        <w:numPr>
-          <w:ilvl w:val="0"/>
-          <w:numId w:val="1"/>
-        </w:numPr>
-        <w:rPr>
-          <w:b/>
-          <w:sz w:val="24"/>
-          <w:szCs w:val="24"/>
-        </w:rPr>
-      </w:pPr>
+      <w:bookmarkStart w:id="10" w:name="Game_World"/>
       <w:r>
         <w:rPr>
           <w:b/>
@@ -3401,6 +4830,7 @@
         <w:t xml:space="preserve"> </w:t>
       </w:r>
     </w:p>
+    <w:bookmarkEnd w:id="10"/>
     <w:p>
       <w:pPr>
         <w:pStyle w:val="ListParagraph"/>
@@ -3416,6 +4846,17 @@
       <w:r>
         <w:t xml:space="preserve"> </w:t>
       </w:r>
+      <w:r>
+        <w:rPr>
+          <w:highlight w:val="yellow"/>
+        </w:rPr>
+        <w:t>Need to add Game Level Images HERE</w:t>
+      </w:r>
+    </w:p>
+    <w:p>
+      <w:pPr>
+        <w:pStyle w:val="ListParagraph"/>
+      </w:pPr>
       <w:r>
         <w:rPr>
           <w:noProof/>
@@ -3438,7 +4879,7 @@
                     </pic:cNvPicPr>
                   </pic:nvPicPr>
                   <pic:blipFill>
-                    <a:blip r:embed="rId18">
+                    <a:blip r:embed="rId21">
                       <a:extLst>
                         <a:ext uri="{28A0092B-C50C-407E-A947-70E740481C1C}">
                           <a14:useLocalDpi xmlns:a14="http://schemas.microsoft.com/office/drawing/2010/main" val="0"/>
@@ -3479,7 +4920,7 @@
           <w:szCs w:val="24"/>
         </w:rPr>
       </w:pPr>
-      <w:hyperlink r:id="rId19" w:history="1">
+      <w:hyperlink r:id="rId22" w:history="1">
         <w:r>
           <w:rPr>
             <w:rStyle w:val="Hyperlink"/>
@@ -3514,6 +4955,7 @@
         <w:rPr>
           <w:noProof/>
         </w:rPr>
+        <w:lastRenderedPageBreak/>
         <w:drawing>
           <wp:inline distT="0" distB="0" distL="0" distR="0" wp14:anchorId="0E40AC59" wp14:editId="6F3C36BC">
             <wp:extent cx="2970835" cy="1701800"/>
@@ -3532,7 +4974,7 @@
                     </pic:cNvPicPr>
                   </pic:nvPicPr>
                   <pic:blipFill>
-                    <a:blip r:embed="rId20">
+                    <a:blip r:embed="rId23">
                       <a:extLst>
                         <a:ext uri="{28A0092B-C50C-407E-A947-70E740481C1C}">
                           <a14:useLocalDpi xmlns:a14="http://schemas.microsoft.com/office/drawing/2010/main" val="0"/>
@@ -3573,7 +5015,7 @@
           <w:szCs w:val="24"/>
         </w:rPr>
       </w:pPr>
-      <w:hyperlink r:id="rId21" w:history="1">
+      <w:hyperlink r:id="rId24" w:history="1">
         <w:r>
           <w:rPr>
             <w:rStyle w:val="Hyperlink"/>
@@ -3609,9 +5051,9 @@
           <w:noProof/>
         </w:rPr>
         <w:drawing>
-          <wp:inline distT="0" distB="0" distL="0" distR="0" wp14:anchorId="3D4EAD66" wp14:editId="7EC5AABF">
-            <wp:extent cx="4514717" cy="2804160"/>
-            <wp:effectExtent l="0" t="0" r="635" b="0"/>
+          <wp:inline distT="0" distB="0" distL="0" distR="0" wp14:anchorId="3D4EAD66" wp14:editId="5A448109">
+            <wp:extent cx="4514215" cy="2279650"/>
+            <wp:effectExtent l="0" t="0" r="635" b="6350"/>
             <wp:docPr id="4" name="Picture 4" descr="Scene Small Country Farm Western Montana Stock Photo (Edit Now) 1171621711"/>
             <wp:cNvGraphicFramePr>
               <a:graphicFrameLocks xmlns:a="http://schemas.openxmlformats.org/drawingml/2006/main" noChangeAspect="1"/>
@@ -3626,7 +5068,7 @@
                     </pic:cNvPicPr>
                   </pic:nvPicPr>
                   <pic:blipFill>
-                    <a:blip r:embed="rId22" cstate="print">
+                    <a:blip r:embed="rId25" cstate="print">
                       <a:extLst>
                         <a:ext uri="{28A0092B-C50C-407E-A947-70E740481C1C}">
                           <a14:useLocalDpi xmlns:a14="http://schemas.microsoft.com/office/drawing/2010/main" val="0"/>
@@ -3641,7 +5083,7 @@
                   <pic:spPr bwMode="auto">
                     <a:xfrm>
                       <a:off x="0" y="0"/>
-                      <a:ext cx="4535800" cy="2817255"/>
+                      <a:ext cx="4535815" cy="2290558"/>
                     </a:xfrm>
                     <a:prstGeom prst="rect">
                       <a:avLst/>
@@ -3667,7 +5109,7 @@
           <w:szCs w:val="24"/>
         </w:rPr>
       </w:pPr>
-      <w:hyperlink r:id="rId23" w:history="1">
+      <w:hyperlink r:id="rId26" w:history="1">
         <w:r>
           <w:rPr>
             <w:rStyle w:val="Hyperlink"/>
@@ -3688,24 +5130,14 @@
           <w:szCs w:val="24"/>
         </w:rPr>
       </w:pPr>
-    </w:p>
-    <w:p>
-      <w:pPr>
-        <w:pStyle w:val="ListParagraph"/>
-        <w:rPr>
-          <w:i/>
-          <w:sz w:val="24"/>
-          <w:szCs w:val="24"/>
-        </w:rPr>
-      </w:pPr>
       <w:r>
         <w:rPr>
           <w:noProof/>
         </w:rPr>
         <w:drawing>
-          <wp:inline distT="0" distB="0" distL="0" distR="0" wp14:anchorId="1BCAF838" wp14:editId="6B8A4568">
-            <wp:extent cx="5427345" cy="3598545"/>
-            <wp:effectExtent l="0" t="0" r="1905" b="1905"/>
+          <wp:inline distT="0" distB="0" distL="0" distR="0" wp14:anchorId="1BCAF838" wp14:editId="1BEE0747">
+            <wp:extent cx="5427345" cy="2755900"/>
+            <wp:effectExtent l="0" t="0" r="1905" b="6350"/>
             <wp:docPr id="5" name="Picture 5" descr="Country Farm Limited Edition Art Print The Western | Etsy"/>
             <wp:cNvGraphicFramePr>
               <a:graphicFrameLocks xmlns:a="http://schemas.openxmlformats.org/drawingml/2006/main" noChangeAspect="1"/>
@@ -3720,7 +5152,7 @@
                     </pic:cNvPicPr>
                   </pic:nvPicPr>
                   <pic:blipFill>
-                    <a:blip r:embed="rId24">
+                    <a:blip r:embed="rId27">
                       <a:extLst>
                         <a:ext uri="{28A0092B-C50C-407E-A947-70E740481C1C}">
                           <a14:useLocalDpi xmlns:a14="http://schemas.microsoft.com/office/drawing/2010/main" val="0"/>
@@ -3735,7 +5167,7 @@
                   <pic:spPr bwMode="auto">
                     <a:xfrm>
                       <a:off x="0" y="0"/>
-                      <a:ext cx="5427345" cy="3598545"/>
+                      <a:ext cx="5427345" cy="2755900"/>
                     </a:xfrm>
                     <a:prstGeom prst="rect">
                       <a:avLst/>
@@ -3761,45 +5193,27 @@
           <w:szCs w:val="24"/>
         </w:rPr>
       </w:pPr>
-      <w:r>
-        <w:rPr>
-          <w:i/>
-          <w:sz w:val="24"/>
-          <w:szCs w:val="24"/>
-        </w:rPr>
-        <w:t>https://www.etsy.com/sg-en/listing/615628556/country-farm-limited-edition-art-print</w:t>
-      </w:r>
-    </w:p>
-    <w:p>
-      <w:pPr>
-        <w:rPr>
-          <w:b/>
-          <w:sz w:val="24"/>
-          <w:szCs w:val="24"/>
-        </w:rPr>
-      </w:pPr>
-      <w:bookmarkStart w:id="6" w:name="nine_fifteen"/>
-      <w:bookmarkEnd w:id="6"/>
-    </w:p>
-    <w:p>
-      <w:pPr>
-        <w:rPr>
-          <w:b/>
-          <w:sz w:val="24"/>
-          <w:szCs w:val="24"/>
-        </w:rPr>
-      </w:pPr>
-    </w:p>
-    <w:p>
-      <w:pPr>
-        <w:rPr>
-          <w:b/>
-          <w:sz w:val="24"/>
-          <w:szCs w:val="24"/>
-        </w:rPr>
-      </w:pPr>
-      <w:bookmarkStart w:id="7" w:name="eleven_fourteen"/>
-      <w:bookmarkEnd w:id="7"/>
+      <w:hyperlink r:id="rId28" w:history="1">
+        <w:r>
+          <w:rPr>
+            <w:rStyle w:val="Hyperlink"/>
+            <w:i/>
+            <w:sz w:val="24"/>
+            <w:szCs w:val="24"/>
+          </w:rPr>
+          <w:t>https://www.etsy.com/sg-en/listing/615628556/country-farm-limited-edition-art-print</w:t>
+        </w:r>
+      </w:hyperlink>
+    </w:p>
+    <w:p>
+      <w:pPr>
+        <w:pStyle w:val="ListParagraph"/>
+        <w:rPr>
+          <w:i/>
+          <w:sz w:val="24"/>
+          <w:szCs w:val="24"/>
+        </w:rPr>
+      </w:pPr>
     </w:p>
     <w:p>
       <w:pPr>
@@ -3814,19 +5228,24 @@
           <w:szCs w:val="24"/>
         </w:rPr>
       </w:pPr>
-      <w:r>
-        <w:rPr>
-          <w:b/>
-          <w:sz w:val="24"/>
-          <w:szCs w:val="24"/>
-        </w:rPr>
+      <w:bookmarkStart w:id="11" w:name="Level"/>
+      <w:r>
+        <w:rPr>
+          <w:b/>
+          <w:sz w:val="24"/>
+          <w:szCs w:val="24"/>
+        </w:rPr>
+        <w:lastRenderedPageBreak/>
         <w:t xml:space="preserve">Levels </w:t>
       </w:r>
     </w:p>
-    <w:p>
-      <w:pPr>
-        <w:pStyle w:val="ListParagraph"/>
-        <w:rPr>
+    <w:bookmarkEnd w:id="11"/>
+    <w:p>
+      <w:pPr>
+        <w:pStyle w:val="ListParagraph"/>
+        <w:rPr>
+          <w:b/>
+          <w:bCs/>
           <w:i/>
           <w:sz w:val="24"/>
           <w:szCs w:val="24"/>
@@ -3859,6 +5278,100 @@
           <w:szCs w:val="24"/>
         </w:rPr>
         <w:t>.</w:t>
+      </w:r>
+    </w:p>
+    <w:p>
+      <w:pPr>
+        <w:pStyle w:val="ListParagraph"/>
+        <w:rPr>
+          <w:i/>
+        </w:rPr>
+      </w:pPr>
+      <w:r>
+        <w:rPr>
+          <w:i/>
+          <w:highlight w:val="yellow"/>
+        </w:rPr>
+        <w:t>UPDATE</w:t>
+      </w:r>
+    </w:p>
+    <w:p>
+      <w:pPr>
+        <w:pStyle w:val="ListParagraph"/>
+        <w:rPr>
+          <w:rFonts w:cstheme="minorHAnsi"/>
+          <w:color w:val="000000" w:themeColor="text1"/>
+        </w:rPr>
+      </w:pPr>
+      <w:r>
+        <w:rPr>
+          <w:rFonts w:cstheme="minorHAnsi"/>
+          <w:color w:val="000000" w:themeColor="text1"/>
+        </w:rPr>
+        <w:t>Two Platforms:</w:t>
+      </w:r>
+      <w:r>
+        <w:rPr>
+          <w:rFonts w:cstheme="minorHAnsi"/>
+          <w:color w:val="000000" w:themeColor="text1"/>
+        </w:rPr>
+        <w:br/>
+        <w:t>1. Static Platform 2. Platform which will get destroyed after player jumping on it.</w:t>
+      </w:r>
+    </w:p>
+    <w:p>
+      <w:pPr>
+        <w:pStyle w:val="ListParagraph"/>
+        <w:rPr>
+          <w:rFonts w:cstheme="minorHAnsi"/>
+          <w:color w:val="000000" w:themeColor="text1"/>
+        </w:rPr>
+      </w:pPr>
+      <w:r>
+        <w:rPr>
+          <w:rFonts w:cstheme="minorHAnsi"/>
+          <w:color w:val="000000" w:themeColor="text1"/>
+        </w:rPr>
+        <w:t xml:space="preserve"> Hazards: 1. Speeds the player up 2. Mushroom if eaten will damage </w:t>
+      </w:r>
+      <w:r>
+        <w:rPr>
+          <w:rFonts w:cstheme="minorHAnsi"/>
+          <w:color w:val="000000" w:themeColor="text1"/>
+        </w:rPr>
+        <w:t>player.</w:t>
+      </w:r>
+      <w:r>
+        <w:rPr>
+          <w:rFonts w:cstheme="minorHAnsi"/>
+          <w:color w:val="000000" w:themeColor="text1"/>
+        </w:rPr>
+        <w:t xml:space="preserve"> </w:t>
+      </w:r>
+    </w:p>
+    <w:p>
+      <w:pPr>
+        <w:pStyle w:val="ListParagraph"/>
+        <w:rPr>
+          <w:rFonts w:cstheme="minorHAnsi"/>
+          <w:i/>
+          <w:color w:val="000000" w:themeColor="text1"/>
+        </w:rPr>
+      </w:pPr>
+      <w:r>
+        <w:rPr>
+          <w:rFonts w:cstheme="minorHAnsi"/>
+          <w:color w:val="000000" w:themeColor="text1"/>
+        </w:rPr>
+        <w:t>Pickups:</w:t>
+      </w:r>
+      <w:r>
+        <w:rPr>
+          <w:rFonts w:cstheme="minorHAnsi"/>
+          <w:color w:val="000000" w:themeColor="text1"/>
+        </w:rPr>
+        <w:br/>
+        <w:t>1. Coins 2. Power up slows the player down 3. Health increase</w:t>
       </w:r>
     </w:p>
     <w:p>
@@ -3883,6 +5396,7 @@
           <w:szCs w:val="24"/>
         </w:rPr>
       </w:pPr>
+      <w:bookmarkStart w:id="12" w:name="Game_Progression"/>
       <w:r>
         <w:rPr>
           <w:b/>
@@ -3892,6 +5406,7 @@
         <w:t>Game Progression</w:t>
       </w:r>
     </w:p>
+    <w:bookmarkEnd w:id="12"/>
     <w:p>
       <w:pPr>
         <w:pStyle w:val="ListParagraph"/>
@@ -3940,6 +5455,7 @@
           <w:szCs w:val="24"/>
         </w:rPr>
       </w:pPr>
+      <w:bookmarkStart w:id="13" w:name="Characters"/>
       <w:r>
         <w:rPr>
           <w:b/>
@@ -3949,6 +5465,7 @@
         <w:t>Characters</w:t>
       </w:r>
     </w:p>
+    <w:bookmarkEnd w:id="13"/>
     <w:p>
       <w:pPr>
         <w:ind w:left="720"/>
@@ -4070,7 +5587,7 @@
                     </pic:cNvPicPr>
                   </pic:nvPicPr>
                   <pic:blipFill>
-                    <a:blip r:embed="rId25" cstate="print">
+                    <a:blip r:embed="rId29" cstate="print">
                       <a:extLst>
                         <a:ext uri="{28A0092B-C50C-407E-A947-70E740481C1C}">
                           <a14:useLocalDpi xmlns:a14="http://schemas.microsoft.com/office/drawing/2010/main" val="0"/>
@@ -4124,6 +5641,7 @@
           <w:szCs w:val="24"/>
         </w:rPr>
       </w:pPr>
+      <w:bookmarkStart w:id="14" w:name="Enemies"/>
       <w:r>
         <w:rPr>
           <w:b/>
@@ -4133,6 +5651,7 @@
         <w:t>Enemies</w:t>
       </w:r>
     </w:p>
+    <w:bookmarkEnd w:id="14"/>
     <w:p>
       <w:pPr>
         <w:pStyle w:val="ListParagraph"/>
@@ -4161,35 +5680,6 @@
         </w:rPr>
         <w:t>the player will need to avoid in-game. Determination of enemy type to be made upon acquisition of appropriate assets!</w:t>
       </w:r>
-    </w:p>
-    <w:p>
-      <w:pPr>
-        <w:rPr>
-          <w:b/>
-          <w:sz w:val="24"/>
-          <w:szCs w:val="24"/>
-        </w:rPr>
-      </w:pPr>
-    </w:p>
-    <w:p>
-      <w:pPr>
-        <w:rPr>
-          <w:b/>
-          <w:sz w:val="24"/>
-          <w:szCs w:val="24"/>
-        </w:rPr>
-      </w:pPr>
-    </w:p>
-    <w:p>
-      <w:pPr>
-        <w:rPr>
-          <w:b/>
-          <w:sz w:val="24"/>
-          <w:szCs w:val="24"/>
-        </w:rPr>
-      </w:pPr>
-      <w:bookmarkStart w:id="8" w:name="Fifteen_TwentyOne"/>
-      <w:bookmarkEnd w:id="8"/>
     </w:p>
     <w:p>
       <w:pPr>
@@ -4204,15 +5694,18 @@
           <w:szCs w:val="24"/>
         </w:rPr>
       </w:pPr>
-      <w:r>
-        <w:rPr>
-          <w:b/>
-          <w:sz w:val="24"/>
-          <w:szCs w:val="24"/>
-        </w:rPr>
+      <w:bookmarkStart w:id="15" w:name="Items"/>
+      <w:r>
+        <w:rPr>
+          <w:b/>
+          <w:sz w:val="24"/>
+          <w:szCs w:val="24"/>
+        </w:rPr>
+        <w:lastRenderedPageBreak/>
         <w:t>Items</w:t>
       </w:r>
     </w:p>
+    <w:bookmarkEnd w:id="15"/>
     <w:p>
       <w:pPr>
         <w:pStyle w:val="ListParagraph"/>
@@ -4288,6 +5781,7 @@
           <w:szCs w:val="24"/>
         </w:rPr>
       </w:pPr>
+      <w:bookmarkStart w:id="16" w:name="Abilities"/>
       <w:r>
         <w:rPr>
           <w:b/>
@@ -4297,22 +5791,23 @@
         <w:t>Abilities</w:t>
       </w:r>
     </w:p>
-    <w:p>
-      <w:pPr>
-        <w:pStyle w:val="ListParagraph"/>
-        <w:rPr>
-          <w:i/>
-          <w:sz w:val="24"/>
-          <w:szCs w:val="24"/>
-        </w:rPr>
-      </w:pPr>
-      <w:r>
-        <w:rPr>
-          <w:i/>
-          <w:sz w:val="24"/>
-          <w:szCs w:val="24"/>
-        </w:rPr>
-        <w:t>Run left/right, jump, and duck.</w:t>
+    <w:bookmarkEnd w:id="16"/>
+    <w:p>
+      <w:pPr>
+        <w:pStyle w:val="ListParagraph"/>
+        <w:rPr>
+          <w:i/>
+          <w:sz w:val="24"/>
+          <w:szCs w:val="24"/>
+        </w:rPr>
+      </w:pPr>
+      <w:r>
+        <w:rPr>
+          <w:i/>
+          <w:sz w:val="24"/>
+          <w:szCs w:val="24"/>
+        </w:rPr>
+        <w:t>Run left/right, jump.</w:t>
       </w:r>
     </w:p>
     <w:p>
@@ -4348,6 +5843,7 @@
           <w:szCs w:val="24"/>
         </w:rPr>
       </w:pPr>
+      <w:bookmarkStart w:id="17" w:name="Script"/>
       <w:r>
         <w:rPr>
           <w:b/>
@@ -4357,6 +5853,7 @@
         <w:t>Script</w:t>
       </w:r>
     </w:p>
+    <w:bookmarkEnd w:id="17"/>
     <w:p>
       <w:pPr>
         <w:pStyle w:val="ListParagraph"/>
@@ -4374,16 +5871,6 @@
         </w:rPr>
         <w:t>There will be no need for voice lines as the player avatar is a pigeon.</w:t>
       </w:r>
-    </w:p>
-    <w:p>
-      <w:pPr>
-        <w:pStyle w:val="ListParagraph"/>
-        <w:rPr>
-          <w:b/>
-          <w:sz w:val="24"/>
-          <w:szCs w:val="24"/>
-        </w:rPr>
-      </w:pPr>
     </w:p>
     <w:p>
       <w:pPr>
@@ -4408,6 +5895,7 @@
           <w:szCs w:val="24"/>
         </w:rPr>
       </w:pPr>
+      <w:bookmarkStart w:id="18" w:name="Scoring"/>
       <w:r>
         <w:rPr>
           <w:b/>
@@ -4417,6 +5905,7 @@
         <w:t>Scoring</w:t>
       </w:r>
     </w:p>
+    <w:bookmarkEnd w:id="18"/>
     <w:p>
       <w:pPr>
         <w:pStyle w:val="ListParagraph"/>
@@ -4440,10 +5929,41 @@
         <w:pStyle w:val="ListParagraph"/>
         <w:rPr>
           <w:i/>
-          <w:sz w:val="24"/>
-          <w:szCs w:val="24"/>
-        </w:rPr>
-      </w:pPr>
+        </w:rPr>
+      </w:pPr>
+      <w:r>
+        <w:rPr>
+          <w:i/>
+          <w:highlight w:val="yellow"/>
+        </w:rPr>
+        <w:t>UPDATE</w:t>
+      </w:r>
+    </w:p>
+    <w:p>
+      <w:pPr>
+        <w:pStyle w:val="ListParagraph"/>
+        <w:rPr>
+          <w:rFonts w:cstheme="minorHAnsi"/>
+          <w:i/>
+          <w:color w:val="000000" w:themeColor="text1"/>
+          <w:sz w:val="24"/>
+          <w:szCs w:val="24"/>
+        </w:rPr>
+      </w:pPr>
+      <w:r>
+        <w:rPr>
+          <w:rFonts w:cstheme="minorHAnsi"/>
+          <w:color w:val="000000" w:themeColor="text1"/>
+        </w:rPr>
+        <w:t xml:space="preserve">Each frame adds 0.05 points to the player’s </w:t>
+      </w:r>
+      <w:r>
+        <w:rPr>
+          <w:rFonts w:cstheme="minorHAnsi"/>
+          <w:color w:val="000000" w:themeColor="text1"/>
+        </w:rPr>
+        <w:t>score.</w:t>
+      </w:r>
     </w:p>
     <w:p>
       <w:pPr>
@@ -4468,6 +5988,7 @@
           <w:szCs w:val="24"/>
         </w:rPr>
       </w:pPr>
+      <w:bookmarkStart w:id="19" w:name="CheatCodes"/>
       <w:r>
         <w:rPr>
           <w:b/>
@@ -4477,6 +5998,7 @@
         <w:t>Cheat Codes</w:t>
       </w:r>
     </w:p>
+    <w:bookmarkEnd w:id="19"/>
     <w:p>
       <w:pPr>
         <w:pStyle w:val="ListParagraph"/>
@@ -4561,6 +6083,7 @@
           <w:szCs w:val="24"/>
         </w:rPr>
       </w:pPr>
+      <w:bookmarkStart w:id="20" w:name="SoundIndex"/>
       <w:r>
         <w:rPr>
           <w:b/>
@@ -4578,6 +6101,7 @@
         <w:t>Index</w:t>
       </w:r>
     </w:p>
+    <w:bookmarkEnd w:id="20"/>
     <w:p>
       <w:pPr>
         <w:pStyle w:val="BodyText"/>
@@ -4634,6 +6158,28 @@
     <w:p>
       <w:pPr>
         <w:pStyle w:val="ListParagraph"/>
+        <w:spacing w:after="0"/>
+        <w:rPr>
+          <w:b/>
+          <w:sz w:val="24"/>
+          <w:szCs w:val="24"/>
+        </w:rPr>
+      </w:pPr>
+    </w:p>
+    <w:p>
+      <w:pPr>
+        <w:pStyle w:val="ListParagraph"/>
+        <w:spacing w:after="0"/>
+        <w:rPr>
+          <w:b/>
+          <w:sz w:val="24"/>
+          <w:szCs w:val="24"/>
+        </w:rPr>
+      </w:pPr>
+    </w:p>
+    <w:p>
+      <w:pPr>
+        <w:pStyle w:val="ListParagraph"/>
         <w:numPr>
           <w:ilvl w:val="0"/>
           <w:numId w:val="1"/>
@@ -4644,6 +6190,7 @@
           <w:szCs w:val="24"/>
         </w:rPr>
       </w:pPr>
+      <w:bookmarkStart w:id="21" w:name="StoryIndex"/>
       <w:r>
         <w:rPr>
           <w:b/>
@@ -4661,6 +6208,7 @@
         <w:t>Index</w:t>
       </w:r>
     </w:p>
+    <w:bookmarkEnd w:id="21"/>
     <w:p>
       <w:pPr>
         <w:pStyle w:val="ListParagraph"/>
@@ -4736,26 +6284,6 @@
           <w:szCs w:val="24"/>
         </w:rPr>
       </w:pPr>
-    </w:p>
-    <w:p>
-      <w:pPr>
-        <w:rPr>
-          <w:b/>
-          <w:sz w:val="24"/>
-          <w:szCs w:val="24"/>
-        </w:rPr>
-      </w:pPr>
-    </w:p>
-    <w:p>
-      <w:pPr>
-        <w:rPr>
-          <w:b/>
-          <w:sz w:val="24"/>
-          <w:szCs w:val="24"/>
-        </w:rPr>
-      </w:pPr>
-      <w:bookmarkStart w:id="9" w:name="TwentyTwo"/>
-      <w:bookmarkEnd w:id="9"/>
     </w:p>
     <w:p>
       <w:pPr>
@@ -4770,6 +6298,7 @@
           <w:szCs w:val="24"/>
         </w:rPr>
       </w:pPr>
+      <w:bookmarkStart w:id="22" w:name="Art_Multimedia"/>
       <w:r>
         <w:rPr>
           <w:b/>
@@ -4814,6 +6343,7 @@
           <w:tcPr>
             <w:tcW w:w="3510" w:type="dxa"/>
           </w:tcPr>
+          <w:bookmarkEnd w:id="22"/>
           <w:p>
             <w:pPr>
               <w:jc w:val="center"/>
@@ -4829,6 +6359,7 @@
                 <w:sz w:val="24"/>
                 <w:szCs w:val="24"/>
               </w:rPr>
+              <w:lastRenderedPageBreak/>
               <w:t>Asset</w:t>
             </w:r>
           </w:p>
@@ -4965,7 +6496,7 @@
                           </pic:cNvPicPr>
                         </pic:nvPicPr>
                         <pic:blipFill>
-                          <a:blip r:embed="rId26">
+                          <a:blip r:embed="rId30">
                             <a:extLst>
                               <a:ext uri="{28A0092B-C50C-407E-A947-70E740481C1C}">
                                 <a14:useLocalDpi xmlns:a14="http://schemas.microsoft.com/office/drawing/2010/main" val="0"/>
@@ -5057,7 +6588,7 @@
                 <w:szCs w:val="24"/>
               </w:rPr>
             </w:pPr>
-            <w:hyperlink r:id="rId27" w:history="1">
+            <w:hyperlink r:id="rId31" w:history="1">
               <w:r>
                 <w:rPr>
                   <w:rStyle w:val="Hyperlink"/>
@@ -5093,7 +6624,7 @@
                 <w:szCs w:val="24"/>
               </w:rPr>
             </w:pPr>
-            <w:hyperlink r:id="rId28" w:history="1">
+            <w:hyperlink r:id="rId32" w:history="1">
               <w:r>
                 <w:rPr>
                   <w:rStyle w:val="Hyperlink"/>
@@ -5156,7 +6687,7 @@
                           </pic:cNvPicPr>
                         </pic:nvPicPr>
                         <pic:blipFill>
-                          <a:blip r:embed="rId29">
+                          <a:blip r:embed="rId33">
                             <a:extLst>
                               <a:ext uri="{28A0092B-C50C-407E-A947-70E740481C1C}">
                                 <a14:useLocalDpi xmlns:a14="http://schemas.microsoft.com/office/drawing/2010/main" val="0"/>
@@ -5248,7 +6779,7 @@
                 <w:szCs w:val="24"/>
               </w:rPr>
             </w:pPr>
-            <w:hyperlink r:id="rId30" w:history="1">
+            <w:hyperlink r:id="rId34" w:history="1">
               <w:r>
                 <w:rPr>
                   <w:rStyle w:val="Hyperlink"/>
@@ -5284,7 +6815,7 @@
                 <w:szCs w:val="24"/>
               </w:rPr>
             </w:pPr>
-            <w:hyperlink r:id="rId31" w:history="1">
+            <w:hyperlink r:id="rId35" w:history="1">
               <w:r>
                 <w:rPr>
                   <w:rStyle w:val="Hyperlink"/>
@@ -5347,7 +6878,7 @@
                           </pic:cNvPicPr>
                         </pic:nvPicPr>
                         <pic:blipFill>
-                          <a:blip r:embed="rId32">
+                          <a:blip r:embed="rId36">
                             <a:extLst>
                               <a:ext uri="{28A0092B-C50C-407E-A947-70E740481C1C}">
                                 <a14:useLocalDpi xmlns:a14="http://schemas.microsoft.com/office/drawing/2010/main" val="0"/>
@@ -5439,7 +6970,7 @@
                 <w:szCs w:val="24"/>
               </w:rPr>
             </w:pPr>
-            <w:hyperlink r:id="rId33" w:history="1">
+            <w:hyperlink r:id="rId37" w:history="1">
               <w:r>
                 <w:rPr>
                   <w:rStyle w:val="Hyperlink"/>
@@ -5475,7 +7006,7 @@
                 <w:szCs w:val="24"/>
               </w:rPr>
             </w:pPr>
-            <w:hyperlink r:id="rId34" w:history="1">
+            <w:hyperlink r:id="rId38" w:history="1">
               <w:r>
                 <w:rPr>
                   <w:rStyle w:val="Hyperlink"/>
@@ -5538,7 +7069,7 @@
                           </pic:cNvPicPr>
                         </pic:nvPicPr>
                         <pic:blipFill>
-                          <a:blip r:embed="rId35">
+                          <a:blip r:embed="rId39">
                             <a:extLst>
                               <a:ext uri="{28A0092B-C50C-407E-A947-70E740481C1C}">
                                 <a14:useLocalDpi xmlns:a14="http://schemas.microsoft.com/office/drawing/2010/main" val="0"/>
@@ -5630,7 +7161,7 @@
                 <w:szCs w:val="24"/>
               </w:rPr>
             </w:pPr>
-            <w:hyperlink r:id="rId36" w:history="1">
+            <w:hyperlink r:id="rId40" w:history="1">
               <w:r>
                 <w:rPr>
                   <w:rStyle w:val="Hyperlink"/>
@@ -5666,7 +7197,7 @@
                 <w:szCs w:val="24"/>
               </w:rPr>
             </w:pPr>
-            <w:hyperlink r:id="rId37" w:history="1">
+            <w:hyperlink r:id="rId41" w:history="1">
               <w:r>
                 <w:rPr>
                   <w:rStyle w:val="Hyperlink"/>
@@ -5729,7 +7260,7 @@
                           </pic:cNvPicPr>
                         </pic:nvPicPr>
                         <pic:blipFill>
-                          <a:blip r:embed="rId38">
+                          <a:blip r:embed="rId42">
                             <a:extLst>
                               <a:ext uri="{28A0092B-C50C-407E-A947-70E740481C1C}">
                                 <a14:useLocalDpi xmlns:a14="http://schemas.microsoft.com/office/drawing/2010/main" val="0"/>
@@ -5837,7 +7368,7 @@
                 <w:szCs w:val="24"/>
               </w:rPr>
             </w:pPr>
-            <w:hyperlink r:id="rId39" w:history="1">
+            <w:hyperlink r:id="rId43" w:history="1">
               <w:r>
                 <w:rPr>
                   <w:rStyle w:val="Hyperlink"/>
@@ -5873,7 +7404,7 @@
                 <w:szCs w:val="24"/>
               </w:rPr>
             </w:pPr>
-            <w:hyperlink r:id="rId40" w:history="1">
+            <w:hyperlink r:id="rId44" w:history="1">
               <w:r>
                 <w:rPr>
                   <w:rStyle w:val="Hyperlink"/>
@@ -5937,7 +7468,7 @@
                           </pic:cNvPicPr>
                         </pic:nvPicPr>
                         <pic:blipFill>
-                          <a:blip r:embed="rId41">
+                          <a:blip r:embed="rId45">
                             <a:extLst>
                               <a:ext uri="{28A0092B-C50C-407E-A947-70E740481C1C}">
                                 <a14:useLocalDpi xmlns:a14="http://schemas.microsoft.com/office/drawing/2010/main" val="0"/>
@@ -5990,263 +7521,6 @@
                 <w:szCs w:val="24"/>
               </w:rPr>
               <w:t>Trap: Damage health</w:t>
-            </w:r>
-          </w:p>
-        </w:tc>
-        <w:tc>
-          <w:tcPr>
-            <w:tcW w:w="992" w:type="dxa"/>
-          </w:tcPr>
-          <w:p>
-            <w:pPr>
-              <w:jc w:val="center"/>
-              <w:rPr>
-                <w:bCs/>
-                <w:sz w:val="24"/>
-                <w:szCs w:val="24"/>
-              </w:rPr>
-            </w:pPr>
-            <w:r>
-              <w:rPr>
-                <w:bCs/>
-                <w:sz w:val="24"/>
-                <w:szCs w:val="24"/>
-              </w:rPr>
-              <w:t>Fbx</w:t>
-            </w:r>
-          </w:p>
-        </w:tc>
-        <w:tc>
-          <w:tcPr>
-            <w:tcW w:w="1985" w:type="dxa"/>
-          </w:tcPr>
-          <w:p>
-            <w:pPr>
-              <w:jc w:val="center"/>
-              <w:rPr>
-                <w:bCs/>
-                <w:sz w:val="24"/>
-                <w:szCs w:val="24"/>
-              </w:rPr>
-            </w:pPr>
-            <w:hyperlink r:id="rId42" w:history="1">
-              <w:r>
-                <w:rPr>
-                  <w:rStyle w:val="Hyperlink"/>
-                  <w:bCs/>
-                  <w:sz w:val="24"/>
-                  <w:szCs w:val="24"/>
-                </w:rPr>
-                <w:t>https://poxelgames.itch.io/</w:t>
-              </w:r>
-            </w:hyperlink>
-          </w:p>
-          <w:p>
-            <w:pPr>
-              <w:jc w:val="center"/>
-              <w:rPr>
-                <w:bCs/>
-                <w:sz w:val="24"/>
-                <w:szCs w:val="24"/>
-              </w:rPr>
-            </w:pPr>
-          </w:p>
-        </w:tc>
-        <w:tc>
-          <w:tcPr>
-            <w:tcW w:w="1813" w:type="dxa"/>
-          </w:tcPr>
-          <w:p>
-            <w:pPr>
-              <w:jc w:val="center"/>
-              <w:rPr>
-                <w:bCs/>
-                <w:sz w:val="24"/>
-                <w:szCs w:val="24"/>
-              </w:rPr>
-            </w:pPr>
-            <w:hyperlink r:id="rId43" w:history="1">
-              <w:r>
-                <w:rPr>
-                  <w:rStyle w:val="Hyperlink"/>
-                  <w:bCs/>
-                  <w:sz w:val="24"/>
-                  <w:szCs w:val="24"/>
-                </w:rPr>
-                <w:t>https://itch.io/</w:t>
-              </w:r>
-            </w:hyperlink>
-          </w:p>
-          <w:p>
-            <w:pPr>
-              <w:jc w:val="center"/>
-              <w:rPr>
-                <w:bCs/>
-                <w:sz w:val="24"/>
-                <w:szCs w:val="24"/>
-              </w:rPr>
-            </w:pPr>
-          </w:p>
-        </w:tc>
-      </w:tr>
-      <w:tr>
-        <w:tc>
-          <w:tcPr>
-            <w:tcW w:w="3510" w:type="dxa"/>
-          </w:tcPr>
-          <w:p>
-            <w:pPr>
-              <w:jc w:val="center"/>
-              <w:rPr>
-                <w:b/>
-                <w:sz w:val="24"/>
-                <w:szCs w:val="24"/>
-              </w:rPr>
-            </w:pPr>
-            <w:r>
-              <w:rPr>
-                <w:b/>
-                <w:noProof/>
-                <w:sz w:val="24"/>
-                <w:szCs w:val="24"/>
-              </w:rPr>
-              <w:drawing>
-                <wp:inline distT="0" distB="0" distL="0" distR="0" wp14:anchorId="0AE90E37" wp14:editId="2116DF80">
-                  <wp:extent cx="2142566" cy="808355"/>
-                  <wp:effectExtent l="0" t="0" r="0" b="0"/>
-                  <wp:docPr id="18" name="Picture 18"/>
-                  <wp:cNvGraphicFramePr>
-                    <a:graphicFrameLocks xmlns:a="http://schemas.openxmlformats.org/drawingml/2006/main" noChangeAspect="1"/>
-                  </wp:cNvGraphicFramePr>
-                  <a:graphic xmlns:a="http://schemas.openxmlformats.org/drawingml/2006/main">
-                    <a:graphicData uri="http://schemas.openxmlformats.org/drawingml/2006/picture">
-                      <pic:pic xmlns:pic="http://schemas.openxmlformats.org/drawingml/2006/picture">
-                        <pic:nvPicPr>
-                          <pic:cNvPr id="0" name="Picture 9"/>
-                          <pic:cNvPicPr>
-                            <a:picLocks noChangeAspect="1" noChangeArrowheads="1"/>
-                          </pic:cNvPicPr>
-                        </pic:nvPicPr>
-                        <pic:blipFill>
-                          <a:blip r:embed="rId44">
-                            <a:extLst>
-                              <a:ext uri="{28A0092B-C50C-407E-A947-70E740481C1C}">
-                                <a14:useLocalDpi xmlns:a14="http://schemas.microsoft.com/office/drawing/2010/main" val="0"/>
-                              </a:ext>
-                            </a:extLst>
-                          </a:blip>
-                          <a:srcRect/>
-                          <a:stretch>
-                            <a:fillRect/>
-                          </a:stretch>
-                        </pic:blipFill>
-                        <pic:spPr bwMode="auto">
-                          <a:xfrm>
-                            <a:off x="0" y="0"/>
-                            <a:ext cx="2179739" cy="822380"/>
-                          </a:xfrm>
-                          <a:prstGeom prst="rect">
-                            <a:avLst/>
-                          </a:prstGeom>
-                          <a:noFill/>
-                          <a:ln>
-                            <a:noFill/>
-                          </a:ln>
-                        </pic:spPr>
-                      </pic:pic>
-                    </a:graphicData>
-                  </a:graphic>
-                </wp:inline>
-              </w:drawing>
-            </w:r>
-          </w:p>
-          <w:p>
-            <w:pPr>
-              <w:jc w:val="center"/>
-              <w:rPr>
-                <w:b/>
-                <w:sz w:val="24"/>
-                <w:szCs w:val="24"/>
-              </w:rPr>
-            </w:pPr>
-            <w:r>
-              <w:rPr>
-                <w:b/>
-                <w:noProof/>
-                <w:sz w:val="24"/>
-                <w:szCs w:val="24"/>
-              </w:rPr>
-              <w:drawing>
-                <wp:inline distT="0" distB="0" distL="0" distR="0" wp14:anchorId="2F11C162" wp14:editId="54570C83">
-                  <wp:extent cx="2149886" cy="725170"/>
-                  <wp:effectExtent l="0" t="0" r="3175" b="0"/>
-                  <wp:docPr id="19" name="Picture 19"/>
-                  <wp:cNvGraphicFramePr>
-                    <a:graphicFrameLocks xmlns:a="http://schemas.openxmlformats.org/drawingml/2006/main" noChangeAspect="1"/>
-                  </wp:cNvGraphicFramePr>
-                  <a:graphic xmlns:a="http://schemas.openxmlformats.org/drawingml/2006/main">
-                    <a:graphicData uri="http://schemas.openxmlformats.org/drawingml/2006/picture">
-                      <pic:pic xmlns:pic="http://schemas.openxmlformats.org/drawingml/2006/picture">
-                        <pic:nvPicPr>
-                          <pic:cNvPr id="0" name="Picture 10"/>
-                          <pic:cNvPicPr>
-                            <a:picLocks noChangeAspect="1" noChangeArrowheads="1"/>
-                          </pic:cNvPicPr>
-                        </pic:nvPicPr>
-                        <pic:blipFill>
-                          <a:blip r:embed="rId45">
-                            <a:extLst>
-                              <a:ext uri="{28A0092B-C50C-407E-A947-70E740481C1C}">
-                                <a14:useLocalDpi xmlns:a14="http://schemas.microsoft.com/office/drawing/2010/main" val="0"/>
-                              </a:ext>
-                            </a:extLst>
-                          </a:blip>
-                          <a:srcRect/>
-                          <a:stretch>
-                            <a:fillRect/>
-                          </a:stretch>
-                        </pic:blipFill>
-                        <pic:spPr bwMode="auto">
-                          <a:xfrm>
-                            <a:off x="0" y="0"/>
-                            <a:ext cx="2217750" cy="748061"/>
-                          </a:xfrm>
-                          <a:prstGeom prst="rect">
-                            <a:avLst/>
-                          </a:prstGeom>
-                          <a:noFill/>
-                          <a:ln>
-                            <a:noFill/>
-                          </a:ln>
-                        </pic:spPr>
-                      </pic:pic>
-                    </a:graphicData>
-                  </a:graphic>
-                </wp:inline>
-              </w:drawing>
-            </w:r>
-          </w:p>
-        </w:tc>
-        <w:tc>
-          <w:tcPr>
-            <w:tcW w:w="1276" w:type="dxa"/>
-          </w:tcPr>
-          <w:p>
-            <w:pPr>
-              <w:jc w:val="center"/>
-              <w:rPr>
-                <w:bCs/>
-                <w:sz w:val="24"/>
-                <w:szCs w:val="24"/>
-              </w:rPr>
-            </w:pPr>
-            <w:r>
-              <w:rPr>
-                <w:bCs/>
-                <w:sz w:val="24"/>
-                <w:szCs w:val="24"/>
-              </w:rPr>
-              <w:t>Trap: Push player to other planes</w:t>
             </w:r>
           </w:p>
         </w:tc>
@@ -6368,6 +7642,263 @@
                 <w:szCs w:val="24"/>
               </w:rPr>
               <w:drawing>
+                <wp:inline distT="0" distB="0" distL="0" distR="0" wp14:anchorId="0AE90E37" wp14:editId="2116DF80">
+                  <wp:extent cx="2142566" cy="808355"/>
+                  <wp:effectExtent l="0" t="0" r="0" b="0"/>
+                  <wp:docPr id="18" name="Picture 18"/>
+                  <wp:cNvGraphicFramePr>
+                    <a:graphicFrameLocks xmlns:a="http://schemas.openxmlformats.org/drawingml/2006/main" noChangeAspect="1"/>
+                  </wp:cNvGraphicFramePr>
+                  <a:graphic xmlns:a="http://schemas.openxmlformats.org/drawingml/2006/main">
+                    <a:graphicData uri="http://schemas.openxmlformats.org/drawingml/2006/picture">
+                      <pic:pic xmlns:pic="http://schemas.openxmlformats.org/drawingml/2006/picture">
+                        <pic:nvPicPr>
+                          <pic:cNvPr id="0" name="Picture 9"/>
+                          <pic:cNvPicPr>
+                            <a:picLocks noChangeAspect="1" noChangeArrowheads="1"/>
+                          </pic:cNvPicPr>
+                        </pic:nvPicPr>
+                        <pic:blipFill>
+                          <a:blip r:embed="rId48">
+                            <a:extLst>
+                              <a:ext uri="{28A0092B-C50C-407E-A947-70E740481C1C}">
+                                <a14:useLocalDpi xmlns:a14="http://schemas.microsoft.com/office/drawing/2010/main" val="0"/>
+                              </a:ext>
+                            </a:extLst>
+                          </a:blip>
+                          <a:srcRect/>
+                          <a:stretch>
+                            <a:fillRect/>
+                          </a:stretch>
+                        </pic:blipFill>
+                        <pic:spPr bwMode="auto">
+                          <a:xfrm>
+                            <a:off x="0" y="0"/>
+                            <a:ext cx="2179739" cy="822380"/>
+                          </a:xfrm>
+                          <a:prstGeom prst="rect">
+                            <a:avLst/>
+                          </a:prstGeom>
+                          <a:noFill/>
+                          <a:ln>
+                            <a:noFill/>
+                          </a:ln>
+                        </pic:spPr>
+                      </pic:pic>
+                    </a:graphicData>
+                  </a:graphic>
+                </wp:inline>
+              </w:drawing>
+            </w:r>
+          </w:p>
+          <w:p>
+            <w:pPr>
+              <w:jc w:val="center"/>
+              <w:rPr>
+                <w:b/>
+                <w:sz w:val="24"/>
+                <w:szCs w:val="24"/>
+              </w:rPr>
+            </w:pPr>
+            <w:r>
+              <w:rPr>
+                <w:b/>
+                <w:noProof/>
+                <w:sz w:val="24"/>
+                <w:szCs w:val="24"/>
+              </w:rPr>
+              <w:drawing>
+                <wp:inline distT="0" distB="0" distL="0" distR="0" wp14:anchorId="2F11C162" wp14:editId="54570C83">
+                  <wp:extent cx="2149886" cy="725170"/>
+                  <wp:effectExtent l="0" t="0" r="3175" b="0"/>
+                  <wp:docPr id="19" name="Picture 19"/>
+                  <wp:cNvGraphicFramePr>
+                    <a:graphicFrameLocks xmlns:a="http://schemas.openxmlformats.org/drawingml/2006/main" noChangeAspect="1"/>
+                  </wp:cNvGraphicFramePr>
+                  <a:graphic xmlns:a="http://schemas.openxmlformats.org/drawingml/2006/main">
+                    <a:graphicData uri="http://schemas.openxmlformats.org/drawingml/2006/picture">
+                      <pic:pic xmlns:pic="http://schemas.openxmlformats.org/drawingml/2006/picture">
+                        <pic:nvPicPr>
+                          <pic:cNvPr id="0" name="Picture 10"/>
+                          <pic:cNvPicPr>
+                            <a:picLocks noChangeAspect="1" noChangeArrowheads="1"/>
+                          </pic:cNvPicPr>
+                        </pic:nvPicPr>
+                        <pic:blipFill>
+                          <a:blip r:embed="rId49">
+                            <a:extLst>
+                              <a:ext uri="{28A0092B-C50C-407E-A947-70E740481C1C}">
+                                <a14:useLocalDpi xmlns:a14="http://schemas.microsoft.com/office/drawing/2010/main" val="0"/>
+                              </a:ext>
+                            </a:extLst>
+                          </a:blip>
+                          <a:srcRect/>
+                          <a:stretch>
+                            <a:fillRect/>
+                          </a:stretch>
+                        </pic:blipFill>
+                        <pic:spPr bwMode="auto">
+                          <a:xfrm>
+                            <a:off x="0" y="0"/>
+                            <a:ext cx="2217750" cy="748061"/>
+                          </a:xfrm>
+                          <a:prstGeom prst="rect">
+                            <a:avLst/>
+                          </a:prstGeom>
+                          <a:noFill/>
+                          <a:ln>
+                            <a:noFill/>
+                          </a:ln>
+                        </pic:spPr>
+                      </pic:pic>
+                    </a:graphicData>
+                  </a:graphic>
+                </wp:inline>
+              </w:drawing>
+            </w:r>
+          </w:p>
+        </w:tc>
+        <w:tc>
+          <w:tcPr>
+            <w:tcW w:w="1276" w:type="dxa"/>
+          </w:tcPr>
+          <w:p>
+            <w:pPr>
+              <w:jc w:val="center"/>
+              <w:rPr>
+                <w:bCs/>
+                <w:sz w:val="24"/>
+                <w:szCs w:val="24"/>
+              </w:rPr>
+            </w:pPr>
+            <w:r>
+              <w:rPr>
+                <w:bCs/>
+                <w:sz w:val="24"/>
+                <w:szCs w:val="24"/>
+              </w:rPr>
+              <w:t>Trap: Push player to other planes</w:t>
+            </w:r>
+          </w:p>
+        </w:tc>
+        <w:tc>
+          <w:tcPr>
+            <w:tcW w:w="992" w:type="dxa"/>
+          </w:tcPr>
+          <w:p>
+            <w:pPr>
+              <w:jc w:val="center"/>
+              <w:rPr>
+                <w:bCs/>
+                <w:sz w:val="24"/>
+                <w:szCs w:val="24"/>
+              </w:rPr>
+            </w:pPr>
+            <w:r>
+              <w:rPr>
+                <w:bCs/>
+                <w:sz w:val="24"/>
+                <w:szCs w:val="24"/>
+              </w:rPr>
+              <w:t>Fbx</w:t>
+            </w:r>
+          </w:p>
+        </w:tc>
+        <w:tc>
+          <w:tcPr>
+            <w:tcW w:w="1985" w:type="dxa"/>
+          </w:tcPr>
+          <w:p>
+            <w:pPr>
+              <w:jc w:val="center"/>
+              <w:rPr>
+                <w:bCs/>
+                <w:sz w:val="24"/>
+                <w:szCs w:val="24"/>
+              </w:rPr>
+            </w:pPr>
+            <w:hyperlink r:id="rId50" w:history="1">
+              <w:r>
+                <w:rPr>
+                  <w:rStyle w:val="Hyperlink"/>
+                  <w:bCs/>
+                  <w:sz w:val="24"/>
+                  <w:szCs w:val="24"/>
+                </w:rPr>
+                <w:t>https://poxelgames.itch.io/</w:t>
+              </w:r>
+            </w:hyperlink>
+          </w:p>
+          <w:p>
+            <w:pPr>
+              <w:jc w:val="center"/>
+              <w:rPr>
+                <w:bCs/>
+                <w:sz w:val="24"/>
+                <w:szCs w:val="24"/>
+              </w:rPr>
+            </w:pPr>
+          </w:p>
+        </w:tc>
+        <w:tc>
+          <w:tcPr>
+            <w:tcW w:w="1813" w:type="dxa"/>
+          </w:tcPr>
+          <w:p>
+            <w:pPr>
+              <w:jc w:val="center"/>
+              <w:rPr>
+                <w:bCs/>
+                <w:sz w:val="24"/>
+                <w:szCs w:val="24"/>
+              </w:rPr>
+            </w:pPr>
+            <w:hyperlink r:id="rId51" w:history="1">
+              <w:r>
+                <w:rPr>
+                  <w:rStyle w:val="Hyperlink"/>
+                  <w:bCs/>
+                  <w:sz w:val="24"/>
+                  <w:szCs w:val="24"/>
+                </w:rPr>
+                <w:t>https://itch.io/</w:t>
+              </w:r>
+            </w:hyperlink>
+          </w:p>
+          <w:p>
+            <w:pPr>
+              <w:jc w:val="center"/>
+              <w:rPr>
+                <w:bCs/>
+                <w:sz w:val="24"/>
+                <w:szCs w:val="24"/>
+              </w:rPr>
+            </w:pPr>
+          </w:p>
+        </w:tc>
+      </w:tr>
+      <w:tr>
+        <w:tc>
+          <w:tcPr>
+            <w:tcW w:w="3510" w:type="dxa"/>
+          </w:tcPr>
+          <w:p>
+            <w:pPr>
+              <w:jc w:val="center"/>
+              <w:rPr>
+                <w:b/>
+                <w:sz w:val="24"/>
+                <w:szCs w:val="24"/>
+              </w:rPr>
+            </w:pPr>
+            <w:r>
+              <w:rPr>
+                <w:b/>
+                <w:noProof/>
+                <w:sz w:val="24"/>
+                <w:szCs w:val="24"/>
+              </w:rPr>
+              <w:drawing>
                 <wp:inline distT="0" distB="0" distL="0" distR="0" wp14:anchorId="74B89A47" wp14:editId="1E5305F1">
                   <wp:extent cx="2143125" cy="2055003"/>
                   <wp:effectExtent l="0" t="0" r="0" b="2540"/>
@@ -6385,7 +7916,7 @@
                           </pic:cNvPicPr>
                         </pic:nvPicPr>
                         <pic:blipFill>
-                          <a:blip r:embed="rId48" cstate="print">
+                          <a:blip r:embed="rId52" cstate="print">
                             <a:extLst>
                               <a:ext uri="{28A0092B-C50C-407E-A947-70E740481C1C}">
                                 <a14:useLocalDpi xmlns:a14="http://schemas.microsoft.com/office/drawing/2010/main" val="0"/>
@@ -6454,6 +7985,7 @@
                 <w:szCs w:val="24"/>
               </w:rPr>
             </w:pPr>
+            <w:proofErr w:type="spellStart"/>
             <w:r>
               <w:rPr>
                 <w:bCs/>
@@ -6462,6 +7994,7 @@
               </w:rPr>
               <w:t>Png</w:t>
             </w:r>
+            <w:proofErr w:type="spellEnd"/>
           </w:p>
         </w:tc>
         <w:tc>
@@ -6477,7 +8010,7 @@
                 <w:szCs w:val="24"/>
               </w:rPr>
             </w:pPr>
-            <w:hyperlink r:id="rId49" w:history="1">
+            <w:hyperlink r:id="rId53" w:history="1">
               <w:r>
                 <w:rPr>
                   <w:rStyle w:val="Hyperlink"/>
@@ -6513,7 +8046,7 @@
                 <w:szCs w:val="24"/>
               </w:rPr>
             </w:pPr>
-            <w:hyperlink r:id="rId50" w:history="1">
+            <w:hyperlink r:id="rId54" w:history="1">
               <w:r>
                 <w:rPr>
                   <w:rStyle w:val="Hyperlink"/>
@@ -6576,7 +8109,7 @@
                           </pic:cNvPicPr>
                         </pic:nvPicPr>
                         <pic:blipFill>
-                          <a:blip r:embed="rId51" cstate="print">
+                          <a:blip r:embed="rId55" cstate="print">
                             <a:extLst>
                               <a:ext uri="{28A0092B-C50C-407E-A947-70E740481C1C}">
                                 <a14:useLocalDpi xmlns:a14="http://schemas.microsoft.com/office/drawing/2010/main" val="0"/>
@@ -6678,7 +8211,7 @@
                 <w:szCs w:val="24"/>
               </w:rPr>
             </w:pPr>
-            <w:hyperlink r:id="rId52" w:history="1">
+            <w:hyperlink r:id="rId56" w:history="1">
               <w:r>
                 <w:rPr>
                   <w:rStyle w:val="Hyperlink"/>
@@ -6714,7 +8247,7 @@
                 <w:szCs w:val="24"/>
               </w:rPr>
             </w:pPr>
-            <w:hyperlink r:id="rId53" w:history="1">
+            <w:hyperlink r:id="rId57" w:history="1">
               <w:r>
                 <w:rPr>
                   <w:rStyle w:val="Hyperlink"/>
@@ -6748,50 +8281,46 @@
           <w:szCs w:val="24"/>
         </w:rPr>
       </w:pPr>
-      <w:bookmarkStart w:id="10" w:name="Twentyfive"/>
-      <w:bookmarkEnd w:id="10"/>
-    </w:p>
-    <w:p>
-      <w:pPr>
-        <w:pStyle w:val="ListParagraph"/>
-        <w:rPr>
-          <w:b/>
-          <w:sz w:val="24"/>
-          <w:szCs w:val="24"/>
-        </w:rPr>
-      </w:pPr>
-    </w:p>
-    <w:p>
-      <w:pPr>
-        <w:pStyle w:val="ListParagraph"/>
-        <w:rPr>
-          <w:b/>
-          <w:sz w:val="24"/>
-          <w:szCs w:val="24"/>
-        </w:rPr>
-      </w:pPr>
-    </w:p>
-    <w:p>
-      <w:pPr>
-        <w:pStyle w:val="ListParagraph"/>
-        <w:rPr>
-          <w:i/>
-          <w:sz w:val="24"/>
-          <w:szCs w:val="24"/>
-        </w:rPr>
-      </w:pPr>
-    </w:p>
-    <w:p>
-      <w:pPr>
-        <w:pStyle w:val="ListParagraph"/>
-        <w:rPr>
-          <w:i/>
-          <w:sz w:val="24"/>
-          <w:szCs w:val="24"/>
-        </w:rPr>
-      </w:pPr>
-      <w:bookmarkStart w:id="11" w:name="TwentyThree_Four"/>
-      <w:bookmarkEnd w:id="11"/>
+    </w:p>
+    <w:p>
+      <w:pPr>
+        <w:pStyle w:val="ListParagraph"/>
+        <w:rPr>
+          <w:b/>
+          <w:sz w:val="24"/>
+          <w:szCs w:val="24"/>
+        </w:rPr>
+      </w:pPr>
+    </w:p>
+    <w:p>
+      <w:pPr>
+        <w:pStyle w:val="ListParagraph"/>
+        <w:rPr>
+          <w:b/>
+          <w:sz w:val="24"/>
+          <w:szCs w:val="24"/>
+        </w:rPr>
+      </w:pPr>
+    </w:p>
+    <w:p>
+      <w:pPr>
+        <w:pStyle w:val="ListParagraph"/>
+        <w:rPr>
+          <w:i/>
+          <w:sz w:val="24"/>
+          <w:szCs w:val="24"/>
+        </w:rPr>
+      </w:pPr>
+    </w:p>
+    <w:p>
+      <w:pPr>
+        <w:pStyle w:val="ListParagraph"/>
+        <w:rPr>
+          <w:i/>
+          <w:sz w:val="24"/>
+          <w:szCs w:val="24"/>
+        </w:rPr>
+      </w:pPr>
     </w:p>
     <w:p>
       <w:pPr>
@@ -6806,6 +8335,7 @@
           <w:szCs w:val="24"/>
         </w:rPr>
       </w:pPr>
+      <w:bookmarkStart w:id="23" w:name="DesignNotes"/>
       <w:r>
         <w:rPr>
           <w:b/>
@@ -6815,6 +8345,7 @@
         <w:t>Design Notes</w:t>
       </w:r>
     </w:p>
+    <w:bookmarkEnd w:id="23"/>
     <w:p>
       <w:pPr>
         <w:pStyle w:val="ListParagraph"/>
@@ -6950,6 +8481,46 @@
         </w:rPr>
         <w:t xml:space="preserve"> Exit the Game.</w:t>
       </w:r>
+    </w:p>
+    <w:p>
+      <w:pPr>
+        <w:pStyle w:val="ListParagraph"/>
+        <w:rPr>
+          <w:i/>
+          <w:sz w:val="24"/>
+          <w:szCs w:val="24"/>
+        </w:rPr>
+      </w:pPr>
+    </w:p>
+    <w:p>
+      <w:pPr>
+        <w:pStyle w:val="ListParagraph"/>
+        <w:rPr>
+          <w:i/>
+          <w:sz w:val="24"/>
+          <w:szCs w:val="24"/>
+        </w:rPr>
+      </w:pPr>
+    </w:p>
+    <w:p>
+      <w:pPr>
+        <w:pStyle w:val="ListParagraph"/>
+        <w:rPr>
+          <w:i/>
+          <w:sz w:val="24"/>
+          <w:szCs w:val="24"/>
+        </w:rPr>
+      </w:pPr>
+    </w:p>
+    <w:p>
+      <w:pPr>
+        <w:pStyle w:val="ListParagraph"/>
+        <w:rPr>
+          <w:i/>
+          <w:sz w:val="24"/>
+          <w:szCs w:val="24"/>
+        </w:rPr>
+      </w:pPr>
     </w:p>
     <w:p>
       <w:pPr>
@@ -6984,6 +8555,7 @@
           <w:szCs w:val="24"/>
         </w:rPr>
       </w:pPr>
+      <w:bookmarkStart w:id="24" w:name="FutureFeatures"/>
       <w:r>
         <w:rPr>
           <w:b/>
@@ -6993,7 +8565,8 @@
         <w:t>Future Features</w:t>
       </w:r>
     </w:p>
-    <w:bookmarkEnd w:id="2"/>
+    <w:bookmarkEnd w:id="0"/>
+    <w:bookmarkEnd w:id="24"/>
     <w:p>
       <w:pPr>
         <w:pStyle w:val="ListParagraph"/>
@@ -7041,10 +8614,10 @@
       </w:pPr>
     </w:p>
     <w:sectPr>
-      <w:headerReference w:type="even" r:id="rId54"/>
-      <w:headerReference w:type="default" r:id="rId55"/>
-      <w:footerReference w:type="even" r:id="rId56"/>
-      <w:footerReference w:type="default" r:id="rId57"/>
+      <w:headerReference w:type="even" r:id="rId58"/>
+      <w:headerReference w:type="default" r:id="rId59"/>
+      <w:footerReference w:type="even" r:id="rId60"/>
+      <w:footerReference w:type="default" r:id="rId61"/>
       <w:pgSz w:w="12240" w:h="15840"/>
       <w:pgMar w:top="1440" w:right="1440" w:bottom="1440" w:left="1440" w:header="720" w:footer="720" w:gutter="0"/>
       <w:pgBorders w:offsetFrom="page">
@@ -7629,6 +9202,119 @@
     </w:lvl>
   </w:abstractNum>
   <w:abstractNum w:abstractNumId="1" w15:restartNumberingAfterBreak="0">
+    <w:nsid w:val="27A1784E"/>
+    <w:multiLevelType w:val="hybridMultilevel"/>
+    <w:tmpl w:val="4BF8BF04"/>
+    <w:lvl w:ilvl="0" w:tplc="40090001">
+      <w:start w:val="1"/>
+      <w:numFmt w:val="bullet"/>
+      <w:lvlText w:val=""/>
+      <w:lvlJc w:val="left"/>
+      <w:pPr>
+        <w:ind w:left="720" w:hanging="360"/>
+      </w:pPr>
+      <w:rPr>
+        <w:rFonts w:ascii="Symbol" w:hAnsi="Symbol" w:hint="default"/>
+      </w:rPr>
+    </w:lvl>
+    <w:lvl w:ilvl="1" w:tplc="40090003" w:tentative="1">
+      <w:start w:val="1"/>
+      <w:numFmt w:val="bullet"/>
+      <w:lvlText w:val="o"/>
+      <w:lvlJc w:val="left"/>
+      <w:pPr>
+        <w:ind w:left="1440" w:hanging="360"/>
+      </w:pPr>
+      <w:rPr>
+        <w:rFonts w:ascii="Courier New" w:hAnsi="Courier New" w:cs="Courier New" w:hint="default"/>
+      </w:rPr>
+    </w:lvl>
+    <w:lvl w:ilvl="2" w:tplc="40090005" w:tentative="1">
+      <w:start w:val="1"/>
+      <w:numFmt w:val="bullet"/>
+      <w:lvlText w:val=""/>
+      <w:lvlJc w:val="left"/>
+      <w:pPr>
+        <w:ind w:left="2160" w:hanging="360"/>
+      </w:pPr>
+      <w:rPr>
+        <w:rFonts w:ascii="Wingdings" w:hAnsi="Wingdings" w:hint="default"/>
+      </w:rPr>
+    </w:lvl>
+    <w:lvl w:ilvl="3" w:tplc="40090001" w:tentative="1">
+      <w:start w:val="1"/>
+      <w:numFmt w:val="bullet"/>
+      <w:lvlText w:val=""/>
+      <w:lvlJc w:val="left"/>
+      <w:pPr>
+        <w:ind w:left="2880" w:hanging="360"/>
+      </w:pPr>
+      <w:rPr>
+        <w:rFonts w:ascii="Symbol" w:hAnsi="Symbol" w:hint="default"/>
+      </w:rPr>
+    </w:lvl>
+    <w:lvl w:ilvl="4" w:tplc="40090003" w:tentative="1">
+      <w:start w:val="1"/>
+      <w:numFmt w:val="bullet"/>
+      <w:lvlText w:val="o"/>
+      <w:lvlJc w:val="left"/>
+      <w:pPr>
+        <w:ind w:left="3600" w:hanging="360"/>
+      </w:pPr>
+      <w:rPr>
+        <w:rFonts w:ascii="Courier New" w:hAnsi="Courier New" w:cs="Courier New" w:hint="default"/>
+      </w:rPr>
+    </w:lvl>
+    <w:lvl w:ilvl="5" w:tplc="40090005" w:tentative="1">
+      <w:start w:val="1"/>
+      <w:numFmt w:val="bullet"/>
+      <w:lvlText w:val=""/>
+      <w:lvlJc w:val="left"/>
+      <w:pPr>
+        <w:ind w:left="4320" w:hanging="360"/>
+      </w:pPr>
+      <w:rPr>
+        <w:rFonts w:ascii="Wingdings" w:hAnsi="Wingdings" w:hint="default"/>
+      </w:rPr>
+    </w:lvl>
+    <w:lvl w:ilvl="6" w:tplc="40090001" w:tentative="1">
+      <w:start w:val="1"/>
+      <w:numFmt w:val="bullet"/>
+      <w:lvlText w:val=""/>
+      <w:lvlJc w:val="left"/>
+      <w:pPr>
+        <w:ind w:left="5040" w:hanging="360"/>
+      </w:pPr>
+      <w:rPr>
+        <w:rFonts w:ascii="Symbol" w:hAnsi="Symbol" w:hint="default"/>
+      </w:rPr>
+    </w:lvl>
+    <w:lvl w:ilvl="7" w:tplc="40090003" w:tentative="1">
+      <w:start w:val="1"/>
+      <w:numFmt w:val="bullet"/>
+      <w:lvlText w:val="o"/>
+      <w:lvlJc w:val="left"/>
+      <w:pPr>
+        <w:ind w:left="5760" w:hanging="360"/>
+      </w:pPr>
+      <w:rPr>
+        <w:rFonts w:ascii="Courier New" w:hAnsi="Courier New" w:cs="Courier New" w:hint="default"/>
+      </w:rPr>
+    </w:lvl>
+    <w:lvl w:ilvl="8" w:tplc="40090005" w:tentative="1">
+      <w:start w:val="1"/>
+      <w:numFmt w:val="bullet"/>
+      <w:lvlText w:val=""/>
+      <w:lvlJc w:val="left"/>
+      <w:pPr>
+        <w:ind w:left="6480" w:hanging="360"/>
+      </w:pPr>
+      <w:rPr>
+        <w:rFonts w:ascii="Wingdings" w:hAnsi="Wingdings" w:hint="default"/>
+      </w:rPr>
+    </w:lvl>
+  </w:abstractNum>
+  <w:abstractNum w:abstractNumId="2" w15:restartNumberingAfterBreak="0">
     <w:nsid w:val="2FA45D5C"/>
     <w:multiLevelType w:val="hybridMultilevel"/>
     <w:tmpl w:val="C674F7AA"/>
@@ -7714,7 +9400,7 @@
       </w:pPr>
     </w:lvl>
   </w:abstractNum>
-  <w:abstractNum w:abstractNumId="2" w15:restartNumberingAfterBreak="0">
+  <w:abstractNum w:abstractNumId="3" w15:restartNumberingAfterBreak="0">
     <w:nsid w:val="367909D1"/>
     <w:multiLevelType w:val="hybridMultilevel"/>
     <w:tmpl w:val="97E22FDA"/>
@@ -7800,7 +9486,7 @@
       </w:pPr>
     </w:lvl>
   </w:abstractNum>
-  <w:abstractNum w:abstractNumId="3" w15:restartNumberingAfterBreak="0">
+  <w:abstractNum w:abstractNumId="4" w15:restartNumberingAfterBreak="0">
     <w:nsid w:val="6D744E7B"/>
     <w:multiLevelType w:val="hybridMultilevel"/>
     <w:tmpl w:val="4A82CE58"/>
@@ -7890,7 +9576,7 @@
       </w:pPr>
     </w:lvl>
   </w:abstractNum>
-  <w:abstractNum w:abstractNumId="4" w15:restartNumberingAfterBreak="0">
+  <w:abstractNum w:abstractNumId="5" w15:restartNumberingAfterBreak="0">
     <w:nsid w:val="6E5633DA"/>
     <w:multiLevelType w:val="hybridMultilevel"/>
     <w:tmpl w:val="E36EA02A"/>
@@ -7980,15 +9666,18 @@
     <w:abstractNumId w:val="0"/>
   </w:num>
   <w:num w:numId="2">
+    <w:abstractNumId w:val="3"/>
+  </w:num>
+  <w:num w:numId="3">
+    <w:abstractNumId w:val="4"/>
+  </w:num>
+  <w:num w:numId="4">
+    <w:abstractNumId w:val="5"/>
+  </w:num>
+  <w:num w:numId="5">
     <w:abstractNumId w:val="2"/>
   </w:num>
-  <w:num w:numId="3">
-    <w:abstractNumId w:val="3"/>
-  </w:num>
-  <w:num w:numId="4">
-    <w:abstractNumId w:val="4"/>
-  </w:num>
-  <w:num w:numId="5">
+  <w:num w:numId="6">
     <w:abstractNumId w:val="1"/>
   </w:num>
 </w:numbering>
@@ -8950,7 +10639,12 @@
 </file>
 
 <file path=customXml/item3.xml><?xml version="1.0" encoding="utf-8"?>
-<ct:contentTypeSchema xmlns:ct="http://schemas.microsoft.com/office/2006/metadata/contentType" xmlns:ma="http://schemas.microsoft.com/office/2006/metadata/properties/metaAttributes" ct:_="" ma:_="" ma:contentTypeName="TemplateFile" ma:contentTypeID="0x0101006EDDDB5EE6D98C44930B742096920B300400F5B6D36B3EF94B4E9A635CDF2A18F5B8" ma:contentTypeVersion="33" ma:contentTypeDescription="Create a new document." ma:contentTypeScope="" ma:versionID="37d3ec2b48d53e45b233ad8f52fe1b11"/>
+<?mso-contentType ?>
+<FormTemplates xmlns="http://schemas.microsoft.com/sharepoint/v3/contenttype/forms">
+  <Display>DocumentLibraryForm</Display>
+  <Edit>AssetEditForm</Edit>
+  <New>DocumentLibraryForm</New>
+</FormTemplates>
 </file>
 
 <file path=customXml/item4.xml><?xml version="1.0" encoding="utf-8"?>
@@ -8958,12 +10652,7 @@
 </file>
 
 <file path=customXml/item5.xml><?xml version="1.0" encoding="utf-8"?>
-<?mso-contentType ?>
-<FormTemplates xmlns="http://schemas.microsoft.com/sharepoint/v3/contenttype/forms">
-  <Display>DocumentLibraryForm</Display>
-  <Edit>AssetEditForm</Edit>
-  <New>DocumentLibraryForm</New>
-</FormTemplates>
+<ct:contentTypeSchema xmlns:ct="http://schemas.microsoft.com/office/2006/metadata/contentType" xmlns:ma="http://schemas.microsoft.com/office/2006/metadata/properties/metaAttributes" ct:_="" ma:_="" ma:contentTypeName="TemplateFile" ma:contentTypeID="0x0101006EDDDB5EE6D98C44930B742096920B300400F5B6D36B3EF94B4E9A635CDF2A18F5B8" ma:contentTypeVersion="33" ma:contentTypeDescription="Create a new document." ma:contentTypeScope="" ma:versionID="37d3ec2b48d53e45b233ad8f52fe1b11"/>
 </file>
 
 <file path=customXml/itemProps1.xml><?xml version="1.0" encoding="utf-8"?>
@@ -8983,10 +10672,9 @@
 </file>
 
 <file path=customXml/itemProps3.xml><?xml version="1.0" encoding="utf-8"?>
-<ds:datastoreItem xmlns:ds="http://schemas.openxmlformats.org/officeDocument/2006/customXml" ds:itemID="{F9F1F569-4C10-4968-8575-367736BE939A}">
+<ds:datastoreItem xmlns:ds="http://schemas.openxmlformats.org/officeDocument/2006/customXml" ds:itemID="{DF8A6096-AC3C-41A5-9CB9-998E1823050B}">
   <ds:schemaRefs>
-    <ds:schemaRef ds:uri="http://schemas.microsoft.com/office/2006/metadata/contentType"/>
-    <ds:schemaRef ds:uri="http://schemas.microsoft.com/office/2006/metadata/properties/metaAttributes"/>
+    <ds:schemaRef ds:uri="http://schemas.microsoft.com/sharepoint/v3/contenttype/forms"/>
   </ds:schemaRefs>
 </ds:datastoreItem>
 </file>
@@ -9001,9 +10689,10 @@
 </file>
 
 <file path=customXml/itemProps5.xml><?xml version="1.0" encoding="utf-8"?>
-<ds:datastoreItem xmlns:ds="http://schemas.openxmlformats.org/officeDocument/2006/customXml" ds:itemID="{DF8A6096-AC3C-41A5-9CB9-998E1823050B}">
+<ds:datastoreItem xmlns:ds="http://schemas.openxmlformats.org/officeDocument/2006/customXml" ds:itemID="{F9F1F569-4C10-4968-8575-367736BE939A}">
   <ds:schemaRefs>
-    <ds:schemaRef ds:uri="http://schemas.microsoft.com/sharepoint/v3/contenttype/forms"/>
+    <ds:schemaRef ds:uri="http://schemas.microsoft.com/office/2006/metadata/contentType"/>
+    <ds:schemaRef ds:uri="http://schemas.microsoft.com/office/2006/metadata/properties/metaAttributes"/>
   </ds:schemaRefs>
 </ds:datastoreItem>
 </file>
</xml_diff>

<commit_message>
update gdd version number
</commit_message>
<xml_diff>
--- a/Sky Rat GDD.docx
+++ b/Sky Rat GDD.docx
@@ -330,7 +330,7 @@
                     <w:szCs w:val="24"/>
                     <w:highlight w:val="yellow"/>
                   </w:rPr>
-                  <w:t>Version #1.</w:t>
+                  <w:t>Versio</w:t>
                 </w:r>
                 <w:r>
                   <w:rPr>
@@ -338,7 +338,15 @@
                     <w:szCs w:val="24"/>
                     <w:highlight w:val="yellow"/>
                   </w:rPr>
-                  <w:t>42</w:t>
+                  <w:t>n #</w:t>
+                </w:r>
+                <w:r>
+                  <w:rPr>
+                    <w:sz w:val="24"/>
+                    <w:szCs w:val="24"/>
+                    <w:highlight w:val="yellow"/>
+                  </w:rPr>
+                  <w:t>4</w:t>
                 </w:r>
               </w:p>
               <w:p>
@@ -3074,37 +3082,7 @@
         <w:rPr>
           <w:sz w:val="24"/>
         </w:rPr>
-        <w:t xml:space="preserve">Pickups Added </w:t>
-      </w:r>
-      <w:r>
-        <w:rPr>
-          <w:sz w:val="24"/>
-        </w:rPr>
-        <w:t>[Feb</w:t>
-      </w:r>
-      <w:r>
-        <w:rPr>
-          <w:sz w:val="24"/>
-        </w:rPr>
-        <w:t>20</w:t>
-      </w:r>
-      <w:r>
-        <w:rPr>
-          <w:sz w:val="24"/>
-        </w:rPr>
-        <w:t>] Commit 4</w:t>
-      </w:r>
-      <w:r>
-        <w:rPr>
-          <w:sz w:val="24"/>
-        </w:rPr>
-        <w:t>5</w:t>
-      </w:r>
-      <w:r>
-        <w:rPr>
-          <w:sz w:val="24"/>
-        </w:rPr>
-        <w:t>.</w:t>
+        <w:t>Pickups Added [Feb20] Commit 45.</w:t>
       </w:r>
     </w:p>
     <w:p>
@@ -8671,6 +8649,7 @@
       </w:pBdr>
       <w:rPr>
         <w:rFonts w:asciiTheme="majorHAnsi" w:hAnsiTheme="majorHAnsi"/>
+        <w:b/>
       </w:rPr>
     </w:pPr>
     <w:r>
@@ -8685,21 +8664,7 @@
         <w:rFonts w:asciiTheme="majorHAnsi" w:hAnsiTheme="majorHAnsi"/>
         <w:b/>
       </w:rPr>
-      <w:t>1.</w:t>
-    </w:r>
-    <w:r>
-      <w:rPr>
-        <w:rFonts w:asciiTheme="majorHAnsi" w:hAnsiTheme="majorHAnsi"/>
-        <w:b/>
-      </w:rPr>
-      <w:t>1</w:t>
-    </w:r>
-    <w:r>
-      <w:rPr>
-        <w:rFonts w:asciiTheme="majorHAnsi" w:hAnsiTheme="majorHAnsi"/>
-        <w:b/>
-      </w:rPr>
-      <w:t>0</w:t>
+      <w:t>4</w:t>
     </w:r>
     <w:r>
       <w:rPr>
@@ -10641,7 +10606,7 @@
 </file>
 
 <file path=customXml/item3.xml><?xml version="1.0" encoding="utf-8"?>
-<ct:contentTypeSchema xmlns:ct="http://schemas.microsoft.com/office/2006/metadata/contentType" xmlns:ma="http://schemas.microsoft.com/office/2006/metadata/properties/metaAttributes" ct:_="" ma:_="" ma:contentTypeName="TemplateFile" ma:contentTypeID="0x0101006EDDDB5EE6D98C44930B742096920B300400F5B6D36B3EF94B4E9A635CDF2A18F5B8" ma:contentTypeVersion="33" ma:contentTypeDescription="Create a new document." ma:contentTypeScope="" ma:versionID="37d3ec2b48d53e45b233ad8f52fe1b11"/>
+<p:properties xmlns:p="http://schemas.microsoft.com/office/2006/metadata/properties" xmlns:xsi="http://www.w3.org/2001/XMLSchema-instance" xmlns:pc="http://schemas.microsoft.com/office/infopath/2007/PartnerControls"/>
 </file>
 
 <file path=customXml/item4.xml><?xml version="1.0" encoding="utf-8"?>
@@ -10654,7 +10619,7 @@
 </file>
 
 <file path=customXml/item5.xml><?xml version="1.0" encoding="utf-8"?>
-<p:properties xmlns:p="http://schemas.microsoft.com/office/2006/metadata/properties" xmlns:xsi="http://www.w3.org/2001/XMLSchema-instance" xmlns:pc="http://schemas.microsoft.com/office/infopath/2007/PartnerControls"/>
+<ct:contentTypeSchema xmlns:ct="http://schemas.microsoft.com/office/2006/metadata/contentType" xmlns:ma="http://schemas.microsoft.com/office/2006/metadata/properties/metaAttributes" ct:_="" ma:_="" ma:contentTypeName="TemplateFile" ma:contentTypeID="0x0101006EDDDB5EE6D98C44930B742096920B300400F5B6D36B3EF94B4E9A635CDF2A18F5B8" ma:contentTypeVersion="33" ma:contentTypeDescription="Create a new document." ma:contentTypeScope="" ma:versionID="37d3ec2b48d53e45b233ad8f52fe1b11"/>
 </file>
 
 <file path=customXml/itemProps1.xml><?xml version="1.0" encoding="utf-8"?>
@@ -10674,10 +10639,10 @@
 </file>
 
 <file path=customXml/itemProps3.xml><?xml version="1.0" encoding="utf-8"?>
-<ds:datastoreItem xmlns:ds="http://schemas.openxmlformats.org/officeDocument/2006/customXml" ds:itemID="{F9F1F569-4C10-4968-8575-367736BE939A}">
+<ds:datastoreItem xmlns:ds="http://schemas.openxmlformats.org/officeDocument/2006/customXml" ds:itemID="{6BD01D80-C71E-4C35-9EC9-AB4B2A68E7C1}">
   <ds:schemaRefs>
-    <ds:schemaRef ds:uri="http://schemas.microsoft.com/office/2006/metadata/contentType"/>
-    <ds:schemaRef ds:uri="http://schemas.microsoft.com/office/2006/metadata/properties/metaAttributes"/>
+    <ds:schemaRef ds:uri="http://schemas.microsoft.com/office/2006/metadata/properties"/>
+    <ds:schemaRef ds:uri="http://schemas.microsoft.com/office/infopath/2007/PartnerControls"/>
   </ds:schemaRefs>
 </ds:datastoreItem>
 </file>
@@ -10691,10 +10656,10 @@
 </file>
 
 <file path=customXml/itemProps5.xml><?xml version="1.0" encoding="utf-8"?>
-<ds:datastoreItem xmlns:ds="http://schemas.openxmlformats.org/officeDocument/2006/customXml" ds:itemID="{6BD01D80-C71E-4C35-9EC9-AB4B2A68E7C1}">
+<ds:datastoreItem xmlns:ds="http://schemas.openxmlformats.org/officeDocument/2006/customXml" ds:itemID="{F9F1F569-4C10-4968-8575-367736BE939A}">
   <ds:schemaRefs>
-    <ds:schemaRef ds:uri="http://schemas.microsoft.com/office/2006/metadata/properties"/>
-    <ds:schemaRef ds:uri="http://schemas.microsoft.com/office/infopath/2007/PartnerControls"/>
+    <ds:schemaRef ds:uri="http://schemas.microsoft.com/office/2006/metadata/contentType"/>
+    <ds:schemaRef ds:uri="http://schemas.microsoft.com/office/2006/metadata/properties/metaAttributes"/>
   </ds:schemaRefs>
 </ds:datastoreItem>
 </file>
</xml_diff>

<commit_message>
GDD Update For Apha
</commit_message>
<xml_diff>
--- a/Sky Rat GDD.docx
+++ b/Sky Rat GDD.docx
@@ -344,9 +344,8 @@
                   <w:rPr>
                     <w:sz w:val="24"/>
                     <w:szCs w:val="24"/>
-                    <w:highlight w:val="yellow"/>
                   </w:rPr>
-                  <w:t>4</w:t>
+                  <w:t>5</w:t>
                 </w:r>
               </w:p>
               <w:p>
@@ -704,14 +703,21 @@
                     <w:sz w:val="24"/>
                     <w:szCs w:val="24"/>
                   </w:rPr>
-                  <w:t xml:space="preserve">February </w:t>
+                  <w:t>March</w:t>
                 </w:r>
                 <w:r>
                   <w:rPr>
                     <w:sz w:val="24"/>
                     <w:szCs w:val="24"/>
                   </w:rPr>
-                  <w:t>07</w:t>
+                  <w:t xml:space="preserve"> </w:t>
+                </w:r>
+                <w:r>
+                  <w:rPr>
+                    <w:sz w:val="24"/>
+                    <w:szCs w:val="24"/>
+                  </w:rPr>
+                  <w:t>28</w:t>
                 </w:r>
                 <w:r>
                   <w:rPr>
@@ -3266,6 +3272,76 @@
     </w:p>
     <w:p>
       <w:pPr>
+        <w:widowControl w:val="0"/>
+        <w:autoSpaceDE w:val="0"/>
+        <w:autoSpaceDN w:val="0"/>
+        <w:spacing w:before="43" w:after="0" w:line="240" w:lineRule="auto"/>
+        <w:rPr>
+          <w:rStyle w:val="Hyperlink"/>
+          <w:color w:val="auto"/>
+          <w:sz w:val="24"/>
+          <w:u w:val="none"/>
+        </w:rPr>
+      </w:pPr>
+    </w:p>
+    <w:p>
+      <w:pPr>
+        <w:widowControl w:val="0"/>
+        <w:autoSpaceDE w:val="0"/>
+        <w:autoSpaceDN w:val="0"/>
+        <w:spacing w:before="43" w:after="0" w:line="240" w:lineRule="auto"/>
+        <w:rPr>
+          <w:rStyle w:val="Hyperlink"/>
+          <w:color w:val="auto"/>
+          <w:sz w:val="24"/>
+          <w:u w:val="none"/>
+        </w:rPr>
+      </w:pPr>
+    </w:p>
+    <w:p>
+      <w:pPr>
+        <w:widowControl w:val="0"/>
+        <w:autoSpaceDE w:val="0"/>
+        <w:autoSpaceDN w:val="0"/>
+        <w:spacing w:before="43" w:after="0" w:line="240" w:lineRule="auto"/>
+        <w:rPr>
+          <w:rStyle w:val="Hyperlink"/>
+          <w:color w:val="auto"/>
+          <w:sz w:val="24"/>
+          <w:u w:val="none"/>
+        </w:rPr>
+      </w:pPr>
+    </w:p>
+    <w:p>
+      <w:pPr>
+        <w:widowControl w:val="0"/>
+        <w:autoSpaceDE w:val="0"/>
+        <w:autoSpaceDN w:val="0"/>
+        <w:spacing w:before="43" w:after="0" w:line="240" w:lineRule="auto"/>
+        <w:rPr>
+          <w:rStyle w:val="Hyperlink"/>
+          <w:color w:val="auto"/>
+          <w:sz w:val="24"/>
+          <w:u w:val="none"/>
+        </w:rPr>
+      </w:pPr>
+    </w:p>
+    <w:p>
+      <w:pPr>
+        <w:widowControl w:val="0"/>
+        <w:autoSpaceDE w:val="0"/>
+        <w:autoSpaceDN w:val="0"/>
+        <w:spacing w:before="43" w:after="0" w:line="240" w:lineRule="auto"/>
+        <w:rPr>
+          <w:rStyle w:val="Hyperlink"/>
+          <w:color w:val="auto"/>
+          <w:sz w:val="24"/>
+          <w:u w:val="none"/>
+        </w:rPr>
+      </w:pPr>
+    </w:p>
+    <w:p>
+      <w:pPr>
         <w:pStyle w:val="ListParagraph"/>
         <w:numPr>
           <w:ilvl w:val="0"/>
@@ -3291,34 +3367,176 @@
     <w:p>
       <w:pPr>
         <w:pStyle w:val="ListParagraph"/>
+        <w:widowControl w:val="0"/>
         <w:numPr>
           <w:ilvl w:val="0"/>
           <w:numId w:val="6"/>
         </w:numPr>
-        <w:rPr>
-          <w:rStyle w:val="Hyperlink"/>
-          <w:color w:val="FF0000"/>
-          <w:sz w:val="24"/>
-          <w:szCs w:val="24"/>
-        </w:rPr>
-      </w:pPr>
-      <w:r>
-        <w:rPr>
-          <w:rStyle w:val="Hyperlink"/>
-          <w:color w:val="FF0000"/>
-          <w:sz w:val="24"/>
-          <w:szCs w:val="24"/>
-        </w:rPr>
-        <w:t>Working for Beta</w:t>
-      </w:r>
-    </w:p>
-    <w:p>
-      <w:pPr>
-        <w:pStyle w:val="ListParagraph"/>
+        <w:autoSpaceDE w:val="0"/>
+        <w:autoSpaceDN w:val="0"/>
+        <w:spacing w:before="43" w:after="0" w:line="240" w:lineRule="auto"/>
+        <w:contextualSpacing w:val="0"/>
+        <w:rPr>
+          <w:rStyle w:val="Hyperlink"/>
+          <w:color w:val="auto"/>
+          <w:sz w:val="24"/>
+          <w:u w:val="none"/>
+        </w:rPr>
+      </w:pPr>
+      <w:r>
+        <w:rPr>
+          <w:rStyle w:val="Hyperlink"/>
+          <w:color w:val="auto"/>
+          <w:sz w:val="24"/>
+          <w:u w:val="none"/>
+        </w:rPr>
+        <w:t xml:space="preserve">Platforms Redone/Sound Changes/Destructible Platforms/Main Menu Invert option working </w:t>
+      </w:r>
+      <w:r>
+        <w:rPr>
+          <w:rStyle w:val="Hyperlink"/>
+          <w:color w:val="auto"/>
+          <w:sz w:val="24"/>
+          <w:u w:val="none"/>
+        </w:rPr>
+        <w:t>[Mar 1</w:t>
+      </w:r>
+      <w:r>
+        <w:rPr>
+          <w:rStyle w:val="Hyperlink"/>
+          <w:color w:val="auto"/>
+          <w:sz w:val="24"/>
+          <w:u w:val="none"/>
+        </w:rPr>
+        <w:t>3</w:t>
+      </w:r>
+      <w:r>
+        <w:rPr>
+          <w:rStyle w:val="Hyperlink"/>
+          <w:color w:val="auto"/>
+          <w:sz w:val="24"/>
+          <w:u w:val="none"/>
+        </w:rPr>
+        <w:t xml:space="preserve">] Commit </w:t>
+      </w:r>
+      <w:r>
+        <w:rPr>
+          <w:rStyle w:val="Hyperlink"/>
+          <w:color w:val="auto"/>
+          <w:sz w:val="24"/>
+          <w:u w:val="none"/>
+        </w:rPr>
+        <w:t>72.</w:t>
+      </w:r>
+    </w:p>
+    <w:p>
+      <w:pPr>
+        <w:pStyle w:val="ListParagraph"/>
+        <w:widowControl w:val="0"/>
         <w:numPr>
           <w:ilvl w:val="0"/>
           <w:numId w:val="6"/>
         </w:numPr>
+        <w:autoSpaceDE w:val="0"/>
+        <w:autoSpaceDN w:val="0"/>
+        <w:spacing w:before="43" w:after="0" w:line="240" w:lineRule="auto"/>
+        <w:contextualSpacing w:val="0"/>
+        <w:rPr>
+          <w:rStyle w:val="Hyperlink"/>
+          <w:color w:val="auto"/>
+          <w:sz w:val="24"/>
+          <w:u w:val="none"/>
+        </w:rPr>
+      </w:pPr>
+      <w:r>
+        <w:rPr>
+          <w:rStyle w:val="Hyperlink"/>
+          <w:color w:val="auto"/>
+          <w:sz w:val="24"/>
+          <w:u w:val="none"/>
+        </w:rPr>
+        <w:t>Started Porting to mobile and working on Swiping/Lighting Fixes [Mar 24] Commit 73-74.</w:t>
+      </w:r>
+    </w:p>
+    <w:p>
+      <w:pPr>
+        <w:pStyle w:val="ListParagraph"/>
+        <w:widowControl w:val="0"/>
+        <w:numPr>
+          <w:ilvl w:val="0"/>
+          <w:numId w:val="6"/>
+        </w:numPr>
+        <w:autoSpaceDE w:val="0"/>
+        <w:autoSpaceDN w:val="0"/>
+        <w:spacing w:before="43" w:after="0" w:line="240" w:lineRule="auto"/>
+        <w:contextualSpacing w:val="0"/>
+        <w:rPr>
+          <w:rStyle w:val="Hyperlink"/>
+          <w:color w:val="auto"/>
+          <w:sz w:val="24"/>
+          <w:u w:val="none"/>
+        </w:rPr>
+      </w:pPr>
+      <w:r>
+        <w:rPr>
+          <w:rStyle w:val="Hyperlink"/>
+          <w:color w:val="auto"/>
+          <w:sz w:val="24"/>
+          <w:u w:val="none"/>
+        </w:rPr>
+        <w:t>Save Load/Inverted Swiping Controls/Sky Background change [Mar 27] Commit 75-78.</w:t>
+      </w:r>
+    </w:p>
+    <w:p>
+      <w:pPr>
+        <w:pStyle w:val="ListParagraph"/>
+        <w:widowControl w:val="0"/>
+        <w:numPr>
+          <w:ilvl w:val="0"/>
+          <w:numId w:val="6"/>
+        </w:numPr>
+        <w:autoSpaceDE w:val="0"/>
+        <w:autoSpaceDN w:val="0"/>
+        <w:spacing w:before="43" w:after="0" w:line="240" w:lineRule="auto"/>
+        <w:contextualSpacing w:val="0"/>
+        <w:rPr>
+          <w:rStyle w:val="Hyperlink"/>
+          <w:color w:val="auto"/>
+          <w:sz w:val="24"/>
+          <w:u w:val="none"/>
+        </w:rPr>
+      </w:pPr>
+      <w:r>
+        <w:rPr>
+          <w:rStyle w:val="Hyperlink"/>
+          <w:color w:val="auto"/>
+          <w:sz w:val="24"/>
+          <w:u w:val="none"/>
+        </w:rPr>
+        <w:t xml:space="preserve">Swiping working Correctly/Can quit from </w:t>
+      </w:r>
+      <w:r>
+        <w:rPr>
+          <w:rStyle w:val="Hyperlink"/>
+          <w:color w:val="auto"/>
+          <w:sz w:val="24"/>
+          <w:u w:val="none"/>
+        </w:rPr>
+        <w:t>Main menu</w:t>
+      </w:r>
+      <w:r>
+        <w:rPr>
+          <w:rStyle w:val="Hyperlink"/>
+          <w:color w:val="auto"/>
+          <w:sz w:val="24"/>
+          <w:u w:val="none"/>
+        </w:rPr>
+        <w:t xml:space="preserve"> [Mar 28] Commit 79. </w:t>
+      </w:r>
+    </w:p>
+    <w:p>
+      <w:pPr>
+        <w:pStyle w:val="ListParagraph"/>
         <w:rPr>
           <w:rStyle w:val="Hyperlink"/>
           <w:color w:val="FF0000"/>
@@ -3326,15 +3544,224 @@
           <w:szCs w:val="24"/>
         </w:rPr>
       </w:pPr>
-      <w:r>
+    </w:p>
+    <w:p>
+      <w:pPr>
+        <w:pStyle w:val="ListParagraph"/>
+        <w:numPr>
+          <w:ilvl w:val="0"/>
+          <w:numId w:val="6"/>
+        </w:numPr>
         <w:rPr>
           <w:rStyle w:val="Hyperlink"/>
           <w:color w:val="FF0000"/>
           <w:sz w:val="24"/>
           <w:szCs w:val="24"/>
         </w:rPr>
+      </w:pPr>
+      <w:r>
+        <w:rPr>
+          <w:rStyle w:val="Hyperlink"/>
+          <w:color w:val="FF0000"/>
+          <w:sz w:val="24"/>
+          <w:szCs w:val="24"/>
+        </w:rPr>
+        <w:t>Working for Beta</w:t>
+      </w:r>
+    </w:p>
+    <w:p>
+      <w:pPr>
+        <w:rPr>
+          <w:rStyle w:val="Hyperlink"/>
+          <w:color w:val="FF0000"/>
+          <w:sz w:val="24"/>
+          <w:szCs w:val="24"/>
+        </w:rPr>
+      </w:pPr>
+    </w:p>
+    <w:p>
+      <w:pPr>
+        <w:rPr>
+          <w:rStyle w:val="Hyperlink"/>
+          <w:color w:val="FF0000"/>
+          <w:sz w:val="24"/>
+          <w:szCs w:val="24"/>
+        </w:rPr>
+      </w:pPr>
+    </w:p>
+    <w:p>
+      <w:pPr>
+        <w:rPr>
+          <w:rStyle w:val="Hyperlink"/>
+          <w:color w:val="FF0000"/>
+          <w:sz w:val="24"/>
+          <w:szCs w:val="24"/>
+        </w:rPr>
+      </w:pPr>
+    </w:p>
+    <w:p>
+      <w:pPr>
+        <w:pStyle w:val="ListParagraph"/>
+        <w:numPr>
+          <w:ilvl w:val="0"/>
+          <w:numId w:val="6"/>
+        </w:numPr>
+        <w:rPr>
+          <w:rStyle w:val="Hyperlink"/>
+          <w:color w:val="FF0000"/>
+          <w:sz w:val="24"/>
+          <w:szCs w:val="24"/>
+        </w:rPr>
+      </w:pPr>
+      <w:r>
+        <w:rPr>
+          <w:rStyle w:val="Hyperlink"/>
+          <w:color w:val="FF0000"/>
+          <w:sz w:val="24"/>
+          <w:szCs w:val="24"/>
+        </w:rPr>
         <w:t>Working on Final Submission.</w:t>
       </w:r>
+    </w:p>
+    <w:p>
+      <w:pPr>
+        <w:rPr>
+          <w:rStyle w:val="Hyperlink"/>
+          <w:color w:val="FF0000"/>
+          <w:sz w:val="24"/>
+          <w:szCs w:val="24"/>
+        </w:rPr>
+      </w:pPr>
+    </w:p>
+    <w:p>
+      <w:pPr>
+        <w:rPr>
+          <w:rStyle w:val="Hyperlink"/>
+          <w:color w:val="FF0000"/>
+          <w:sz w:val="24"/>
+          <w:szCs w:val="24"/>
+        </w:rPr>
+      </w:pPr>
+    </w:p>
+    <w:p>
+      <w:pPr>
+        <w:rPr>
+          <w:rStyle w:val="Hyperlink"/>
+          <w:color w:val="FF0000"/>
+          <w:sz w:val="24"/>
+          <w:szCs w:val="24"/>
+        </w:rPr>
+      </w:pPr>
+    </w:p>
+    <w:p>
+      <w:pPr>
+        <w:rPr>
+          <w:rStyle w:val="Hyperlink"/>
+          <w:color w:val="FF0000"/>
+          <w:sz w:val="24"/>
+          <w:szCs w:val="24"/>
+        </w:rPr>
+      </w:pPr>
+    </w:p>
+    <w:p>
+      <w:pPr>
+        <w:rPr>
+          <w:rStyle w:val="Hyperlink"/>
+          <w:color w:val="FF0000"/>
+          <w:sz w:val="24"/>
+          <w:szCs w:val="24"/>
+        </w:rPr>
+      </w:pPr>
+    </w:p>
+    <w:p>
+      <w:pPr>
+        <w:rPr>
+          <w:rStyle w:val="Hyperlink"/>
+          <w:color w:val="FF0000"/>
+          <w:sz w:val="24"/>
+          <w:szCs w:val="24"/>
+        </w:rPr>
+      </w:pPr>
+    </w:p>
+    <w:p>
+      <w:pPr>
+        <w:rPr>
+          <w:rStyle w:val="Hyperlink"/>
+          <w:color w:val="FF0000"/>
+          <w:sz w:val="24"/>
+          <w:szCs w:val="24"/>
+        </w:rPr>
+      </w:pPr>
+    </w:p>
+    <w:p>
+      <w:pPr>
+        <w:rPr>
+          <w:rStyle w:val="Hyperlink"/>
+          <w:color w:val="FF0000"/>
+          <w:sz w:val="24"/>
+          <w:szCs w:val="24"/>
+        </w:rPr>
+      </w:pPr>
+    </w:p>
+    <w:p>
+      <w:pPr>
+        <w:rPr>
+          <w:rStyle w:val="Hyperlink"/>
+          <w:color w:val="FF0000"/>
+          <w:sz w:val="24"/>
+          <w:szCs w:val="24"/>
+        </w:rPr>
+      </w:pPr>
+    </w:p>
+    <w:p>
+      <w:pPr>
+        <w:rPr>
+          <w:rStyle w:val="Hyperlink"/>
+          <w:color w:val="FF0000"/>
+          <w:sz w:val="24"/>
+          <w:szCs w:val="24"/>
+        </w:rPr>
+      </w:pPr>
+    </w:p>
+    <w:p>
+      <w:pPr>
+        <w:rPr>
+          <w:rStyle w:val="Hyperlink"/>
+          <w:color w:val="FF0000"/>
+          <w:sz w:val="24"/>
+          <w:szCs w:val="24"/>
+        </w:rPr>
+      </w:pPr>
+    </w:p>
+    <w:p>
+      <w:pPr>
+        <w:rPr>
+          <w:rStyle w:val="Hyperlink"/>
+          <w:color w:val="FF0000"/>
+          <w:sz w:val="24"/>
+          <w:szCs w:val="24"/>
+        </w:rPr>
+      </w:pPr>
+    </w:p>
+    <w:p>
+      <w:pPr>
+        <w:rPr>
+          <w:rStyle w:val="Hyperlink"/>
+          <w:color w:val="FF0000"/>
+          <w:sz w:val="24"/>
+          <w:szCs w:val="24"/>
+        </w:rPr>
+      </w:pPr>
+    </w:p>
+    <w:p>
+      <w:pPr>
+        <w:rPr>
+          <w:rStyle w:val="Hyperlink"/>
+          <w:color w:val="FF0000"/>
+          <w:sz w:val="24"/>
+          <w:szCs w:val="24"/>
+        </w:rPr>
+      </w:pPr>
     </w:p>
     <w:p>
       <w:pPr>
@@ -3803,7 +4230,6 @@
           <w:sz w:val="24"/>
           <w:szCs w:val="24"/>
         </w:rPr>
-        <w:lastRenderedPageBreak/>
         <w:t>Saving and Loading</w:t>
       </w:r>
     </w:p>
@@ -4064,26 +4490,26 @@
           <w:sz w:val="24"/>
         </w:rPr>
         <w:drawing>
-          <wp:anchor distT="0" distB="0" distL="114300" distR="114300" simplePos="0" relativeHeight="251670528" behindDoc="1" locked="0" layoutInCell="1" allowOverlap="1" wp14:anchorId="636CD57B" wp14:editId="2AB9F7FA">
+          <wp:anchor distT="0" distB="0" distL="114300" distR="114300" simplePos="0" relativeHeight="251676672" behindDoc="1" locked="0" layoutInCell="1" allowOverlap="1" wp14:anchorId="7D003F4C" wp14:editId="107C0595">
             <wp:simplePos x="0" y="0"/>
-            <wp:positionH relativeFrom="margin">
-              <wp:posOffset>-324485</wp:posOffset>
+            <wp:positionH relativeFrom="column">
+              <wp:posOffset>-457200</wp:posOffset>
             </wp:positionH>
             <wp:positionV relativeFrom="paragraph">
-              <wp:posOffset>347345</wp:posOffset>
+              <wp:posOffset>398780</wp:posOffset>
             </wp:positionV>
-            <wp:extent cx="3152775" cy="3035300"/>
+            <wp:extent cx="3324225" cy="2914650"/>
             <wp:effectExtent l="0" t="0" r="9525" b="0"/>
             <wp:wrapTight wrapText="bothSides">
               <wp:wrapPolygon edited="0">
                 <wp:start x="0" y="0"/>
-                <wp:lineTo x="0" y="21419"/>
-                <wp:lineTo x="21535" y="21419"/>
-                <wp:lineTo x="21535" y="0"/>
+                <wp:lineTo x="0" y="21459"/>
+                <wp:lineTo x="21538" y="21459"/>
+                <wp:lineTo x="21538" y="0"/>
                 <wp:lineTo x="0" y="0"/>
               </wp:wrapPolygon>
             </wp:wrapTight>
-            <wp:docPr id="8" name="Picture 8"/>
+            <wp:docPr id="11" name="Picture 11"/>
             <wp:cNvGraphicFramePr>
               <a:graphicFrameLocks xmlns:a="http://schemas.openxmlformats.org/drawingml/2006/main" noChangeAspect="1"/>
             </wp:cNvGraphicFramePr>
@@ -4091,13 +4517,452 @@
               <a:graphicData uri="http://schemas.openxmlformats.org/drawingml/2006/picture">
                 <pic:pic xmlns:pic="http://schemas.openxmlformats.org/drawingml/2006/picture">
                   <pic:nvPicPr>
-                    <pic:cNvPr id="0" name="Picture 1"/>
+                    <pic:cNvPr id="0" name="Picture 2"/>
+                    <pic:cNvPicPr>
+                      <a:picLocks noChangeAspect="1" noChangeArrowheads="1"/>
+                    </pic:cNvPicPr>
+                  </pic:nvPicPr>
+                  <pic:blipFill rotWithShape="1">
+                    <a:blip r:embed="rId15" cstate="print">
+                      <a:extLst>
+                        <a:ext uri="{28A0092B-C50C-407E-A947-70E740481C1C}">
+                          <a14:useLocalDpi xmlns:a14="http://schemas.microsoft.com/office/drawing/2010/main" val="0"/>
+                        </a:ext>
+                      </a:extLst>
+                    </a:blip>
+                    <a:srcRect l="1277" t="17485" b="11656"/>
+                    <a:stretch/>
+                  </pic:blipFill>
+                  <pic:spPr bwMode="auto">
+                    <a:xfrm>
+                      <a:off x="0" y="0"/>
+                      <a:ext cx="3324225" cy="2914650"/>
+                    </a:xfrm>
+                    <a:prstGeom prst="rect">
+                      <a:avLst/>
+                    </a:prstGeom>
+                    <a:noFill/>
+                    <a:ln>
+                      <a:noFill/>
+                    </a:ln>
+                    <a:extLst>
+                      <a:ext uri="{53640926-AAD7-44D8-BBD7-CCE9431645EC}">
+                        <a14:shadowObscured xmlns:a14="http://schemas.microsoft.com/office/drawing/2010/main"/>
+                      </a:ext>
+                    </a:extLst>
+                  </pic:spPr>
+                </pic:pic>
+              </a:graphicData>
+            </a:graphic>
+            <wp14:sizeRelH relativeFrom="margin">
+              <wp14:pctWidth>0</wp14:pctWidth>
+            </wp14:sizeRelH>
+            <wp14:sizeRelV relativeFrom="margin">
+              <wp14:pctHeight>0</wp14:pctHeight>
+            </wp14:sizeRelV>
+          </wp:anchor>
+        </w:drawing>
+      </w:r>
+      <w:r>
+        <w:rPr>
+          <w:noProof/>
+          <w:sz w:val="24"/>
+        </w:rPr>
+        <w:drawing>
+          <wp:anchor distT="0" distB="0" distL="114300" distR="114300" simplePos="0" relativeHeight="251677696" behindDoc="1" locked="0" layoutInCell="1" allowOverlap="1" wp14:anchorId="5FBE3698" wp14:editId="161744A5">
+            <wp:simplePos x="0" y="0"/>
+            <wp:positionH relativeFrom="page">
+              <wp:posOffset>3781425</wp:posOffset>
+            </wp:positionH>
+            <wp:positionV relativeFrom="paragraph">
+              <wp:posOffset>426720</wp:posOffset>
+            </wp:positionV>
+            <wp:extent cx="3581400" cy="2943225"/>
+            <wp:effectExtent l="0" t="0" r="0" b="9525"/>
+            <wp:wrapTight wrapText="bothSides">
+              <wp:wrapPolygon edited="0">
+                <wp:start x="0" y="0"/>
+                <wp:lineTo x="0" y="21530"/>
+                <wp:lineTo x="21485" y="21530"/>
+                <wp:lineTo x="21485" y="0"/>
+                <wp:lineTo x="0" y="0"/>
+              </wp:wrapPolygon>
+            </wp:wrapTight>
+            <wp:docPr id="12" name="Picture 12"/>
+            <wp:cNvGraphicFramePr>
+              <a:graphicFrameLocks xmlns:a="http://schemas.openxmlformats.org/drawingml/2006/main" noChangeAspect="1"/>
+            </wp:cNvGraphicFramePr>
+            <a:graphic xmlns:a="http://schemas.openxmlformats.org/drawingml/2006/main">
+              <a:graphicData uri="http://schemas.openxmlformats.org/drawingml/2006/picture">
+                <pic:pic xmlns:pic="http://schemas.openxmlformats.org/drawingml/2006/picture">
+                  <pic:nvPicPr>
+                    <pic:cNvPr id="0" name="Picture 3"/>
+                    <pic:cNvPicPr>
+                      <a:picLocks noChangeAspect="1" noChangeArrowheads="1"/>
+                    </pic:cNvPicPr>
+                  </pic:nvPicPr>
+                  <pic:blipFill rotWithShape="1">
+                    <a:blip r:embed="rId16">
+                      <a:extLst>
+                        <a:ext uri="{28A0092B-C50C-407E-A947-70E740481C1C}">
+                          <a14:useLocalDpi xmlns:a14="http://schemas.microsoft.com/office/drawing/2010/main" val="0"/>
+                        </a:ext>
+                      </a:extLst>
+                    </a:blip>
+                    <a:srcRect t="15803" b="11605"/>
+                    <a:stretch/>
+                  </pic:blipFill>
+                  <pic:spPr bwMode="auto">
+                    <a:xfrm>
+                      <a:off x="0" y="0"/>
+                      <a:ext cx="3581400" cy="2943225"/>
+                    </a:xfrm>
+                    <a:prstGeom prst="rect">
+                      <a:avLst/>
+                    </a:prstGeom>
+                    <a:noFill/>
+                    <a:ln>
+                      <a:noFill/>
+                    </a:ln>
+                    <a:extLst>
+                      <a:ext uri="{53640926-AAD7-44D8-BBD7-CCE9431645EC}">
+                        <a14:shadowObscured xmlns:a14="http://schemas.microsoft.com/office/drawing/2010/main"/>
+                      </a:ext>
+                    </a:extLst>
+                  </pic:spPr>
+                </pic:pic>
+              </a:graphicData>
+            </a:graphic>
+            <wp14:sizeRelH relativeFrom="margin">
+              <wp14:pctWidth>0</wp14:pctWidth>
+            </wp14:sizeRelH>
+            <wp14:sizeRelV relativeFrom="margin">
+              <wp14:pctHeight>0</wp14:pctHeight>
+            </wp14:sizeRelV>
+          </wp:anchor>
+        </w:drawing>
+      </w:r>
+      <w:r>
+        <w:rPr>
+          <w:b/>
+          <w:bCs/>
+          <w:sz w:val="24"/>
+        </w:rPr>
+        <w:t xml:space="preserve">Logo Scene  </w:t>
+      </w:r>
+      <w:r>
+        <w:rPr>
+          <w:sz w:val="24"/>
+        </w:rPr>
+        <w:t xml:space="preserve">                                                                           </w:t>
+      </w:r>
+      <w:r>
+        <w:rPr>
+          <w:b/>
+          <w:bCs/>
+          <w:sz w:val="24"/>
+        </w:rPr>
+        <w:t xml:space="preserve">Main Menu </w:t>
+      </w:r>
+    </w:p>
+    <w:p>
+      <w:pPr>
+        <w:spacing w:before="52"/>
+        <w:ind w:right="475"/>
+        <w:rPr>
+          <w:b/>
+          <w:bCs/>
+          <w:noProof/>
+          <w:sz w:val="24"/>
+        </w:rPr>
+      </w:pPr>
+    </w:p>
+    <w:p>
+      <w:pPr>
+        <w:spacing w:before="52"/>
+        <w:ind w:right="475"/>
+        <w:rPr>
+          <w:b/>
+          <w:bCs/>
+          <w:sz w:val="24"/>
+        </w:rPr>
+      </w:pPr>
+      <w:r>
+        <w:rPr>
+          <w:b/>
+          <w:bCs/>
+          <w:noProof/>
+          <w:sz w:val="24"/>
+        </w:rPr>
+        <w:drawing>
+          <wp:anchor distT="0" distB="0" distL="114300" distR="114300" simplePos="0" relativeHeight="251679744" behindDoc="1" locked="0" layoutInCell="1" allowOverlap="1" wp14:anchorId="1FE19865" wp14:editId="05ED31A0">
+            <wp:simplePos x="0" y="0"/>
+            <wp:positionH relativeFrom="page">
+              <wp:posOffset>3876675</wp:posOffset>
+            </wp:positionH>
+            <wp:positionV relativeFrom="paragraph">
+              <wp:posOffset>293370</wp:posOffset>
+            </wp:positionV>
+            <wp:extent cx="3533775" cy="3505200"/>
+            <wp:effectExtent l="0" t="0" r="9525" b="0"/>
+            <wp:wrapTight wrapText="bothSides">
+              <wp:wrapPolygon edited="0">
+                <wp:start x="0" y="0"/>
+                <wp:lineTo x="0" y="21483"/>
+                <wp:lineTo x="21542" y="21483"/>
+                <wp:lineTo x="21542" y="0"/>
+                <wp:lineTo x="0" y="0"/>
+              </wp:wrapPolygon>
+            </wp:wrapTight>
+            <wp:docPr id="25" name="Picture 25"/>
+            <wp:cNvGraphicFramePr>
+              <a:graphicFrameLocks xmlns:a="http://schemas.openxmlformats.org/drawingml/2006/main" noChangeAspect="1"/>
+            </wp:cNvGraphicFramePr>
+            <a:graphic xmlns:a="http://schemas.openxmlformats.org/drawingml/2006/main">
+              <a:graphicData uri="http://schemas.openxmlformats.org/drawingml/2006/picture">
+                <pic:pic xmlns:pic="http://schemas.openxmlformats.org/drawingml/2006/picture">
+                  <pic:nvPicPr>
+                    <pic:cNvPr id="0" name="Picture 5"/>
+                    <pic:cNvPicPr>
+                      <a:picLocks noChangeAspect="1" noChangeArrowheads="1"/>
+                    </pic:cNvPicPr>
+                  </pic:nvPicPr>
+                  <pic:blipFill rotWithShape="1">
+                    <a:blip r:embed="rId17">
+                      <a:extLst>
+                        <a:ext uri="{28A0092B-C50C-407E-A947-70E740481C1C}">
+                          <a14:useLocalDpi xmlns:a14="http://schemas.microsoft.com/office/drawing/2010/main" val="0"/>
+                        </a:ext>
+                      </a:extLst>
+                    </a:blip>
+                    <a:srcRect l="1839" t="14614" r="2759" b="8310"/>
+                    <a:stretch/>
+                  </pic:blipFill>
+                  <pic:spPr bwMode="auto">
+                    <a:xfrm>
+                      <a:off x="0" y="0"/>
+                      <a:ext cx="3533775" cy="3505200"/>
+                    </a:xfrm>
+                    <a:prstGeom prst="rect">
+                      <a:avLst/>
+                    </a:prstGeom>
+                    <a:noFill/>
+                    <a:ln>
+                      <a:noFill/>
+                    </a:ln>
+                    <a:extLst>
+                      <a:ext uri="{53640926-AAD7-44D8-BBD7-CCE9431645EC}">
+                        <a14:shadowObscured xmlns:a14="http://schemas.microsoft.com/office/drawing/2010/main"/>
+                      </a:ext>
+                    </a:extLst>
+                  </pic:spPr>
+                </pic:pic>
+              </a:graphicData>
+            </a:graphic>
+            <wp14:sizeRelH relativeFrom="margin">
+              <wp14:pctWidth>0</wp14:pctWidth>
+            </wp14:sizeRelH>
+            <wp14:sizeRelV relativeFrom="margin">
+              <wp14:pctHeight>0</wp14:pctHeight>
+            </wp14:sizeRelV>
+          </wp:anchor>
+        </w:drawing>
+      </w:r>
+      <w:r>
+        <w:rPr>
+          <w:b/>
+          <w:bCs/>
+          <w:noProof/>
+          <w:sz w:val="24"/>
+        </w:rPr>
+        <w:drawing>
+          <wp:anchor distT="0" distB="0" distL="114300" distR="114300" simplePos="0" relativeHeight="251678720" behindDoc="1" locked="0" layoutInCell="1" allowOverlap="1" wp14:anchorId="7AACBCBE" wp14:editId="772A8438">
+            <wp:simplePos x="0" y="0"/>
+            <wp:positionH relativeFrom="column">
+              <wp:posOffset>-533400</wp:posOffset>
+            </wp:positionH>
+            <wp:positionV relativeFrom="paragraph">
+              <wp:posOffset>302895</wp:posOffset>
+            </wp:positionV>
+            <wp:extent cx="3429000" cy="3520631"/>
+            <wp:effectExtent l="0" t="0" r="0" b="3810"/>
+            <wp:wrapTight wrapText="bothSides">
+              <wp:wrapPolygon edited="0">
+                <wp:start x="0" y="0"/>
+                <wp:lineTo x="0" y="21506"/>
+                <wp:lineTo x="21480" y="21506"/>
+                <wp:lineTo x="21480" y="0"/>
+                <wp:lineTo x="0" y="0"/>
+              </wp:wrapPolygon>
+            </wp:wrapTight>
+            <wp:docPr id="24" name="Picture 24"/>
+            <wp:cNvGraphicFramePr>
+              <a:graphicFrameLocks xmlns:a="http://schemas.openxmlformats.org/drawingml/2006/main" noChangeAspect="1"/>
+            </wp:cNvGraphicFramePr>
+            <a:graphic xmlns:a="http://schemas.openxmlformats.org/drawingml/2006/main">
+              <a:graphicData uri="http://schemas.openxmlformats.org/drawingml/2006/picture">
+                <pic:pic xmlns:pic="http://schemas.openxmlformats.org/drawingml/2006/picture">
+                  <pic:nvPicPr>
+                    <pic:cNvPr id="0" name="Picture 4"/>
+                    <pic:cNvPicPr>
+                      <a:picLocks noChangeAspect="1" noChangeArrowheads="1"/>
+                    </pic:cNvPicPr>
+                  </pic:nvPicPr>
+                  <pic:blipFill rotWithShape="1">
+                    <a:blip r:embed="rId18">
+                      <a:extLst>
+                        <a:ext uri="{28A0092B-C50C-407E-A947-70E740481C1C}">
+                          <a14:useLocalDpi xmlns:a14="http://schemas.microsoft.com/office/drawing/2010/main" val="0"/>
+                        </a:ext>
+                      </a:extLst>
+                    </a:blip>
+                    <a:srcRect l="1939" t="10433" r="3231" b="16794"/>
+                    <a:stretch/>
+                  </pic:blipFill>
+                  <pic:spPr bwMode="auto">
+                    <a:xfrm>
+                      <a:off x="0" y="0"/>
+                      <a:ext cx="3436584" cy="3528417"/>
+                    </a:xfrm>
+                    <a:prstGeom prst="rect">
+                      <a:avLst/>
+                    </a:prstGeom>
+                    <a:noFill/>
+                    <a:ln>
+                      <a:noFill/>
+                    </a:ln>
+                    <a:extLst>
+                      <a:ext uri="{53640926-AAD7-44D8-BBD7-CCE9431645EC}">
+                        <a14:shadowObscured xmlns:a14="http://schemas.microsoft.com/office/drawing/2010/main"/>
+                      </a:ext>
+                    </a:extLst>
+                  </pic:spPr>
+                </pic:pic>
+              </a:graphicData>
+            </a:graphic>
+            <wp14:sizeRelH relativeFrom="margin">
+              <wp14:pctWidth>0</wp14:pctWidth>
+            </wp14:sizeRelH>
+            <wp14:sizeRelV relativeFrom="margin">
+              <wp14:pctHeight>0</wp14:pctHeight>
+            </wp14:sizeRelV>
+          </wp:anchor>
+        </w:drawing>
+      </w:r>
+      <w:r>
+        <w:rPr>
+          <w:b/>
+          <w:bCs/>
+          <w:sz w:val="24"/>
+        </w:rPr>
+        <w:t>Options from Main Menu</w:t>
+      </w:r>
+      <w:r>
+        <w:rPr>
+          <w:sz w:val="24"/>
+        </w:rPr>
+        <w:t xml:space="preserve">    </w:t>
+      </w:r>
+      <w:r>
+        <w:rPr>
+          <w:b/>
+          <w:bCs/>
+          <w:sz w:val="24"/>
+        </w:rPr>
+        <w:t xml:space="preserve">       </w:t>
+      </w:r>
+      <w:r>
+        <w:rPr>
+          <w:b/>
+          <w:bCs/>
+          <w:sz w:val="24"/>
+        </w:rPr>
+        <w:t xml:space="preserve">                 </w:t>
+      </w:r>
+      <w:r>
+        <w:rPr>
+          <w:b/>
+          <w:bCs/>
+          <w:sz w:val="24"/>
+        </w:rPr>
+        <w:t>Game Scene</w:t>
+      </w:r>
+      <w:r>
+        <w:rPr>
+          <w:b/>
+          <w:bCs/>
+          <w:sz w:val="24"/>
+        </w:rPr>
+        <w:t xml:space="preserve"> // Inventory </w:t>
+      </w:r>
+      <w:r>
+        <w:rPr>
+          <w:b/>
+          <w:bCs/>
+          <w:sz w:val="24"/>
+        </w:rPr>
+        <w:t>System in</w:t>
+      </w:r>
+      <w:r>
+        <w:rPr>
+          <w:b/>
+          <w:bCs/>
+          <w:sz w:val="24"/>
+        </w:rPr>
+        <w:t xml:space="preserve"> bottom Left</w:t>
+      </w:r>
+    </w:p>
+    <w:p>
+      <w:pPr>
+        <w:spacing w:before="52"/>
+        <w:ind w:left="880" w:right="475"/>
+        <w:rPr>
+          <w:b/>
+          <w:bCs/>
+          <w:sz w:val="24"/>
+        </w:rPr>
+      </w:pPr>
+      <w:r>
+        <w:rPr>
+          <w:noProof/>
+          <w:sz w:val="24"/>
+        </w:rPr>
+        <w:lastRenderedPageBreak/>
+        <w:drawing>
+          <wp:anchor distT="0" distB="0" distL="114300" distR="114300" simplePos="0" relativeHeight="251681792" behindDoc="1" locked="0" layoutInCell="1" allowOverlap="1" wp14:anchorId="4572FE47" wp14:editId="1FC3E4A7">
+            <wp:simplePos x="0" y="0"/>
+            <wp:positionH relativeFrom="column">
+              <wp:posOffset>-590550</wp:posOffset>
+            </wp:positionH>
+            <wp:positionV relativeFrom="paragraph">
+              <wp:posOffset>342900</wp:posOffset>
+            </wp:positionV>
+            <wp:extent cx="3676650" cy="3143250"/>
+            <wp:effectExtent l="0" t="0" r="0" b="0"/>
+            <wp:wrapTight wrapText="bothSides">
+              <wp:wrapPolygon edited="0">
+                <wp:start x="0" y="0"/>
+                <wp:lineTo x="0" y="21469"/>
+                <wp:lineTo x="21488" y="21469"/>
+                <wp:lineTo x="21488" y="0"/>
+                <wp:lineTo x="0" y="0"/>
+              </wp:wrapPolygon>
+            </wp:wrapTight>
+            <wp:docPr id="30" name="Picture 30"/>
+            <wp:cNvGraphicFramePr>
+              <a:graphicFrameLocks xmlns:a="http://schemas.openxmlformats.org/drawingml/2006/main" noChangeAspect="1"/>
+            </wp:cNvGraphicFramePr>
+            <a:graphic xmlns:a="http://schemas.openxmlformats.org/drawingml/2006/main">
+              <a:graphicData uri="http://schemas.openxmlformats.org/drawingml/2006/picture">
+                <pic:pic xmlns:pic="http://schemas.openxmlformats.org/drawingml/2006/picture">
+                  <pic:nvPicPr>
+                    <pic:cNvPr id="0" name="Picture 7"/>
                     <pic:cNvPicPr>
                       <a:picLocks noChangeAspect="1" noChangeArrowheads="1"/>
                     </pic:cNvPicPr>
                   </pic:nvPicPr>
                   <pic:blipFill>
-                    <a:blip r:embed="rId15">
+                    <a:blip r:embed="rId19">
                       <a:extLst>
                         <a:ext uri="{28A0092B-C50C-407E-A947-70E740481C1C}">
                           <a14:useLocalDpi xmlns:a14="http://schemas.microsoft.com/office/drawing/2010/main" val="0"/>
@@ -4112,7 +4977,7 @@
                   <pic:spPr bwMode="auto">
                     <a:xfrm>
                       <a:off x="0" y="0"/>
-                      <a:ext cx="3152775" cy="3035300"/>
+                      <a:ext cx="3676650" cy="3143250"/>
                     </a:xfrm>
                     <a:prstGeom prst="rect">
                       <a:avLst/>
@@ -4128,35 +4993,187 @@
             <wp14:sizeRelH relativeFrom="margin">
               <wp14:pctWidth>0</wp14:pctWidth>
             </wp14:sizeRelH>
+            <wp14:sizeRelV relativeFrom="margin">
+              <wp14:pctHeight>0</wp14:pctHeight>
+            </wp14:sizeRelV>
           </wp:anchor>
         </w:drawing>
       </w:r>
       <w:r>
         <w:rPr>
+          <w:b/>
+          <w:bCs/>
           <w:noProof/>
           <w:sz w:val="24"/>
         </w:rPr>
         <w:drawing>
-          <wp:anchor distT="0" distB="0" distL="114300" distR="114300" simplePos="0" relativeHeight="251671552" behindDoc="1" locked="0" layoutInCell="1" allowOverlap="1" wp14:anchorId="4A52D2C3" wp14:editId="2D4B6CF1">
+          <wp:anchor distT="0" distB="0" distL="114300" distR="114300" simplePos="0" relativeHeight="251680768" behindDoc="1" locked="0" layoutInCell="1" allowOverlap="1" wp14:anchorId="555EE8D7" wp14:editId="19158E97">
             <wp:simplePos x="0" y="0"/>
-            <wp:positionH relativeFrom="column">
-              <wp:posOffset>2981325</wp:posOffset>
+            <wp:positionH relativeFrom="page">
+              <wp:posOffset>4057650</wp:posOffset>
             </wp:positionH>
             <wp:positionV relativeFrom="paragraph">
-              <wp:posOffset>385445</wp:posOffset>
+              <wp:posOffset>314325</wp:posOffset>
             </wp:positionV>
-            <wp:extent cx="3429000" cy="2971800"/>
-            <wp:effectExtent l="0" t="0" r="0" b="0"/>
+            <wp:extent cx="3295650" cy="3152775"/>
+            <wp:effectExtent l="0" t="0" r="0" b="9525"/>
             <wp:wrapTight wrapText="bothSides">
               <wp:wrapPolygon edited="0">
                 <wp:start x="0" y="0"/>
-                <wp:lineTo x="0" y="21462"/>
-                <wp:lineTo x="21480" y="21462"/>
-                <wp:lineTo x="21480" y="0"/>
+                <wp:lineTo x="0" y="21535"/>
+                <wp:lineTo x="21475" y="21535"/>
+                <wp:lineTo x="21475" y="0"/>
                 <wp:lineTo x="0" y="0"/>
               </wp:wrapPolygon>
             </wp:wrapTight>
-            <wp:docPr id="7" name="Picture 7"/>
+            <wp:docPr id="26" name="Picture 26"/>
+            <wp:cNvGraphicFramePr>
+              <a:graphicFrameLocks xmlns:a="http://schemas.openxmlformats.org/drawingml/2006/main" noChangeAspect="1"/>
+            </wp:cNvGraphicFramePr>
+            <a:graphic xmlns:a="http://schemas.openxmlformats.org/drawingml/2006/main">
+              <a:graphicData uri="http://schemas.openxmlformats.org/drawingml/2006/picture">
+                <pic:pic xmlns:pic="http://schemas.openxmlformats.org/drawingml/2006/picture">
+                  <pic:nvPicPr>
+                    <pic:cNvPr id="0" name="Picture 6"/>
+                    <pic:cNvPicPr>
+                      <a:picLocks noChangeAspect="1" noChangeArrowheads="1"/>
+                    </pic:cNvPicPr>
+                  </pic:nvPicPr>
+                  <pic:blipFill rotWithShape="1">
+                    <a:blip r:embed="rId20">
+                      <a:extLst>
+                        <a:ext uri="{28A0092B-C50C-407E-A947-70E740481C1C}">
+                          <a14:useLocalDpi xmlns:a14="http://schemas.microsoft.com/office/drawing/2010/main" val="0"/>
+                        </a:ext>
+                      </a:extLst>
+                    </a:blip>
+                    <a:srcRect l="961" t="11658" r="2084" b="12694"/>
+                    <a:stretch/>
+                  </pic:blipFill>
+                  <pic:spPr bwMode="auto">
+                    <a:xfrm>
+                      <a:off x="0" y="0"/>
+                      <a:ext cx="3295650" cy="3152775"/>
+                    </a:xfrm>
+                    <a:prstGeom prst="rect">
+                      <a:avLst/>
+                    </a:prstGeom>
+                    <a:noFill/>
+                    <a:ln>
+                      <a:noFill/>
+                    </a:ln>
+                    <a:extLst>
+                      <a:ext uri="{53640926-AAD7-44D8-BBD7-CCE9431645EC}">
+                        <a14:shadowObscured xmlns:a14="http://schemas.microsoft.com/office/drawing/2010/main"/>
+                      </a:ext>
+                    </a:extLst>
+                  </pic:spPr>
+                </pic:pic>
+              </a:graphicData>
+            </a:graphic>
+            <wp14:sizeRelH relativeFrom="margin">
+              <wp14:pctWidth>0</wp14:pctWidth>
+            </wp14:sizeRelH>
+            <wp14:sizeRelV relativeFrom="margin">
+              <wp14:pctHeight>0</wp14:pctHeight>
+            </wp14:sizeRelV>
+          </wp:anchor>
+        </w:drawing>
+      </w:r>
+      <w:r>
+        <w:rPr>
+          <w:b/>
+          <w:bCs/>
+          <w:sz w:val="24"/>
+        </w:rPr>
+        <w:t>Win Scene</w:t>
+      </w:r>
+      <w:r>
+        <w:rPr>
+          <w:b/>
+          <w:bCs/>
+          <w:sz w:val="24"/>
+        </w:rPr>
+        <w:t xml:space="preserve">                                                                       Options from Game Scene</w:t>
+      </w:r>
+    </w:p>
+    <w:p>
+      <w:pPr>
+        <w:spacing w:before="52"/>
+        <w:ind w:left="880" w:right="475"/>
+        <w:rPr>
+          <w:sz w:val="24"/>
+        </w:rPr>
+      </w:pPr>
+    </w:p>
+    <w:p>
+      <w:pPr>
+        <w:pStyle w:val="ListParagraph"/>
+        <w:numPr>
+          <w:ilvl w:val="0"/>
+          <w:numId w:val="1"/>
+        </w:numPr>
+        <w:rPr>
+          <w:b/>
+          <w:sz w:val="24"/>
+          <w:szCs w:val="24"/>
+          <w:highlight w:val="yellow"/>
+        </w:rPr>
+      </w:pPr>
+      <w:bookmarkStart w:id="10" w:name="Game_World"/>
+      <w:r>
+        <w:rPr>
+          <w:b/>
+          <w:sz w:val="24"/>
+          <w:szCs w:val="24"/>
+          <w:highlight w:val="yellow"/>
+        </w:rPr>
+        <w:t>Game World</w:t>
+      </w:r>
+      <w:r>
+        <w:rPr>
+          <w:b/>
+          <w:sz w:val="24"/>
+          <w:szCs w:val="24"/>
+          <w:highlight w:val="yellow"/>
+        </w:rPr>
+        <w:t xml:space="preserve"> </w:t>
+      </w:r>
+      <w:r>
+        <w:rPr>
+          <w:b/>
+          <w:sz w:val="24"/>
+          <w:szCs w:val="24"/>
+          <w:highlight w:val="yellow"/>
+        </w:rPr>
+        <w:t xml:space="preserve">  </w:t>
+      </w:r>
+      <w:r>
+        <w:rPr>
+          <w:bCs/>
+          <w:i/>
+          <w:iCs/>
+          <w:sz w:val="24"/>
+          <w:szCs w:val="24"/>
+          <w:highlight w:val="yellow"/>
+        </w:rPr>
+        <w:t>UPDATED</w:t>
+      </w:r>
+    </w:p>
+    <w:bookmarkEnd w:id="10"/>
+    <w:p>
+      <w:pPr>
+        <w:pStyle w:val="ListParagraph"/>
+      </w:pPr>
+      <w:r>
+        <w:rPr>
+          <w:noProof/>
+        </w:rPr>
+        <w:drawing>
+          <wp:inline distT="0" distB="0" distL="0" distR="0" wp14:anchorId="179F2B7C" wp14:editId="627CCB13">
+            <wp:extent cx="5934075" cy="3371850"/>
+            <wp:effectExtent l="0" t="0" r="9525" b="0"/>
+            <wp:docPr id="1" name="Picture 1"/>
             <wp:cNvGraphicFramePr>
               <a:graphicFrameLocks xmlns:a="http://schemas.openxmlformats.org/drawingml/2006/main" noChangeAspect="1"/>
             </wp:cNvGraphicFramePr>
@@ -4170,7 +5187,7 @@
                     </pic:cNvPicPr>
                   </pic:nvPicPr>
                   <pic:blipFill>
-                    <a:blip r:embed="rId16" cstate="print">
+                    <a:blip r:embed="rId21" cstate="print">
                       <a:extLst>
                         <a:ext uri="{28A0092B-C50C-407E-A947-70E740481C1C}">
                           <a14:useLocalDpi xmlns:a14="http://schemas.microsoft.com/office/drawing/2010/main" val="0"/>
@@ -4185,7 +5202,7 @@
                   <pic:spPr bwMode="auto">
                     <a:xfrm>
                       <a:off x="0" y="0"/>
-                      <a:ext cx="3429000" cy="2971800"/>
+                      <a:ext cx="5934075" cy="3371850"/>
                     </a:xfrm>
                     <a:prstGeom prst="rect">
                       <a:avLst/>
@@ -4198,591 +5215,7 @@
                 </pic:pic>
               </a:graphicData>
             </a:graphic>
-            <wp14:sizeRelH relativeFrom="page">
-              <wp14:pctWidth>0</wp14:pctWidth>
-            </wp14:sizeRelH>
-            <wp14:sizeRelV relativeFrom="page">
-              <wp14:pctHeight>0</wp14:pctHeight>
-            </wp14:sizeRelV>
-          </wp:anchor>
-        </w:drawing>
-      </w:r>
-      <w:r>
-        <w:rPr>
-          <w:b/>
-          <w:bCs/>
-          <w:sz w:val="24"/>
-        </w:rPr>
-        <w:t xml:space="preserve">Logo Scene  </w:t>
-      </w:r>
-      <w:r>
-        <w:rPr>
-          <w:sz w:val="24"/>
-        </w:rPr>
-        <w:t xml:space="preserve">                                                                           </w:t>
-      </w:r>
-      <w:r>
-        <w:rPr>
-          <w:b/>
-          <w:bCs/>
-          <w:sz w:val="24"/>
-        </w:rPr>
-        <w:t xml:space="preserve">Main Menu </w:t>
-      </w:r>
-    </w:p>
-    <w:p>
-      <w:pPr>
-        <w:spacing w:before="52"/>
-        <w:ind w:left="880" w:right="475"/>
-        <w:rPr>
-          <w:sz w:val="24"/>
-        </w:rPr>
-      </w:pPr>
-    </w:p>
-    <w:p>
-      <w:pPr>
-        <w:spacing w:before="52"/>
-        <w:ind w:right="475"/>
-        <w:rPr>
-          <w:b/>
-          <w:bCs/>
-          <w:sz w:val="24"/>
-        </w:rPr>
-      </w:pPr>
-      <w:r>
-        <w:rPr>
-          <w:b/>
-          <w:bCs/>
-          <w:noProof/>
-          <w:sz w:val="24"/>
-        </w:rPr>
-        <w:drawing>
-          <wp:anchor distT="0" distB="0" distL="114300" distR="114300" simplePos="0" relativeHeight="251674624" behindDoc="1" locked="0" layoutInCell="1" allowOverlap="1" wp14:anchorId="39986278" wp14:editId="534C2368">
-            <wp:simplePos x="0" y="0"/>
-            <wp:positionH relativeFrom="margin">
-              <wp:posOffset>3048000</wp:posOffset>
-            </wp:positionH>
-            <wp:positionV relativeFrom="paragraph">
-              <wp:posOffset>414655</wp:posOffset>
-            </wp:positionV>
-            <wp:extent cx="3390900" cy="3448050"/>
-            <wp:effectExtent l="0" t="0" r="0" b="0"/>
-            <wp:wrapTight wrapText="bothSides">
-              <wp:wrapPolygon edited="0">
-                <wp:start x="0" y="0"/>
-                <wp:lineTo x="0" y="21481"/>
-                <wp:lineTo x="21479" y="21481"/>
-                <wp:lineTo x="21479" y="0"/>
-                <wp:lineTo x="0" y="0"/>
-              </wp:wrapPolygon>
-            </wp:wrapTight>
-            <wp:docPr id="27" name="Picture 27"/>
-            <wp:cNvGraphicFramePr>
-              <a:graphicFrameLocks xmlns:a="http://schemas.openxmlformats.org/drawingml/2006/main" noChangeAspect="1"/>
-            </wp:cNvGraphicFramePr>
-            <a:graphic xmlns:a="http://schemas.openxmlformats.org/drawingml/2006/main">
-              <a:graphicData uri="http://schemas.openxmlformats.org/drawingml/2006/picture">
-                <pic:pic xmlns:pic="http://schemas.openxmlformats.org/drawingml/2006/picture">
-                  <pic:nvPicPr>
-                    <pic:cNvPr id="0" name="Picture 4"/>
-                    <pic:cNvPicPr>
-                      <a:picLocks noChangeAspect="1" noChangeArrowheads="1"/>
-                    </pic:cNvPicPr>
-                  </pic:nvPicPr>
-                  <pic:blipFill>
-                    <a:blip r:embed="rId17" cstate="print">
-                      <a:extLst>
-                        <a:ext uri="{28A0092B-C50C-407E-A947-70E740481C1C}">
-                          <a14:useLocalDpi xmlns:a14="http://schemas.microsoft.com/office/drawing/2010/main" val="0"/>
-                        </a:ext>
-                      </a:extLst>
-                    </a:blip>
-                    <a:srcRect/>
-                    <a:stretch>
-                      <a:fillRect/>
-                    </a:stretch>
-                  </pic:blipFill>
-                  <pic:spPr bwMode="auto">
-                    <a:xfrm>
-                      <a:off x="0" y="0"/>
-                      <a:ext cx="3390900" cy="3448050"/>
-                    </a:xfrm>
-                    <a:prstGeom prst="rect">
-                      <a:avLst/>
-                    </a:prstGeom>
-                    <a:noFill/>
-                    <a:ln>
-                      <a:noFill/>
-                    </a:ln>
-                  </pic:spPr>
-                </pic:pic>
-              </a:graphicData>
-            </a:graphic>
-            <wp14:sizeRelH relativeFrom="page">
-              <wp14:pctWidth>0</wp14:pctWidth>
-            </wp14:sizeRelH>
-            <wp14:sizeRelV relativeFrom="page">
-              <wp14:pctHeight>0</wp14:pctHeight>
-            </wp14:sizeRelV>
-          </wp:anchor>
-        </w:drawing>
-      </w:r>
-      <w:r>
-        <w:rPr>
-          <w:b/>
-          <w:bCs/>
-          <w:noProof/>
-          <w:sz w:val="24"/>
-        </w:rPr>
-        <w:drawing>
-          <wp:anchor distT="0" distB="0" distL="114300" distR="114300" simplePos="0" relativeHeight="251673600" behindDoc="1" locked="0" layoutInCell="1" allowOverlap="1" wp14:anchorId="676A5887" wp14:editId="09DC105E">
-            <wp:simplePos x="0" y="0"/>
-            <wp:positionH relativeFrom="margin">
-              <wp:posOffset>-314325</wp:posOffset>
-            </wp:positionH>
-            <wp:positionV relativeFrom="paragraph">
-              <wp:posOffset>414655</wp:posOffset>
-            </wp:positionV>
-            <wp:extent cx="3257550" cy="3438525"/>
-            <wp:effectExtent l="0" t="0" r="0" b="9525"/>
-            <wp:wrapTight wrapText="bothSides">
-              <wp:wrapPolygon edited="0">
-                <wp:start x="0" y="0"/>
-                <wp:lineTo x="0" y="21540"/>
-                <wp:lineTo x="21474" y="21540"/>
-                <wp:lineTo x="21474" y="0"/>
-                <wp:lineTo x="0" y="0"/>
-              </wp:wrapPolygon>
-            </wp:wrapTight>
-            <wp:docPr id="23" name="Picture 23"/>
-            <wp:cNvGraphicFramePr>
-              <a:graphicFrameLocks xmlns:a="http://schemas.openxmlformats.org/drawingml/2006/main" noChangeAspect="1"/>
-            </wp:cNvGraphicFramePr>
-            <a:graphic xmlns:a="http://schemas.openxmlformats.org/drawingml/2006/main">
-              <a:graphicData uri="http://schemas.openxmlformats.org/drawingml/2006/picture">
-                <pic:pic xmlns:pic="http://schemas.openxmlformats.org/drawingml/2006/picture">
-                  <pic:nvPicPr>
-                    <pic:cNvPr id="0" name="Picture 3"/>
-                    <pic:cNvPicPr>
-                      <a:picLocks noChangeAspect="1" noChangeArrowheads="1"/>
-                    </pic:cNvPicPr>
-                  </pic:nvPicPr>
-                  <pic:blipFill>
-                    <a:blip r:embed="rId18" cstate="print">
-                      <a:extLst>
-                        <a:ext uri="{28A0092B-C50C-407E-A947-70E740481C1C}">
-                          <a14:useLocalDpi xmlns:a14="http://schemas.microsoft.com/office/drawing/2010/main" val="0"/>
-                        </a:ext>
-                      </a:extLst>
-                    </a:blip>
-                    <a:srcRect/>
-                    <a:stretch>
-                      <a:fillRect/>
-                    </a:stretch>
-                  </pic:blipFill>
-                  <pic:spPr bwMode="auto">
-                    <a:xfrm>
-                      <a:off x="0" y="0"/>
-                      <a:ext cx="3257550" cy="3438525"/>
-                    </a:xfrm>
-                    <a:prstGeom prst="rect">
-                      <a:avLst/>
-                    </a:prstGeom>
-                    <a:noFill/>
-                    <a:ln>
-                      <a:noFill/>
-                    </a:ln>
-                  </pic:spPr>
-                </pic:pic>
-              </a:graphicData>
-            </a:graphic>
-            <wp14:sizeRelH relativeFrom="page">
-              <wp14:pctWidth>0</wp14:pctWidth>
-            </wp14:sizeRelH>
-            <wp14:sizeRelV relativeFrom="page">
-              <wp14:pctHeight>0</wp14:pctHeight>
-            </wp14:sizeRelV>
-          </wp:anchor>
-        </w:drawing>
-      </w:r>
-      <w:r>
-        <w:rPr>
-          <w:b/>
-          <w:bCs/>
-          <w:sz w:val="24"/>
-        </w:rPr>
-        <w:t>Options from Main Menu</w:t>
-      </w:r>
-      <w:r>
-        <w:rPr>
-          <w:sz w:val="24"/>
-        </w:rPr>
-        <w:t xml:space="preserve">    </w:t>
-      </w:r>
-      <w:r>
-        <w:rPr>
-          <w:b/>
-          <w:bCs/>
-          <w:sz w:val="24"/>
-        </w:rPr>
-        <w:t xml:space="preserve">       </w:t>
-      </w:r>
-      <w:r>
-        <w:rPr>
-          <w:b/>
-          <w:bCs/>
-          <w:sz w:val="24"/>
-        </w:rPr>
-        <w:t xml:space="preserve">                 </w:t>
-      </w:r>
-      <w:r>
-        <w:rPr>
-          <w:b/>
-          <w:bCs/>
-          <w:sz w:val="24"/>
-        </w:rPr>
-        <w:t>Game Scene</w:t>
-      </w:r>
-      <w:r>
-        <w:rPr>
-          <w:b/>
-          <w:bCs/>
-          <w:sz w:val="24"/>
-        </w:rPr>
-        <w:t xml:space="preserve"> // Inventory </w:t>
-      </w:r>
-      <w:r>
-        <w:rPr>
-          <w:b/>
-          <w:bCs/>
-          <w:sz w:val="24"/>
-        </w:rPr>
-        <w:t>System in</w:t>
-      </w:r>
-      <w:r>
-        <w:rPr>
-          <w:b/>
-          <w:bCs/>
-          <w:sz w:val="24"/>
-        </w:rPr>
-        <w:t xml:space="preserve"> bottom Left</w:t>
-      </w:r>
-    </w:p>
-    <w:p>
-      <w:pPr>
-        <w:spacing w:before="52"/>
-        <w:ind w:left="880" w:right="475"/>
-        <w:rPr>
-          <w:sz w:val="24"/>
-        </w:rPr>
-      </w:pPr>
-      <w:r>
-        <w:rPr>
-          <w:sz w:val="24"/>
-        </w:rPr>
-        <w:lastRenderedPageBreak/>
-        <w:t xml:space="preserve"> </w:t>
-      </w:r>
-    </w:p>
-    <w:p>
-      <w:pPr>
-        <w:spacing w:before="52"/>
-        <w:ind w:left="880" w:right="475"/>
-        <w:rPr>
-          <w:b/>
-          <w:bCs/>
-          <w:sz w:val="24"/>
-        </w:rPr>
-      </w:pPr>
-      <w:r>
-        <w:rPr>
-          <w:noProof/>
-          <w:sz w:val="24"/>
-        </w:rPr>
-        <w:drawing>
-          <wp:anchor distT="0" distB="0" distL="114300" distR="114300" simplePos="0" relativeHeight="251675648" behindDoc="1" locked="0" layoutInCell="1" allowOverlap="1" wp14:anchorId="44528371" wp14:editId="30C1A62A">
-            <wp:simplePos x="0" y="0"/>
-            <wp:positionH relativeFrom="column">
-              <wp:posOffset>-447675</wp:posOffset>
-            </wp:positionH>
-            <wp:positionV relativeFrom="paragraph">
-              <wp:posOffset>516255</wp:posOffset>
-            </wp:positionV>
-            <wp:extent cx="3228975" cy="3190875"/>
-            <wp:effectExtent l="0" t="0" r="9525" b="9525"/>
-            <wp:wrapTight wrapText="bothSides">
-              <wp:wrapPolygon edited="0">
-                <wp:start x="0" y="0"/>
-                <wp:lineTo x="0" y="21536"/>
-                <wp:lineTo x="21536" y="21536"/>
-                <wp:lineTo x="21536" y="0"/>
-                <wp:lineTo x="0" y="0"/>
-              </wp:wrapPolygon>
-            </wp:wrapTight>
-            <wp:docPr id="28" name="Picture 28"/>
-            <wp:cNvGraphicFramePr>
-              <a:graphicFrameLocks xmlns:a="http://schemas.openxmlformats.org/drawingml/2006/main" noChangeAspect="1"/>
-            </wp:cNvGraphicFramePr>
-            <a:graphic xmlns:a="http://schemas.openxmlformats.org/drawingml/2006/main">
-              <a:graphicData uri="http://schemas.openxmlformats.org/drawingml/2006/picture">
-                <pic:pic xmlns:pic="http://schemas.openxmlformats.org/drawingml/2006/picture">
-                  <pic:nvPicPr>
-                    <pic:cNvPr id="0" name="Picture 5"/>
-                    <pic:cNvPicPr>
-                      <a:picLocks noChangeAspect="1" noChangeArrowheads="1"/>
-                    </pic:cNvPicPr>
-                  </pic:nvPicPr>
-                  <pic:blipFill>
-                    <a:blip r:embed="rId19" cstate="print">
-                      <a:extLst>
-                        <a:ext uri="{28A0092B-C50C-407E-A947-70E740481C1C}">
-                          <a14:useLocalDpi xmlns:a14="http://schemas.microsoft.com/office/drawing/2010/main" val="0"/>
-                        </a:ext>
-                      </a:extLst>
-                    </a:blip>
-                    <a:srcRect/>
-                    <a:stretch>
-                      <a:fillRect/>
-                    </a:stretch>
-                  </pic:blipFill>
-                  <pic:spPr bwMode="auto">
-                    <a:xfrm>
-                      <a:off x="0" y="0"/>
-                      <a:ext cx="3228975" cy="3190875"/>
-                    </a:xfrm>
-                    <a:prstGeom prst="rect">
-                      <a:avLst/>
-                    </a:prstGeom>
-                    <a:noFill/>
-                    <a:ln>
-                      <a:noFill/>
-                    </a:ln>
-                  </pic:spPr>
-                </pic:pic>
-              </a:graphicData>
-            </a:graphic>
-            <wp14:sizeRelH relativeFrom="page">
-              <wp14:pctWidth>0</wp14:pctWidth>
-            </wp14:sizeRelH>
-            <wp14:sizeRelV relativeFrom="page">
-              <wp14:pctHeight>0</wp14:pctHeight>
-            </wp14:sizeRelV>
-          </wp:anchor>
-        </w:drawing>
-      </w:r>
-      <w:r>
-        <w:rPr>
-          <w:b/>
-          <w:bCs/>
-          <w:noProof/>
-          <w:sz w:val="24"/>
-        </w:rPr>
-        <w:drawing>
-          <wp:anchor distT="0" distB="0" distL="114300" distR="114300" simplePos="0" relativeHeight="251672576" behindDoc="1" locked="0" layoutInCell="1" allowOverlap="1" wp14:anchorId="6737BD7E" wp14:editId="2CC662CC">
-            <wp:simplePos x="0" y="0"/>
-            <wp:positionH relativeFrom="page">
-              <wp:posOffset>3790950</wp:posOffset>
-            </wp:positionH>
-            <wp:positionV relativeFrom="paragraph">
-              <wp:posOffset>523875</wp:posOffset>
-            </wp:positionV>
-            <wp:extent cx="3524250" cy="3162300"/>
-            <wp:effectExtent l="0" t="0" r="0" b="0"/>
-            <wp:wrapTight wrapText="bothSides">
-              <wp:wrapPolygon edited="0">
-                <wp:start x="0" y="0"/>
-                <wp:lineTo x="0" y="21470"/>
-                <wp:lineTo x="21483" y="21470"/>
-                <wp:lineTo x="21483" y="0"/>
-                <wp:lineTo x="0" y="0"/>
-              </wp:wrapPolygon>
-            </wp:wrapTight>
-            <wp:docPr id="20" name="Picture 20"/>
-            <wp:cNvGraphicFramePr>
-              <a:graphicFrameLocks xmlns:a="http://schemas.openxmlformats.org/drawingml/2006/main" noChangeAspect="1"/>
-            </wp:cNvGraphicFramePr>
-            <a:graphic xmlns:a="http://schemas.openxmlformats.org/drawingml/2006/main">
-              <a:graphicData uri="http://schemas.openxmlformats.org/drawingml/2006/picture">
-                <pic:pic xmlns:pic="http://schemas.openxmlformats.org/drawingml/2006/picture">
-                  <pic:nvPicPr>
-                    <pic:cNvPr id="0" name="Picture 2"/>
-                    <pic:cNvPicPr>
-                      <a:picLocks noChangeAspect="1" noChangeArrowheads="1"/>
-                    </pic:cNvPicPr>
-                  </pic:nvPicPr>
-                  <pic:blipFill>
-                    <a:blip r:embed="rId20" cstate="print">
-                      <a:extLst>
-                        <a:ext uri="{28A0092B-C50C-407E-A947-70E740481C1C}">
-                          <a14:useLocalDpi xmlns:a14="http://schemas.microsoft.com/office/drawing/2010/main" val="0"/>
-                        </a:ext>
-                      </a:extLst>
-                    </a:blip>
-                    <a:srcRect/>
-                    <a:stretch>
-                      <a:fillRect/>
-                    </a:stretch>
-                  </pic:blipFill>
-                  <pic:spPr bwMode="auto">
-                    <a:xfrm>
-                      <a:off x="0" y="0"/>
-                      <a:ext cx="3524250" cy="3162300"/>
-                    </a:xfrm>
-                    <a:prstGeom prst="rect">
-                      <a:avLst/>
-                    </a:prstGeom>
-                    <a:noFill/>
-                    <a:ln>
-                      <a:noFill/>
-                    </a:ln>
-                  </pic:spPr>
-                </pic:pic>
-              </a:graphicData>
-            </a:graphic>
-            <wp14:sizeRelH relativeFrom="page">
-              <wp14:pctWidth>0</wp14:pctWidth>
-            </wp14:sizeRelH>
-            <wp14:sizeRelV relativeFrom="page">
-              <wp14:pctHeight>0</wp14:pctHeight>
-            </wp14:sizeRelV>
-          </wp:anchor>
-        </w:drawing>
-      </w:r>
-      <w:r>
-        <w:rPr>
-          <w:b/>
-          <w:bCs/>
-          <w:sz w:val="24"/>
-        </w:rPr>
-        <w:t>Win Scene</w:t>
-      </w:r>
-      <w:r>
-        <w:rPr>
-          <w:b/>
-          <w:bCs/>
-          <w:sz w:val="24"/>
-        </w:rPr>
-        <w:t xml:space="preserve">                                                                       Options from Game Scene</w:t>
-      </w:r>
-    </w:p>
-    <w:p>
-      <w:pPr>
-        <w:spacing w:before="52"/>
-        <w:ind w:left="880" w:right="475"/>
-        <w:rPr>
-          <w:sz w:val="24"/>
-        </w:rPr>
-      </w:pPr>
-    </w:p>
-    <w:p>
-      <w:pPr>
-        <w:pStyle w:val="ListParagraph"/>
-        <w:numPr>
-          <w:ilvl w:val="0"/>
-          <w:numId w:val="1"/>
-        </w:numPr>
-        <w:rPr>
-          <w:b/>
-          <w:sz w:val="24"/>
-          <w:szCs w:val="24"/>
-        </w:rPr>
-      </w:pPr>
-      <w:bookmarkStart w:id="10" w:name="Game_World"/>
-      <w:r>
-        <w:rPr>
-          <w:b/>
-          <w:sz w:val="24"/>
-          <w:szCs w:val="24"/>
-        </w:rPr>
-        <w:t>Game World</w:t>
-      </w:r>
-      <w:r>
-        <w:rPr>
-          <w:b/>
-          <w:sz w:val="24"/>
-          <w:szCs w:val="24"/>
-        </w:rPr>
-        <w:t xml:space="preserve"> </w:t>
-      </w:r>
-    </w:p>
-    <w:bookmarkEnd w:id="10"/>
-    <w:p>
-      <w:pPr>
-        <w:pStyle w:val="ListParagraph"/>
-      </w:pPr>
-      <w:r>
-        <w:rPr>
-          <w:noProof/>
-        </w:rPr>
-        <w:drawing>
-          <wp:anchor distT="0" distB="0" distL="114300" distR="114300" simplePos="0" relativeHeight="251676672" behindDoc="1" locked="0" layoutInCell="1" allowOverlap="1" wp14:anchorId="54988F82" wp14:editId="1DAF27F3">
-            <wp:simplePos x="0" y="0"/>
-            <wp:positionH relativeFrom="column">
-              <wp:posOffset>-352425</wp:posOffset>
-            </wp:positionH>
-            <wp:positionV relativeFrom="paragraph">
-              <wp:posOffset>424815</wp:posOffset>
-            </wp:positionV>
-            <wp:extent cx="6562725" cy="3200400"/>
-            <wp:effectExtent l="0" t="0" r="9525" b="0"/>
-            <wp:wrapTight wrapText="bothSides">
-              <wp:wrapPolygon edited="0">
-                <wp:start x="0" y="0"/>
-                <wp:lineTo x="0" y="21471"/>
-                <wp:lineTo x="21569" y="21471"/>
-                <wp:lineTo x="21569" y="0"/>
-                <wp:lineTo x="0" y="0"/>
-              </wp:wrapPolygon>
-            </wp:wrapTight>
-            <wp:docPr id="29" name="Picture 29"/>
-            <wp:cNvGraphicFramePr>
-              <a:graphicFrameLocks xmlns:a="http://schemas.openxmlformats.org/drawingml/2006/main" noChangeAspect="1"/>
-            </wp:cNvGraphicFramePr>
-            <a:graphic xmlns:a="http://schemas.openxmlformats.org/drawingml/2006/main">
-              <a:graphicData uri="http://schemas.openxmlformats.org/drawingml/2006/picture">
-                <pic:pic xmlns:pic="http://schemas.openxmlformats.org/drawingml/2006/picture">
-                  <pic:nvPicPr>
-                    <pic:cNvPr id="0" name="Picture 6"/>
-                    <pic:cNvPicPr>
-                      <a:picLocks noChangeAspect="1" noChangeArrowheads="1"/>
-                    </pic:cNvPicPr>
-                  </pic:nvPicPr>
-                  <pic:blipFill>
-                    <a:blip r:embed="rId21">
-                      <a:extLst>
-                        <a:ext uri="{28A0092B-C50C-407E-A947-70E740481C1C}">
-                          <a14:useLocalDpi xmlns:a14="http://schemas.microsoft.com/office/drawing/2010/main" val="0"/>
-                        </a:ext>
-                      </a:extLst>
-                    </a:blip>
-                    <a:srcRect/>
-                    <a:stretch>
-                      <a:fillRect/>
-                    </a:stretch>
-                  </pic:blipFill>
-                  <pic:spPr bwMode="auto">
-                    <a:xfrm>
-                      <a:off x="0" y="0"/>
-                      <a:ext cx="6562725" cy="3200400"/>
-                    </a:xfrm>
-                    <a:prstGeom prst="rect">
-                      <a:avLst/>
-                    </a:prstGeom>
-                    <a:noFill/>
-                    <a:ln>
-                      <a:noFill/>
-                    </a:ln>
-                  </pic:spPr>
-                </pic:pic>
-              </a:graphicData>
-            </a:graphic>
-            <wp14:sizeRelH relativeFrom="page">
-              <wp14:pctWidth>0</wp14:pctWidth>
-            </wp14:sizeRelH>
-            <wp14:sizeRelV relativeFrom="page">
-              <wp14:pctHeight>0</wp14:pctHeight>
-            </wp14:sizeRelV>
-          </wp:anchor>
+          </wp:inline>
         </w:drawing>
       </w:r>
       <w:r>
@@ -5125,6 +5558,7 @@
           <w:sz w:val="24"/>
           <w:szCs w:val="24"/>
         </w:rPr>
+        <w:lastRenderedPageBreak/>
         <w:t xml:space="preserve">Levels </w:t>
       </w:r>
     </w:p>
@@ -5626,26 +6060,26 @@
           <w:sz w:val="24"/>
           <w:szCs w:val="24"/>
         </w:rPr>
+        <w:t>Items</w:t>
+      </w:r>
+    </w:p>
+    <w:bookmarkEnd w:id="15"/>
+    <w:p>
+      <w:pPr>
+        <w:pStyle w:val="ListParagraph"/>
+        <w:rPr>
+          <w:i/>
+          <w:sz w:val="24"/>
+          <w:szCs w:val="24"/>
+        </w:rPr>
+      </w:pPr>
+      <w:r>
+        <w:rPr>
+          <w:i/>
+          <w:sz w:val="24"/>
+          <w:szCs w:val="24"/>
+        </w:rPr>
         <w:lastRenderedPageBreak/>
-        <w:t>Items</w:t>
-      </w:r>
-    </w:p>
-    <w:bookmarkEnd w:id="15"/>
-    <w:p>
-      <w:pPr>
-        <w:pStyle w:val="ListParagraph"/>
-        <w:rPr>
-          <w:i/>
-          <w:sz w:val="24"/>
-          <w:szCs w:val="24"/>
-        </w:rPr>
-      </w:pPr>
-      <w:r>
-        <w:rPr>
-          <w:i/>
-          <w:sz w:val="24"/>
-          <w:szCs w:val="24"/>
-        </w:rPr>
         <w:t xml:space="preserve">There will be obstacles in the level from which player has to jump or duck to pass and continue progressing. </w:t>
       </w:r>
       <w:r>
@@ -8564,6 +8998,23 @@
         </w:rPr>
         <w:t>Pickups for Increasing/Decreasing Health.</w:t>
       </w:r>
+      <w:r>
+        <w:rPr>
+          <w:i/>
+          <w:sz w:val="24"/>
+          <w:szCs w:val="24"/>
+        </w:rPr>
+        <w:t xml:space="preserve"> </w:t>
+      </w:r>
+      <w:r>
+        <w:rPr>
+          <w:i/>
+          <w:sz w:val="24"/>
+          <w:szCs w:val="24"/>
+          <w:highlight w:val="yellow"/>
+        </w:rPr>
+        <w:t>Update Done</w:t>
+      </w:r>
     </w:p>
     <w:p>
       <w:pPr>
@@ -8581,6 +9032,23 @@
           <w:szCs w:val="24"/>
         </w:rPr>
         <w:t>Pickups for slowing down the speed of the game.</w:t>
+      </w:r>
+      <w:r>
+        <w:rPr>
+          <w:i/>
+          <w:sz w:val="24"/>
+          <w:szCs w:val="24"/>
+        </w:rPr>
+        <w:t xml:space="preserve"> </w:t>
+      </w:r>
+      <w:r>
+        <w:rPr>
+          <w:i/>
+          <w:sz w:val="24"/>
+          <w:szCs w:val="24"/>
+          <w:highlight w:val="yellow"/>
+        </w:rPr>
+        <w:t>Update Done</w:t>
       </w:r>
     </w:p>
     <w:p>
@@ -8664,7 +9132,7 @@
         <w:rFonts w:asciiTheme="majorHAnsi" w:hAnsiTheme="majorHAnsi"/>
         <w:b/>
       </w:rPr>
-      <w:t>4</w:t>
+      <w:t>5</w:t>
     </w:r>
     <w:r>
       <w:rPr>
@@ -8887,7 +9355,7 @@
           <w:alias w:val="Date"/>
           <w:id w:val="77677290"/>
           <w:dataBinding w:prefixMappings="xmlns:ns0='http://schemas.microsoft.com/office/2006/coverPageProps'" w:xpath="/ns0:CoverPageProperties[1]/ns0:PublishDate[1]" w:storeItemID="{55AF091B-3C7A-41E3-B477-F2FDAA23CFDA}"/>
-          <w:date w:fullDate="2021-02-07T00:00:00Z">
+          <w:date w:fullDate="2021-03-28T00:00:00Z">
             <w:dateFormat w:val="MMMM d, yyyy"/>
             <w:lid w:val="en-US"/>
             <w:storeMappedDataAs w:val="dateTime"/>
@@ -8917,7 +9385,7 @@
                   <w:color w:val="FFFFFF" w:themeColor="background1"/>
                   <w:lang w:val="en-US"/>
                 </w:rPr>
-                <w:t>February 7, 2021</w:t>
+                <w:t>March 28, 2021</w:t>
               </w:r>
             </w:p>
           </w:tc>
@@ -8959,7 +9427,7 @@
           <w:alias w:val="Date"/>
           <w:id w:val="77625188"/>
           <w:dataBinding w:prefixMappings="xmlns:ns0='http://schemas.microsoft.com/office/2006/coverPageProps'" w:xpath="/ns0:CoverPageProperties[1]/ns0:PublishDate[1]" w:storeItemID="{55AF091B-3C7A-41E3-B477-F2FDAA23CFDA}"/>
-          <w:date w:fullDate="2021-02-07T00:00:00Z">
+          <w:date w:fullDate="2021-03-28T00:00:00Z">
             <w:dateFormat w:val="MMMM d, yyyy"/>
             <w:lid w:val="en-US"/>
             <w:storeMappedDataAs w:val="dateTime"/>
@@ -8992,7 +9460,14 @@
                   <w:color w:val="FFFFFF" w:themeColor="background1"/>
                   <w:lang w:val="en-US"/>
                 </w:rPr>
-                <w:t>February 7, 2021</w:t>
+                <w:t>March 28</w:t>
+              </w:r>
+              <w:r>
+                <w:rPr>
+                  <w:color w:val="FFFFFF" w:themeColor="background1"/>
+                  <w:lang w:val="en-US"/>
+                </w:rPr>
+                <w:t>, 2021</w:t>
               </w:r>
             </w:p>
           </w:tc>
@@ -9171,7 +9646,7 @@
   <w:abstractNum w:abstractNumId="1" w15:restartNumberingAfterBreak="0">
     <w:nsid w:val="27A1784E"/>
     <w:multiLevelType w:val="hybridMultilevel"/>
-    <w:tmpl w:val="3B8E2B94"/>
+    <w:tmpl w:val="714286DA"/>
     <w:lvl w:ilvl="0" w:tplc="40090001">
       <w:start w:val="1"/>
       <w:numFmt w:val="bullet"/>
@@ -10592,7 +11067,7 @@
 
 <file path=customXml/item1.xml><?xml version="1.0" encoding="utf-8"?>
 <CoverPageProperties xmlns="http://schemas.microsoft.com/office/2006/coverPageProps">
-  <PublishDate>2021-02-07T00:00:00</PublishDate>
+  <PublishDate>2021-03-28T00:00:00</PublishDate>
   <Abstract/>
   <CompanyAddress/>
   <CompanyPhone/>
@@ -10606,20 +11081,20 @@
 </file>
 
 <file path=customXml/item3.xml><?xml version="1.0" encoding="utf-8"?>
+<ct:contentTypeSchema xmlns:ct="http://schemas.microsoft.com/office/2006/metadata/contentType" xmlns:ma="http://schemas.microsoft.com/office/2006/metadata/properties/metaAttributes" ct:_="" ma:_="" ma:contentTypeName="TemplateFile" ma:contentTypeID="0x0101006EDDDB5EE6D98C44930B742096920B300400F5B6D36B3EF94B4E9A635CDF2A18F5B8" ma:contentTypeVersion="33" ma:contentTypeDescription="Create a new document." ma:contentTypeScope="" ma:versionID="37d3ec2b48d53e45b233ad8f52fe1b11"/>
+</file>
+
+<file path=customXml/item4.xml><?xml version="1.0" encoding="utf-8"?>
 <p:properties xmlns:p="http://schemas.microsoft.com/office/2006/metadata/properties" xmlns:xsi="http://www.w3.org/2001/XMLSchema-instance" xmlns:pc="http://schemas.microsoft.com/office/infopath/2007/PartnerControls"/>
 </file>
 
-<file path=customXml/item4.xml><?xml version="1.0" encoding="utf-8"?>
+<file path=customXml/item5.xml><?xml version="1.0" encoding="utf-8"?>
 <?mso-contentType ?>
 <FormTemplates xmlns="http://schemas.microsoft.com/sharepoint/v3/contenttype/forms">
   <Display>DocumentLibraryForm</Display>
   <Edit>AssetEditForm</Edit>
   <New>DocumentLibraryForm</New>
 </FormTemplates>
-</file>
-
-<file path=customXml/item5.xml><?xml version="1.0" encoding="utf-8"?>
-<ct:contentTypeSchema xmlns:ct="http://schemas.microsoft.com/office/2006/metadata/contentType" xmlns:ma="http://schemas.microsoft.com/office/2006/metadata/properties/metaAttributes" ct:_="" ma:_="" ma:contentTypeName="TemplateFile" ma:contentTypeID="0x0101006EDDDB5EE6D98C44930B742096920B300400F5B6D36B3EF94B4E9A635CDF2A18F5B8" ma:contentTypeVersion="33" ma:contentTypeDescription="Create a new document." ma:contentTypeScope="" ma:versionID="37d3ec2b48d53e45b233ad8f52fe1b11"/>
 </file>
 
 <file path=customXml/itemProps1.xml><?xml version="1.0" encoding="utf-8"?>
@@ -10639,6 +11114,15 @@
 </file>
 
 <file path=customXml/itemProps3.xml><?xml version="1.0" encoding="utf-8"?>
+<ds:datastoreItem xmlns:ds="http://schemas.openxmlformats.org/officeDocument/2006/customXml" ds:itemID="{F9F1F569-4C10-4968-8575-367736BE939A}">
+  <ds:schemaRefs>
+    <ds:schemaRef ds:uri="http://schemas.microsoft.com/office/2006/metadata/contentType"/>
+    <ds:schemaRef ds:uri="http://schemas.microsoft.com/office/2006/metadata/properties/metaAttributes"/>
+  </ds:schemaRefs>
+</ds:datastoreItem>
+</file>
+
+<file path=customXml/itemProps4.xml><?xml version="1.0" encoding="utf-8"?>
 <ds:datastoreItem xmlns:ds="http://schemas.openxmlformats.org/officeDocument/2006/customXml" ds:itemID="{6BD01D80-C71E-4C35-9EC9-AB4B2A68E7C1}">
   <ds:schemaRefs>
     <ds:schemaRef ds:uri="http://schemas.microsoft.com/office/2006/metadata/properties"/>
@@ -10647,19 +11131,10 @@
 </ds:datastoreItem>
 </file>
 
-<file path=customXml/itemProps4.xml><?xml version="1.0" encoding="utf-8"?>
+<file path=customXml/itemProps5.xml><?xml version="1.0" encoding="utf-8"?>
 <ds:datastoreItem xmlns:ds="http://schemas.openxmlformats.org/officeDocument/2006/customXml" ds:itemID="{DF8A6096-AC3C-41A5-9CB9-998E1823050B}">
   <ds:schemaRefs>
     <ds:schemaRef ds:uri="http://schemas.microsoft.com/sharepoint/v3/contenttype/forms"/>
   </ds:schemaRefs>
 </ds:datastoreItem>
-</file>
-
-<file path=customXml/itemProps5.xml><?xml version="1.0" encoding="utf-8"?>
-<ds:datastoreItem xmlns:ds="http://schemas.openxmlformats.org/officeDocument/2006/customXml" ds:itemID="{F9F1F569-4C10-4968-8575-367736BE939A}">
-  <ds:schemaRefs>
-    <ds:schemaRef ds:uri="http://schemas.microsoft.com/office/2006/metadata/contentType"/>
-    <ds:schemaRef ds:uri="http://schemas.microsoft.com/office/2006/metadata/properties/metaAttributes"/>
-  </ds:schemaRefs>
-</ds:datastoreItem>
 </file>
</xml_diff>